<commit_message>
completed doc, BLE connect via script
completed doc, BLE connect via script
</commit_message>
<xml_diff>
--- a/Doc.docx
+++ b/Doc.docx
@@ -1,6 +1,6 @@
 
 <file path=word/document.xml><?xml version="1.0" encoding="utf-8"?>
-<w:document xmlns:wpc="http://schemas.microsoft.com/office/word/2010/wordprocessingCanvas" xmlns:cx="http://schemas.microsoft.com/office/drawing/2014/chartex" xmlns:cx1="http://schemas.microsoft.com/office/drawing/2015/9/8/chartex" xmlns:cx2="http://schemas.microsoft.com/office/drawing/2015/10/21/chartex" xmlns:cx3="http://schemas.microsoft.com/office/drawing/2016/5/9/chartex" xmlns:cx4="http://schemas.microsoft.com/office/drawing/2016/5/10/chartex" xmlns:cx5="http://schemas.microsoft.com/office/drawing/2016/5/11/chartex" xmlns:cx6="http://schemas.microsoft.com/office/drawing/2016/5/12/chartex" xmlns:cx7="http://schemas.microsoft.com/office/drawing/2016/5/13/chartex" xmlns:cx8="http://schemas.microsoft.com/office/drawing/2016/5/14/chartex" xmlns:mc="http://schemas.openxmlformats.org/markup-compatibility/2006" xmlns:aink="http://schemas.microsoft.com/office/drawing/2016/ink" xmlns:am3d="http://schemas.microsoft.com/office/drawing/2017/model3d" xmlns:o="urn:schemas-microsoft-com:office:office" xmlns:r="http://schemas.openxmlformats.org/officeDocument/2006/relationships" xmlns:m="http://schemas.openxmlformats.org/officeDocument/2006/math" xmlns:v="urn:schemas-microsoft-com:vml" xmlns:wp14="http://schemas.microsoft.com/office/word/2010/wordprocessingDrawing" xmlns:wp="http://schemas.openxmlformats.org/drawingml/2006/wordprocessingDrawing" xmlns:w10="urn:schemas-microsoft-com:office:word" xmlns:w="http://schemas.openxmlformats.org/wordprocessingml/2006/main" xmlns:w14="http://schemas.microsoft.com/office/word/2010/wordml" xmlns:w15="http://schemas.microsoft.com/office/word/2012/wordml" xmlns:w16cid="http://schemas.microsoft.com/office/word/2016/wordml/cid" xmlns:w16se="http://schemas.microsoft.com/office/word/2015/wordml/symex" xmlns:wpg="http://schemas.microsoft.com/office/word/2010/wordprocessingGroup" xmlns:wpi="http://schemas.microsoft.com/office/word/2010/wordprocessingInk" xmlns:wne="http://schemas.microsoft.com/office/word/2006/wordml" xmlns:wps="http://schemas.microsoft.com/office/word/2010/wordprocessingShape" mc:Ignorable="w14 w15 w16se w16cid wp14">
+<w:document xmlns:ve="http://schemas.openxmlformats.org/markup-compatibility/2006" xmlns:o="urn:schemas-microsoft-com:office:office" xmlns:r="http://schemas.openxmlformats.org/officeDocument/2006/relationships" xmlns:m="http://schemas.openxmlformats.org/officeDocument/2006/math" xmlns:v="urn:schemas-microsoft-com:vml" xmlns:wp="http://schemas.openxmlformats.org/drawingml/2006/wordprocessingDrawing" xmlns:w10="urn:schemas-microsoft-com:office:word" xmlns:w="http://schemas.openxmlformats.org/wordprocessingml/2006/main" xmlns:wne="http://schemas.microsoft.com/office/word/2006/wordml">
   <w:body>
     <w:p>
       <w:pPr>
@@ -1656,15 +1656,7 @@
         </w:numPr>
       </w:pPr>
       <w:r>
-        <w:t xml:space="preserve">To simulate external event to test device (DUT) like Switch </w:t>
-      </w:r>
-      <w:proofErr w:type="gramStart"/>
-      <w:r>
-        <w:t>press ,</w:t>
-      </w:r>
-      <w:proofErr w:type="gramEnd"/>
-      <w:r>
-        <w:t xml:space="preserve"> UART communication frames</w:t>
+        <w:t>To simulate external event to test device (DUT) like Switch press , UART communication frames</w:t>
       </w:r>
     </w:p>
     <w:p>
@@ -1683,19 +1675,11 @@
       </w:r>
       <w:proofErr w:type="spellStart"/>
       <w:r>
-        <w:t>Dio</w:t>
+        <w:t>Diooutput</w:t>
       </w:r>
       <w:proofErr w:type="spellEnd"/>
       <w:r>
-        <w:t xml:space="preserve"> </w:t>
-      </w:r>
-      <w:proofErr w:type="gramStart"/>
-      <w:r>
-        <w:t>output ,</w:t>
-      </w:r>
-      <w:proofErr w:type="gramEnd"/>
-      <w:r>
-        <w:t xml:space="preserve"> Read </w:t>
+        <w:t xml:space="preserve"> , Read </w:t>
       </w:r>
       <w:r>
         <w:t xml:space="preserve"> internal system variable (configurations)</w:t>
@@ -1743,7 +1727,7 @@
           <w:noProof/>
         </w:rPr>
         <w:drawing>
-          <wp:inline distT="0" distB="0" distL="0" distR="0" wp14:anchorId="32FCB870" wp14:editId="417D727A">
+          <wp:inline distT="0" distB="0" distL="0" distR="0">
             <wp:extent cx="3435350" cy="2089150"/>
             <wp:effectExtent l="0" t="0" r="0" b="6350"/>
             <wp:docPr id="1" name="Picture 1"/>
@@ -1763,7 +1747,7 @@
                     <a:blip r:embed="rId6">
                       <a:extLst>
                         <a:ext uri="{28A0092B-C50C-407E-A947-70E740481C1C}">
-                          <a14:useLocalDpi xmlns:a14="http://schemas.microsoft.com/office/drawing/2010/main" val="0"/>
+                          <a14:useLocalDpi xmlns:a14="http://schemas.microsoft.com/office/drawing/2010/main" xmlns:wps="http://schemas.microsoft.com/office/word/2010/wordprocessingShape" xmlns:wpi="http://schemas.microsoft.com/office/word/2010/wordprocessingInk" xmlns:wpg="http://schemas.microsoft.com/office/word/2010/wordprocessingGroup" xmlns:w16se="http://schemas.microsoft.com/office/word/2015/wordml/symex" xmlns:w16cid="http://schemas.microsoft.com/office/word/2016/wordml/cid" xmlns:w15="http://schemas.microsoft.com/office/word/2012/wordml" xmlns:w14="http://schemas.microsoft.com/office/word/2010/wordml" xmlns:w="http://schemas.openxmlformats.org/wordprocessingml/2006/main" xmlns:w10="urn:schemas-microsoft-com:office:word" xmlns:wp14="http://schemas.microsoft.com/office/word/2010/wordprocessingDrawing" xmlns:v="urn:schemas-microsoft-com:vml" xmlns:o="urn:schemas-microsoft-com:office:office" xmlns:am3d="http://schemas.microsoft.com/office/drawing/2017/model3d" xmlns:aink="http://schemas.microsoft.com/office/drawing/2016/ink" xmlns:mc="http://schemas.openxmlformats.org/markup-compatibility/2006" xmlns:cx8="http://schemas.microsoft.com/office/drawing/2016/5/14/chartex" xmlns:cx7="http://schemas.microsoft.com/office/drawing/2016/5/13/chartex" xmlns:cx6="http://schemas.microsoft.com/office/drawing/2016/5/12/chartex" xmlns:cx5="http://schemas.microsoft.com/office/drawing/2016/5/11/chartex" xmlns:cx4="http://schemas.microsoft.com/office/drawing/2016/5/10/chartex" xmlns:cx3="http://schemas.microsoft.com/office/drawing/2016/5/9/chartex" xmlns:cx2="http://schemas.microsoft.com/office/drawing/2015/10/21/chartex" xmlns:cx1="http://schemas.microsoft.com/office/drawing/2015/9/8/chartex" xmlns:cx="http://schemas.microsoft.com/office/drawing/2014/chartex" xmlns:wpc="http://schemas.microsoft.com/office/word/2010/wordprocessingCanvas" xmlns="" val="0"/>
                         </a:ext>
                       </a:extLst>
                     </a:blip>
@@ -1794,34 +1778,82 @@
     </w:p>
     <w:p/>
     <w:p/>
+    <w:p>
+      <w:r>
+        <w:rPr>
+          <w:noProof/>
+        </w:rPr>
+        <w:drawing>
+          <wp:inline distT="0" distB="0" distL="0" distR="0">
+            <wp:extent cx="5943600" cy="3341643"/>
+            <wp:effectExtent l="19050" t="0" r="0" b="0"/>
+            <wp:docPr id="3" name="Picture 1" descr="C:\Users\acer\Desktop\MASTER_DOCUMENT_V1\START_UP\GIT_Repo\Plat_Pic16f\4_OTA_Package_Builder\OTA_Package_Builder\2_Document\ble_dongal.png"/>
+            <wp:cNvGraphicFramePr>
+              <a:graphicFrameLocks xmlns:a="http://schemas.openxmlformats.org/drawingml/2006/main" noChangeAspect="1"/>
+            </wp:cNvGraphicFramePr>
+            <a:graphic xmlns:a="http://schemas.openxmlformats.org/drawingml/2006/main">
+              <a:graphicData uri="http://schemas.openxmlformats.org/drawingml/2006/picture">
+                <pic:pic xmlns:pic="http://schemas.openxmlformats.org/drawingml/2006/picture">
+                  <pic:nvPicPr>
+                    <pic:cNvPr id="0" name="Picture 1" descr="C:\Users\acer\Desktop\MASTER_DOCUMENT_V1\START_UP\GIT_Repo\Plat_Pic16f\4_OTA_Package_Builder\OTA_Package_Builder\2_Document\ble_dongal.png"/>
+                    <pic:cNvPicPr>
+                      <a:picLocks noChangeAspect="1" noChangeArrowheads="1"/>
+                    </pic:cNvPicPr>
+                  </pic:nvPicPr>
+                  <pic:blipFill>
+                    <a:blip r:embed="rId7"/>
+                    <a:srcRect/>
+                    <a:stretch>
+                      <a:fillRect/>
+                    </a:stretch>
+                  </pic:blipFill>
+                  <pic:spPr bwMode="auto">
+                    <a:xfrm>
+                      <a:off x="0" y="0"/>
+                      <a:ext cx="5943600" cy="3341643"/>
+                    </a:xfrm>
+                    <a:prstGeom prst="rect">
+                      <a:avLst/>
+                    </a:prstGeom>
+                    <a:noFill/>
+                    <a:ln w="9525">
+                      <a:noFill/>
+                      <a:miter lim="800000"/>
+                      <a:headEnd/>
+                      <a:tailEnd/>
+                    </a:ln>
+                  </pic:spPr>
+                </pic:pic>
+              </a:graphicData>
+            </a:graphic>
+          </wp:inline>
+        </w:drawing>
+      </w:r>
+    </w:p>
+    <w:p>
+      <w:pPr>
+        <w:pStyle w:val="Heading1"/>
+      </w:pPr>
+      <w:bookmarkStart w:id="2" w:name="_Toc9877512"/>
+      <w:r>
+        <w:rPr>
+          <w:b/>
+        </w:rPr>
+        <w:t>Test Templet Generic Headers</w:t>
+      </w:r>
+      <w:r>
+        <w:t>:</w:t>
+      </w:r>
+      <w:bookmarkEnd w:id="2"/>
+    </w:p>
     <w:p/>
     <w:p>
-      <w:pPr>
-        <w:pStyle w:val="Heading1"/>
-      </w:pPr>
-      <w:bookmarkStart w:id="2" w:name="_Toc9877512"/>
-      <w:r>
-        <w:rPr>
-          <w:b/>
-        </w:rPr>
-        <w:t>Test Templet Generic Headers</w:t>
-      </w:r>
-      <w:r>
-        <w:t>:</w:t>
-      </w:r>
-      <w:bookmarkEnd w:id="2"/>
-      <w:r>
-        <w:t xml:space="preserve"> </w:t>
-      </w:r>
-    </w:p>
-    <w:p/>
-    <w:p>
       <w:r>
         <w:rPr>
           <w:noProof/>
         </w:rPr>
         <w:drawing>
-          <wp:inline distT="0" distB="0" distL="0" distR="0" wp14:anchorId="58CA76E1" wp14:editId="2132CA72">
+          <wp:inline distT="0" distB="0" distL="0" distR="0">
             <wp:extent cx="6299200" cy="832334"/>
             <wp:effectExtent l="0" t="0" r="0" b="6350"/>
             <wp:docPr id="2" name="Picture 2"/>
@@ -1838,10 +1870,10 @@
                     </pic:cNvPicPr>
                   </pic:nvPicPr>
                   <pic:blipFill>
-                    <a:blip r:embed="rId7">
+                    <a:blip r:embed="rId8">
                       <a:extLst>
                         <a:ext uri="{28A0092B-C50C-407E-A947-70E740481C1C}">
-                          <a14:useLocalDpi xmlns:a14="http://schemas.microsoft.com/office/drawing/2010/main" val="0"/>
+                          <a14:useLocalDpi xmlns:a14="http://schemas.microsoft.com/office/drawing/2010/main" xmlns:wps="http://schemas.microsoft.com/office/word/2010/wordprocessingShape" xmlns:wpi="http://schemas.microsoft.com/office/word/2010/wordprocessingInk" xmlns:wpg="http://schemas.microsoft.com/office/word/2010/wordprocessingGroup" xmlns:w16se="http://schemas.microsoft.com/office/word/2015/wordml/symex" xmlns:w16cid="http://schemas.microsoft.com/office/word/2016/wordml/cid" xmlns:w15="http://schemas.microsoft.com/office/word/2012/wordml" xmlns:w14="http://schemas.microsoft.com/office/word/2010/wordml" xmlns:w="http://schemas.openxmlformats.org/wordprocessingml/2006/main" xmlns:w10="urn:schemas-microsoft-com:office:word" xmlns:wp14="http://schemas.microsoft.com/office/word/2010/wordprocessingDrawing" xmlns:v="urn:schemas-microsoft-com:vml" xmlns:o="urn:schemas-microsoft-com:office:office" xmlns:am3d="http://schemas.microsoft.com/office/drawing/2017/model3d" xmlns:aink="http://schemas.microsoft.com/office/drawing/2016/ink" xmlns:mc="http://schemas.openxmlformats.org/markup-compatibility/2006" xmlns:cx8="http://schemas.microsoft.com/office/drawing/2016/5/14/chartex" xmlns:cx7="http://schemas.microsoft.com/office/drawing/2016/5/13/chartex" xmlns:cx6="http://schemas.microsoft.com/office/drawing/2016/5/12/chartex" xmlns:cx5="http://schemas.microsoft.com/office/drawing/2016/5/11/chartex" xmlns:cx4="http://schemas.microsoft.com/office/drawing/2016/5/10/chartex" xmlns:cx3="http://schemas.microsoft.com/office/drawing/2016/5/9/chartex" xmlns:cx2="http://schemas.microsoft.com/office/drawing/2015/10/21/chartex" xmlns:cx1="http://schemas.microsoft.com/office/drawing/2015/9/8/chartex" xmlns:cx="http://schemas.microsoft.com/office/drawing/2014/chartex" xmlns:wpc="http://schemas.microsoft.com/office/word/2010/wordprocessingCanvas" xmlns="" val="0"/>
                         </a:ext>
                       </a:extLst>
                     </a:blip>
@@ -1887,6 +1919,7 @@
         <w:rPr>
           <w:rStyle w:val="Heading2Char"/>
         </w:rPr>
+        <w:lastRenderedPageBreak/>
         <w:t>SN:</w:t>
       </w:r>
       <w:bookmarkEnd w:id="3"/>
@@ -2027,9 +2060,6 @@
       </w:r>
       <w:bookmarkEnd w:id="8"/>
       <w:r>
-        <w:t xml:space="preserve"> </w:t>
-      </w:r>
-      <w:r>
         <w:t xml:space="preserve">Output from Command is populated </w:t>
       </w:r>
       <w:r>
@@ -2052,270 +2082,236 @@
       </w:r>
       <w:bookmarkEnd w:id="9"/>
       <w:r>
+        <w:t xml:space="preserve">If </w:t>
+      </w:r>
+      <w:r>
+        <w:t>EXPECTED</w:t>
+      </w:r>
+      <w:r>
+        <w:t xml:space="preserve"> and </w:t>
+      </w:r>
+      <w:r>
+        <w:t>OBSERVED matches PASS is populated</w:t>
+      </w:r>
+      <w:r>
+        <w:t xml:space="preserve"> else Fail is populated.</w:t>
+      </w:r>
+    </w:p>
+    <w:p>
+      <w:pPr>
+        <w:ind w:left="720"/>
+      </w:pPr>
+      <w:r>
+        <w:t xml:space="preserve">If ITERATIONS value </w:t>
+      </w:r>
+      <w:proofErr w:type="gramStart"/>
+      <w:r>
+        <w:t>is  &gt;</w:t>
+      </w:r>
+      <w:proofErr w:type="gramEnd"/>
+      <w:r>
+        <w:t xml:space="preserve"> 1 and at least one is failed</w:t>
+      </w:r>
+      <w:r>
+        <w:t>, then</w:t>
+      </w:r>
+      <w:r>
+        <w:t xml:space="preserve"> Failed is populated  </w:t>
+      </w:r>
+      <w:r>
+        <w:t xml:space="preserve">with </w:t>
+      </w:r>
+      <w:proofErr w:type="spellStart"/>
+      <w:r>
+        <w:t>faild</w:t>
+      </w:r>
+      <w:proofErr w:type="spellEnd"/>
+      <w:r>
+        <w:t xml:space="preserve"> count.</w:t>
+      </w:r>
+    </w:p>
+    <w:p>
+      <w:pPr>
+        <w:ind w:left="720"/>
+      </w:pPr>
+      <w:r>
+        <w:t>I.e. FAIL_2 means out of N cycle test failed for 2 times</w:t>
+      </w:r>
+    </w:p>
+    <w:p>
+      <w:pPr>
+        <w:ind w:left="720"/>
+      </w:pPr>
+      <w:bookmarkStart w:id="10" w:name="_Toc9877520"/>
+      <w:r>
         <w:rPr>
           <w:rStyle w:val="Heading2Char"/>
         </w:rPr>
-        <w:t xml:space="preserve"> </w:t>
-      </w:r>
-      <w:r>
-        <w:t xml:space="preserve"> </w:t>
-      </w:r>
-      <w:r>
-        <w:t xml:space="preserve">If </w:t>
-      </w:r>
-      <w:r>
-        <w:t>EXPECTED</w:t>
-      </w:r>
-      <w:r>
-        <w:t xml:space="preserve"> and </w:t>
-      </w:r>
-      <w:r>
-        <w:t>OBSERVED matches PASS is populated</w:t>
-      </w:r>
-      <w:r>
-        <w:t xml:space="preserve"> else Fail is populated.</w:t>
+        <w:t>TIME_STAMP</w:t>
+      </w:r>
+      <w:proofErr w:type="gramStart"/>
+      <w:r>
+        <w:rPr>
+          <w:rStyle w:val="Heading2Char"/>
+        </w:rPr>
+        <w:t>:</w:t>
+      </w:r>
+      <w:bookmarkEnd w:id="10"/>
+      <w:r>
+        <w:t>Basically</w:t>
+      </w:r>
+      <w:proofErr w:type="gramEnd"/>
+      <w:r>
+        <w:t xml:space="preserve"> time at which test is started</w:t>
       </w:r>
     </w:p>
     <w:p>
       <w:pPr>
         <w:ind w:left="720"/>
-      </w:pPr>
-      <w:r>
-        <w:lastRenderedPageBreak/>
-        <w:t xml:space="preserve">If ITERATIONS value </w:t>
+        <w:rPr>
+          <w:rStyle w:val="Heading2Char"/>
+        </w:rPr>
+      </w:pPr>
+      <w:bookmarkStart w:id="11" w:name="_Toc9877521"/>
+      <w:r>
+        <w:rPr>
+          <w:rStyle w:val="Heading2Char"/>
+        </w:rPr>
+        <w:t>DURATION:</w:t>
+      </w:r>
+      <w:bookmarkEnd w:id="11"/>
+      <w:r>
+        <w:t>duration for which test is run</w:t>
+      </w:r>
+    </w:p>
+    <w:p>
+      <w:pPr>
+        <w:ind w:left="720"/>
+      </w:pPr>
+      <w:bookmarkStart w:id="12" w:name="_Toc9877522"/>
+      <w:r>
+        <w:rPr>
+          <w:rStyle w:val="Heading2Char"/>
+        </w:rPr>
+        <w:t>REMARK</w:t>
       </w:r>
       <w:proofErr w:type="gramStart"/>
       <w:r>
-        <w:t>is  &gt;</w:t>
+        <w:rPr>
+          <w:rStyle w:val="Heading2Char"/>
+        </w:rPr>
+        <w:t>:</w:t>
+      </w:r>
+      <w:bookmarkEnd w:id="12"/>
+      <w:r>
+        <w:t>Basic</w:t>
       </w:r>
       <w:proofErr w:type="gramEnd"/>
       <w:r>
-        <w:t xml:space="preserve"> 1 and at least one is failed</w:t>
-      </w:r>
-      <w:r>
-        <w:t>, then</w:t>
-      </w:r>
-      <w:r>
-        <w:t xml:space="preserve"> Failed is populated  </w:t>
-      </w:r>
-      <w:r>
-        <w:t xml:space="preserve">with </w:t>
+        <w:t xml:space="preserve"> info about command ,  Not used in script.</w:t>
+      </w:r>
+    </w:p>
+    <w:p>
+      <w:pPr>
+        <w:rPr>
+          <w:b/>
+        </w:rPr>
+      </w:pPr>
+    </w:p>
+    <w:p>
+      <w:pPr>
+        <w:pStyle w:val="Heading1"/>
+      </w:pPr>
+      <w:bookmarkStart w:id="13" w:name="_Toc9877523"/>
+      <w:r>
+        <w:rPr>
+          <w:b/>
+        </w:rPr>
+        <w:t>B</w:t>
+      </w:r>
+      <w:r>
+        <w:rPr>
+          <w:b/>
+        </w:rPr>
+        <w:t>asic</w:t>
+      </w:r>
+      <w:r>
+        <w:rPr>
+          <w:b/>
+        </w:rPr>
+        <w:t xml:space="preserve"> Commands</w:t>
+      </w:r>
+      <w:r>
+        <w:t>:</w:t>
+      </w:r>
+      <w:bookmarkEnd w:id="13"/>
+    </w:p>
+    <w:p>
+      <w:pPr>
+        <w:ind w:left="720"/>
+      </w:pPr>
+      <w:bookmarkStart w:id="14" w:name="_Toc9877524"/>
+      <w:r>
+        <w:rPr>
+          <w:rStyle w:val="Heading2Char"/>
+        </w:rPr>
+        <w:t>DELAY:</w:t>
+      </w:r>
+      <w:bookmarkEnd w:id="14"/>
+      <w:r>
+        <w:t>Provide delay between test sequence</w:t>
+      </w:r>
+    </w:p>
+    <w:p>
+      <w:pPr>
+        <w:ind w:left="720"/>
+        <w:rPr>
+          <w:b/>
+        </w:rPr>
+      </w:pPr>
+      <w:r>
+        <w:rPr>
+          <w:b/>
+        </w:rPr>
+        <w:tab/>
+      </w:r>
+      <w:r>
+        <w:rPr>
+          <w:b/>
+        </w:rPr>
+        <w:t>PERM_01</w:t>
+      </w:r>
+      <w:r>
+        <w:t>:  Delay value in seconds</w:t>
+      </w:r>
+    </w:p>
+    <w:p>
+      <w:pPr>
+        <w:ind w:left="720"/>
+      </w:pPr>
+      <w:r>
+        <w:rPr>
+          <w:b/>
+        </w:rPr>
+        <w:tab/>
       </w:r>
       <w:proofErr w:type="spellStart"/>
       <w:r>
-        <w:t>faild</w:t>
+        <w:t>i.e</w:t>
       </w:r>
       <w:proofErr w:type="spellEnd"/>
       <w:r>
-        <w:t xml:space="preserve"> count.</w:t>
+        <w:t>: 0.01 is 10ms delay</w:t>
       </w:r>
     </w:p>
     <w:p>
       <w:pPr>
         <w:ind w:left="720"/>
       </w:pPr>
-      <w:r>
-        <w:t>I.e. FAIL_2 means out of N cycle test failed for 2 times</w:t>
-      </w:r>
-    </w:p>
-    <w:p>
-      <w:pPr>
-        <w:ind w:left="720"/>
-      </w:pPr>
-      <w:bookmarkStart w:id="10" w:name="_Toc9877520"/>
-      <w:r>
-        <w:rPr>
-          <w:rStyle w:val="Heading2Char"/>
-        </w:rPr>
-        <w:t>TIME_STAMP:</w:t>
-      </w:r>
-      <w:bookmarkEnd w:id="10"/>
-      <w:r>
-        <w:t xml:space="preserve"> </w:t>
-      </w:r>
-      <w:proofErr w:type="gramStart"/>
-      <w:r>
-        <w:t>Basically</w:t>
-      </w:r>
-      <w:proofErr w:type="gramEnd"/>
-      <w:r>
-        <w:t xml:space="preserve"> time at which test is started</w:t>
-      </w:r>
-    </w:p>
-    <w:p>
-      <w:pPr>
-        <w:ind w:left="720"/>
-        <w:rPr>
-          <w:rStyle w:val="Heading2Char"/>
-        </w:rPr>
-      </w:pPr>
-      <w:bookmarkStart w:id="11" w:name="_Toc9877521"/>
-      <w:r>
-        <w:rPr>
-          <w:rStyle w:val="Heading2Char"/>
-        </w:rPr>
-        <w:t>DURATION:</w:t>
-      </w:r>
-      <w:bookmarkEnd w:id="11"/>
-      <w:r>
-        <w:rPr>
-          <w:rStyle w:val="Heading2Char"/>
-        </w:rPr>
-        <w:t xml:space="preserve"> </w:t>
-      </w:r>
-      <w:r>
-        <w:t>duration for which test is run</w:t>
-      </w:r>
-    </w:p>
-    <w:p>
-      <w:pPr>
-        <w:ind w:left="720"/>
-      </w:pPr>
-      <w:bookmarkStart w:id="12" w:name="_Toc9877522"/>
-      <w:r>
-        <w:rPr>
-          <w:rStyle w:val="Heading2Char"/>
-        </w:rPr>
-        <w:t>REMARK:</w:t>
-      </w:r>
-      <w:bookmarkEnd w:id="12"/>
-      <w:r>
-        <w:rPr>
-          <w:b/>
-        </w:rPr>
-        <w:t xml:space="preserve"> </w:t>
-      </w:r>
-      <w:r>
-        <w:t xml:space="preserve">Basic info about </w:t>
-      </w:r>
-      <w:proofErr w:type="gramStart"/>
-      <w:r>
-        <w:t>command ,</w:t>
-      </w:r>
-      <w:proofErr w:type="gramEnd"/>
-      <w:r>
-        <w:t xml:space="preserve">  Not used in script.</w:t>
-      </w:r>
-    </w:p>
-    <w:p>
-      <w:pPr>
-        <w:rPr>
-          <w:b/>
-        </w:rPr>
-      </w:pPr>
-    </w:p>
-    <w:p>
-      <w:pPr>
-        <w:pStyle w:val="Heading1"/>
-      </w:pPr>
-      <w:bookmarkStart w:id="13" w:name="_Toc9877523"/>
-      <w:r>
-        <w:rPr>
-          <w:b/>
-        </w:rPr>
-        <w:t>B</w:t>
-      </w:r>
-      <w:r>
-        <w:rPr>
-          <w:b/>
-        </w:rPr>
-        <w:t>asic</w:t>
-      </w:r>
-      <w:r>
-        <w:rPr>
-          <w:b/>
-        </w:rPr>
-        <w:t xml:space="preserve"> Commands</w:t>
-      </w:r>
-      <w:r>
-        <w:t>:</w:t>
-      </w:r>
-      <w:bookmarkEnd w:id="13"/>
-    </w:p>
-    <w:p>
-      <w:pPr>
-        <w:ind w:left="720"/>
-      </w:pPr>
-      <w:bookmarkStart w:id="14" w:name="_Toc9877524"/>
-      <w:r>
-        <w:rPr>
-          <w:rStyle w:val="Heading2Char"/>
-        </w:rPr>
-        <w:t>DELAY:</w:t>
-      </w:r>
-      <w:bookmarkEnd w:id="14"/>
-      <w:r>
-        <w:rPr>
-          <w:b/>
-        </w:rPr>
-        <w:t xml:space="preserve">  </w:t>
-      </w:r>
-      <w:r>
-        <w:t>Provide delay between test sequence</w:t>
-      </w:r>
-    </w:p>
-    <w:p>
-      <w:pPr>
-        <w:ind w:left="720"/>
-        <w:rPr>
-          <w:b/>
-        </w:rPr>
-      </w:pPr>
-      <w:r>
-        <w:rPr>
-          <w:b/>
-        </w:rPr>
-        <w:tab/>
-      </w:r>
-      <w:r>
-        <w:rPr>
-          <w:b/>
-        </w:rPr>
-        <w:t>PERM_01</w:t>
-      </w:r>
-      <w:r>
-        <w:t>:  Delay value in seconds</w:t>
-      </w:r>
-      <w:r>
-        <w:rPr>
-          <w:b/>
-        </w:rPr>
-        <w:t xml:space="preserve"> </w:t>
-      </w:r>
-    </w:p>
-    <w:p>
-      <w:pPr>
-        <w:ind w:left="720"/>
-      </w:pPr>
-      <w:r>
-        <w:rPr>
-          <w:b/>
-        </w:rPr>
-        <w:tab/>
-      </w:r>
-      <w:proofErr w:type="spellStart"/>
-      <w:r>
-        <w:t>i.e</w:t>
-      </w:r>
-      <w:proofErr w:type="spellEnd"/>
-      <w:r>
-        <w:t>: 0.01 is 10ms delay</w:t>
-      </w:r>
-    </w:p>
-    <w:p>
-      <w:pPr>
-        <w:ind w:left="720"/>
-      </w:pPr>
-      <w:r>
-        <w:t xml:space="preserve">             </w:t>
-      </w:r>
       <w:r>
         <w:tab/>
         <w:t xml:space="preserve">      1 is 1 second delay</w:t>
       </w:r>
-      <w:r>
-        <w:t xml:space="preserve">               </w:t>
-      </w:r>
     </w:p>
     <w:p>
       <w:pPr>
@@ -2326,75 +2322,54 @@
         <w:rPr>
           <w:rStyle w:val="Heading2Char"/>
         </w:rPr>
-        <w:t>TEST_</w:t>
-      </w:r>
+        <w:t>TEST_CONFIG</w:t>
+      </w:r>
+      <w:bookmarkEnd w:id="15"/>
       <w:proofErr w:type="gramStart"/>
       <w:r>
         <w:rPr>
-          <w:rStyle w:val="Heading2Char"/>
-        </w:rPr>
-        <w:t>CONFIG</w:t>
-      </w:r>
-      <w:bookmarkEnd w:id="15"/>
-      <w:r>
-        <w:rPr>
           <w:b/>
         </w:rPr>
-        <w:t xml:space="preserve"> </w:t>
-      </w:r>
-      <w:r>
+        <w:t>:</w:t>
+      </w:r>
+      <w:r>
+        <w:t>This</w:t>
+      </w:r>
+      <w:proofErr w:type="gramEnd"/>
+      <w:r>
+        <w:t xml:space="preserve"> is basically test environment configuration tag</w:t>
+      </w:r>
+      <w:r>
+        <w:t>.</w:t>
+      </w:r>
+    </w:p>
+    <w:p>
+      <w:pPr>
+        <w:ind w:left="720" w:firstLine="720"/>
         <w:rPr>
           <w:b/>
         </w:rPr>
-        <w:t>:</w:t>
+      </w:pPr>
+      <w:r>
+        <w:rPr>
+          <w:b/>
+        </w:rPr>
+        <w:t>PERM_</w:t>
+      </w:r>
+      <w:proofErr w:type="gramStart"/>
+      <w:r>
+        <w:rPr>
+          <w:b/>
+        </w:rPr>
+        <w:t>01</w:t>
+      </w:r>
+      <w:r>
+        <w:rPr>
+          <w:b/>
+        </w:rPr>
+        <w:t xml:space="preserve"> :</w:t>
       </w:r>
       <w:proofErr w:type="gramEnd"/>
-      <w:r>
-        <w:rPr>
-          <w:b/>
-        </w:rPr>
-        <w:t xml:space="preserve"> </w:t>
-      </w:r>
-      <w:r>
-        <w:t>This is basically test environment configuration tag</w:t>
-      </w:r>
-      <w:r>
-        <w:t>.</w:t>
-      </w:r>
-    </w:p>
-    <w:p>
-      <w:pPr>
-        <w:ind w:left="720" w:firstLine="720"/>
-        <w:rPr>
-          <w:b/>
-        </w:rPr>
-      </w:pPr>
-      <w:r>
-        <w:rPr>
-          <w:b/>
-        </w:rPr>
-        <w:t>PERM_</w:t>
-      </w:r>
-      <w:proofErr w:type="gramStart"/>
-      <w:r>
-        <w:rPr>
-          <w:b/>
-        </w:rPr>
-        <w:t>01</w:t>
-      </w:r>
-      <w:r>
-        <w:rPr>
-          <w:b/>
-        </w:rPr>
-        <w:t xml:space="preserve"> :</w:t>
-      </w:r>
-      <w:proofErr w:type="gramEnd"/>
-      <w:r>
-        <w:rPr>
-          <w:b/>
-        </w:rPr>
-        <w:t xml:space="preserve"> </w:t>
-      </w:r>
     </w:p>
     <w:p>
       <w:pPr>
@@ -2452,6 +2427,7 @@
     </w:p>
     <w:p>
       <w:r>
+        <w:lastRenderedPageBreak/>
         <w:t xml:space="preserve">               And can be added in script.</w:t>
       </w:r>
     </w:p>
@@ -2502,12 +2478,6 @@
         <w:t>ENROLL_MAC:</w:t>
       </w:r>
       <w:bookmarkEnd w:id="19"/>
-      <w:r>
-        <w:rPr>
-          <w:rStyle w:val="Heading2Char"/>
-        </w:rPr>
-        <w:t xml:space="preserve">              </w:t>
-      </w:r>
     </w:p>
     <w:p/>
     <w:p>
@@ -2597,7 +2567,6 @@
         <w:rPr>
           <w:b/>
         </w:rPr>
-        <w:lastRenderedPageBreak/>
         <w:t>S</w:t>
       </w:r>
       <w:r>
@@ -2635,13 +2604,7 @@
         <w:ind w:left="720"/>
       </w:pPr>
       <w:r>
-        <w:t>User need to update new command functionality in</w:t>
-      </w:r>
-      <w:r>
-        <w:t xml:space="preserve"> </w:t>
-      </w:r>
-      <w:r>
-        <w:t>AFT.py</w:t>
+        <w:t>User need to update new command functionality inAFT.py</w:t>
       </w:r>
     </w:p>
     <w:p/>
@@ -2657,8 +2620,8 @@
 </file>
 
 <file path=word/numbering.xml><?xml version="1.0" encoding="utf-8"?>
-<w:numbering xmlns:wpc="http://schemas.microsoft.com/office/word/2010/wordprocessingCanvas" xmlns:cx="http://schemas.microsoft.com/office/drawing/2014/chartex" xmlns:cx1="http://schemas.microsoft.com/office/drawing/2015/9/8/chartex" xmlns:cx2="http://schemas.microsoft.com/office/drawing/2015/10/21/chartex" xmlns:cx3="http://schemas.microsoft.com/office/drawing/2016/5/9/chartex" xmlns:cx4="http://schemas.microsoft.com/office/drawing/2016/5/10/chartex" xmlns:cx5="http://schemas.microsoft.com/office/drawing/2016/5/11/chartex" xmlns:cx6="http://schemas.microsoft.com/office/drawing/2016/5/12/chartex" xmlns:cx7="http://schemas.microsoft.com/office/drawing/2016/5/13/chartex" xmlns:cx8="http://schemas.microsoft.com/office/drawing/2016/5/14/chartex" xmlns:mc="http://schemas.openxmlformats.org/markup-compatibility/2006" xmlns:aink="http://schemas.microsoft.com/office/drawing/2016/ink" xmlns:am3d="http://schemas.microsoft.com/office/drawing/2017/model3d" xmlns:o="urn:schemas-microsoft-com:office:office" xmlns:r="http://schemas.openxmlformats.org/officeDocument/2006/relationships" xmlns:m="http://schemas.openxmlformats.org/officeDocument/2006/math" xmlns:v="urn:schemas-microsoft-com:vml" xmlns:wp14="http://schemas.microsoft.com/office/word/2010/wordprocessingDrawing" xmlns:wp="http://schemas.openxmlformats.org/drawingml/2006/wordprocessingDrawing" xmlns:w10="urn:schemas-microsoft-com:office:word" xmlns:w="http://schemas.openxmlformats.org/wordprocessingml/2006/main" xmlns:w14="http://schemas.microsoft.com/office/word/2010/wordml" xmlns:w15="http://schemas.microsoft.com/office/word/2012/wordml" xmlns:w16cid="http://schemas.microsoft.com/office/word/2016/wordml/cid" xmlns:w16se="http://schemas.microsoft.com/office/word/2015/wordml/symex" xmlns:wpg="http://schemas.microsoft.com/office/word/2010/wordprocessingGroup" xmlns:wpi="http://schemas.microsoft.com/office/word/2010/wordprocessingInk" xmlns:wne="http://schemas.microsoft.com/office/word/2006/wordml" xmlns:wps="http://schemas.microsoft.com/office/word/2010/wordprocessingShape" mc:Ignorable="w14 w15 w16se w16cid wp14">
-  <w:abstractNum w:abstractNumId="0" w15:restartNumberingAfterBreak="0">
+<w:numbering xmlns:ve="http://schemas.openxmlformats.org/markup-compatibility/2006" xmlns:o="urn:schemas-microsoft-com:office:office" xmlns:r="http://schemas.openxmlformats.org/officeDocument/2006/relationships" xmlns:m="http://schemas.openxmlformats.org/officeDocument/2006/math" xmlns:v="urn:schemas-microsoft-com:vml" xmlns:wp="http://schemas.openxmlformats.org/drawingml/2006/wordprocessingDrawing" xmlns:w10="urn:schemas-microsoft-com:office:word" xmlns:w="http://schemas.openxmlformats.org/wordprocessingml/2006/main" xmlns:wne="http://schemas.microsoft.com/office/word/2006/wordml">
+  <w:abstractNum w:abstractNumId="0">
     <w:nsid w:val="35F35984"/>
     <w:multiLevelType w:val="hybridMultilevel"/>
     <w:tmpl w:val="AC389682"/>
@@ -2771,7 +2734,7 @@
       </w:rPr>
     </w:lvl>
   </w:abstractNum>
-  <w:abstractNum w:abstractNumId="1" w15:restartNumberingAfterBreak="0">
+  <w:abstractNum w:abstractNumId="1">
     <w:nsid w:val="5BAB7122"/>
     <w:multiLevelType w:val="hybridMultilevel"/>
     <w:tmpl w:val="DF94E5B6"/>
@@ -2894,7 +2857,7 @@
 </file>
 
 <file path=word/styles.xml><?xml version="1.0" encoding="utf-8"?>
-<w:styles xmlns:mc="http://schemas.openxmlformats.org/markup-compatibility/2006" xmlns:r="http://schemas.openxmlformats.org/officeDocument/2006/relationships" xmlns:w="http://schemas.openxmlformats.org/wordprocessingml/2006/main" xmlns:w14="http://schemas.microsoft.com/office/word/2010/wordml" xmlns:w15="http://schemas.microsoft.com/office/word/2012/wordml" xmlns:w16cid="http://schemas.microsoft.com/office/word/2016/wordml/cid" xmlns:w16se="http://schemas.microsoft.com/office/word/2015/wordml/symex" mc:Ignorable="w14 w15 w16se w16cid">
+<w:styles xmlns:r="http://schemas.openxmlformats.org/officeDocument/2006/relationships" xmlns:w="http://schemas.openxmlformats.org/wordprocessingml/2006/main">
   <w:docDefaults>
     <w:rPrDefault>
       <w:rPr>
@@ -2910,386 +2873,149 @@
       </w:pPr>
     </w:pPrDefault>
   </w:docDefaults>
-  <w:latentStyles w:defLockedState="0" w:defUIPriority="99" w:defSemiHidden="0" w:defUnhideWhenUsed="0" w:defQFormat="0" w:count="375">
-    <w:lsdException w:name="Normal" w:uiPriority="0" w:qFormat="1"/>
-    <w:lsdException w:name="heading 1" w:uiPriority="9" w:qFormat="1"/>
-    <w:lsdException w:name="heading 2" w:semiHidden="1" w:uiPriority="9" w:unhideWhenUsed="1" w:qFormat="1"/>
-    <w:lsdException w:name="heading 3" w:semiHidden="1" w:uiPriority="9" w:unhideWhenUsed="1" w:qFormat="1"/>
-    <w:lsdException w:name="heading 4" w:semiHidden="1" w:uiPriority="9" w:unhideWhenUsed="1" w:qFormat="1"/>
-    <w:lsdException w:name="heading 5" w:semiHidden="1" w:uiPriority="9" w:unhideWhenUsed="1" w:qFormat="1"/>
-    <w:lsdException w:name="heading 6" w:semiHidden="1" w:uiPriority="9" w:unhideWhenUsed="1" w:qFormat="1"/>
-    <w:lsdException w:name="heading 7" w:semiHidden="1" w:uiPriority="9" w:unhideWhenUsed="1" w:qFormat="1"/>
-    <w:lsdException w:name="heading 8" w:semiHidden="1" w:uiPriority="9" w:unhideWhenUsed="1" w:qFormat="1"/>
-    <w:lsdException w:name="heading 9" w:semiHidden="1" w:uiPriority="9" w:unhideWhenUsed="1" w:qFormat="1"/>
-    <w:lsdException w:name="index 1" w:semiHidden="1" w:unhideWhenUsed="1"/>
-    <w:lsdException w:name="index 2" w:semiHidden="1" w:unhideWhenUsed="1"/>
-    <w:lsdException w:name="index 3" w:semiHidden="1" w:unhideWhenUsed="1"/>
-    <w:lsdException w:name="index 4" w:semiHidden="1" w:unhideWhenUsed="1"/>
-    <w:lsdException w:name="index 5" w:semiHidden="1" w:unhideWhenUsed="1"/>
-    <w:lsdException w:name="index 6" w:semiHidden="1" w:unhideWhenUsed="1"/>
-    <w:lsdException w:name="index 7" w:semiHidden="1" w:unhideWhenUsed="1"/>
-    <w:lsdException w:name="index 8" w:semiHidden="1" w:unhideWhenUsed="1"/>
-    <w:lsdException w:name="index 9" w:semiHidden="1" w:unhideWhenUsed="1"/>
-    <w:lsdException w:name="toc 1" w:semiHidden="1" w:uiPriority="39" w:unhideWhenUsed="1"/>
-    <w:lsdException w:name="toc 2" w:semiHidden="1" w:uiPriority="39" w:unhideWhenUsed="1"/>
-    <w:lsdException w:name="toc 3" w:semiHidden="1" w:uiPriority="39" w:unhideWhenUsed="1"/>
-    <w:lsdException w:name="toc 4" w:semiHidden="1" w:uiPriority="39" w:unhideWhenUsed="1"/>
-    <w:lsdException w:name="toc 5" w:semiHidden="1" w:uiPriority="39" w:unhideWhenUsed="1"/>
-    <w:lsdException w:name="toc 6" w:semiHidden="1" w:uiPriority="39" w:unhideWhenUsed="1"/>
-    <w:lsdException w:name="toc 7" w:semiHidden="1" w:uiPriority="39" w:unhideWhenUsed="1"/>
-    <w:lsdException w:name="toc 8" w:semiHidden="1" w:uiPriority="39" w:unhideWhenUsed="1"/>
-    <w:lsdException w:name="toc 9" w:semiHidden="1" w:uiPriority="39" w:unhideWhenUsed="1"/>
-    <w:lsdException w:name="Normal Indent" w:semiHidden="1" w:unhideWhenUsed="1"/>
-    <w:lsdException w:name="footnote text" w:semiHidden="1" w:unhideWhenUsed="1"/>
-    <w:lsdException w:name="annotation text" w:semiHidden="1" w:unhideWhenUsed="1"/>
-    <w:lsdException w:name="header" w:semiHidden="1" w:unhideWhenUsed="1"/>
-    <w:lsdException w:name="footer" w:semiHidden="1" w:unhideWhenUsed="1"/>
-    <w:lsdException w:name="index heading" w:semiHidden="1" w:unhideWhenUsed="1"/>
-    <w:lsdException w:name="caption" w:semiHidden="1" w:uiPriority="35" w:unhideWhenUsed="1" w:qFormat="1"/>
-    <w:lsdException w:name="table of figures" w:semiHidden="1" w:unhideWhenUsed="1"/>
-    <w:lsdException w:name="envelope address" w:semiHidden="1" w:unhideWhenUsed="1"/>
-    <w:lsdException w:name="envelope return" w:semiHidden="1" w:unhideWhenUsed="1"/>
-    <w:lsdException w:name="footnote reference" w:semiHidden="1" w:unhideWhenUsed="1"/>
-    <w:lsdException w:name="annotation reference" w:semiHidden="1" w:unhideWhenUsed="1"/>
-    <w:lsdException w:name="line number" w:semiHidden="1" w:unhideWhenUsed="1"/>
-    <w:lsdException w:name="page number" w:semiHidden="1" w:unhideWhenUsed="1"/>
-    <w:lsdException w:name="endnote reference" w:semiHidden="1" w:unhideWhenUsed="1"/>
-    <w:lsdException w:name="endnote text" w:semiHidden="1" w:unhideWhenUsed="1"/>
-    <w:lsdException w:name="table of authorities" w:semiHidden="1" w:unhideWhenUsed="1"/>
-    <w:lsdException w:name="macro" w:semiHidden="1" w:unhideWhenUsed="1"/>
-    <w:lsdException w:name="toa heading" w:semiHidden="1" w:unhideWhenUsed="1"/>
-    <w:lsdException w:name="List" w:semiHidden="1" w:unhideWhenUsed="1"/>
-    <w:lsdException w:name="List Bullet" w:semiHidden="1" w:unhideWhenUsed="1"/>
-    <w:lsdException w:name="List Number" w:semiHidden="1" w:unhideWhenUsed="1"/>
-    <w:lsdException w:name="List 2" w:semiHidden="1" w:unhideWhenUsed="1"/>
-    <w:lsdException w:name="List 3" w:semiHidden="1" w:unhideWhenUsed="1"/>
-    <w:lsdException w:name="List 4" w:semiHidden="1" w:unhideWhenUsed="1"/>
-    <w:lsdException w:name="List 5" w:semiHidden="1" w:unhideWhenUsed="1"/>
-    <w:lsdException w:name="List Bullet 2" w:semiHidden="1" w:unhideWhenUsed="1"/>
-    <w:lsdException w:name="List Bullet 3" w:semiHidden="1" w:unhideWhenUsed="1"/>
-    <w:lsdException w:name="List Bullet 4" w:semiHidden="1" w:unhideWhenUsed="1"/>
-    <w:lsdException w:name="List Bullet 5" w:semiHidden="1" w:unhideWhenUsed="1"/>
-    <w:lsdException w:name="List Number 2" w:semiHidden="1" w:unhideWhenUsed="1"/>
-    <w:lsdException w:name="List Number 3" w:semiHidden="1" w:unhideWhenUsed="1"/>
-    <w:lsdException w:name="List Number 4" w:semiHidden="1" w:unhideWhenUsed="1"/>
-    <w:lsdException w:name="List Number 5" w:semiHidden="1" w:unhideWhenUsed="1"/>
-    <w:lsdException w:name="Title" w:uiPriority="10" w:qFormat="1"/>
-    <w:lsdException w:name="Closing" w:semiHidden="1" w:unhideWhenUsed="1"/>
-    <w:lsdException w:name="Signature" w:semiHidden="1" w:unhideWhenUsed="1"/>
-    <w:lsdException w:name="Default Paragraph Font" w:semiHidden="1" w:uiPriority="1" w:unhideWhenUsed="1"/>
-    <w:lsdException w:name="Body Text" w:semiHidden="1" w:unhideWhenUsed="1"/>
-    <w:lsdException w:name="Body Text Indent" w:semiHidden="1" w:unhideWhenUsed="1"/>
-    <w:lsdException w:name="List Continue" w:semiHidden="1" w:unhideWhenUsed="1"/>
-    <w:lsdException w:name="List Continue 2" w:semiHidden="1" w:unhideWhenUsed="1"/>
-    <w:lsdException w:name="List Continue 3" w:semiHidden="1" w:unhideWhenUsed="1"/>
-    <w:lsdException w:name="List Continue 4" w:semiHidden="1" w:unhideWhenUsed="1"/>
-    <w:lsdException w:name="List Continue 5" w:semiHidden="1" w:unhideWhenUsed="1"/>
-    <w:lsdException w:name="Message Header" w:semiHidden="1" w:unhideWhenUsed="1"/>
-    <w:lsdException w:name="Subtitle" w:uiPriority="11" w:qFormat="1"/>
-    <w:lsdException w:name="Salutation" w:semiHidden="1" w:unhideWhenUsed="1"/>
-    <w:lsdException w:name="Date" w:semiHidden="1" w:unhideWhenUsed="1"/>
-    <w:lsdException w:name="Body Text First Indent" w:semiHidden="1" w:unhideWhenUsed="1"/>
-    <w:lsdException w:name="Body Text First Indent 2" w:semiHidden="1" w:unhideWhenUsed="1"/>
-    <w:lsdException w:name="Note Heading" w:semiHidden="1" w:unhideWhenUsed="1"/>
-    <w:lsdException w:name="Body Text 2" w:semiHidden="1" w:unhideWhenUsed="1"/>
-    <w:lsdException w:name="Body Text 3" w:semiHidden="1" w:unhideWhenUsed="1"/>
-    <w:lsdException w:name="Body Text Indent 2" w:semiHidden="1" w:unhideWhenUsed="1"/>
-    <w:lsdException w:name="Body Text Indent 3" w:semiHidden="1" w:unhideWhenUsed="1"/>
-    <w:lsdException w:name="Block Text" w:semiHidden="1" w:unhideWhenUsed="1"/>
-    <w:lsdException w:name="Hyperlink" w:semiHidden="1" w:unhideWhenUsed="1"/>
-    <w:lsdException w:name="FollowedHyperlink" w:semiHidden="1" w:unhideWhenUsed="1"/>
-    <w:lsdException w:name="Strong" w:uiPriority="22" w:qFormat="1"/>
-    <w:lsdException w:name="Emphasis" w:uiPriority="20" w:qFormat="1"/>
-    <w:lsdException w:name="Document Map" w:semiHidden="1" w:unhideWhenUsed="1"/>
-    <w:lsdException w:name="Plain Text" w:semiHidden="1" w:unhideWhenUsed="1"/>
-    <w:lsdException w:name="E-mail Signature" w:semiHidden="1" w:unhideWhenUsed="1"/>
-    <w:lsdException w:name="HTML Top of Form" w:semiHidden="1" w:unhideWhenUsed="1"/>
-    <w:lsdException w:name="HTML Bottom of Form" w:semiHidden="1" w:unhideWhenUsed="1"/>
-    <w:lsdException w:name="Normal (Web)" w:semiHidden="1" w:unhideWhenUsed="1"/>
-    <w:lsdException w:name="HTML Acronym" w:semiHidden="1" w:unhideWhenUsed="1"/>
-    <w:lsdException w:name="HTML Address" w:semiHidden="1" w:unhideWhenUsed="1"/>
-    <w:lsdException w:name="HTML Cite" w:semiHidden="1" w:unhideWhenUsed="1"/>
-    <w:lsdException w:name="HTML Code" w:semiHidden="1" w:unhideWhenUsed="1"/>
-    <w:lsdException w:name="HTML Definition" w:semiHidden="1" w:unhideWhenUsed="1"/>
-    <w:lsdException w:name="HTML Keyboard" w:semiHidden="1" w:unhideWhenUsed="1"/>
-    <w:lsdException w:name="HTML Preformatted" w:semiHidden="1" w:unhideWhenUsed="1"/>
-    <w:lsdException w:name="HTML Sample" w:semiHidden="1" w:unhideWhenUsed="1"/>
-    <w:lsdException w:name="HTML Typewriter" w:semiHidden="1" w:unhideWhenUsed="1"/>
-    <w:lsdException w:name="HTML Variable" w:semiHidden="1" w:unhideWhenUsed="1"/>
-    <w:lsdException w:name="Normal Table" w:semiHidden="1" w:unhideWhenUsed="1"/>
-    <w:lsdException w:name="annotation subject" w:semiHidden="1" w:unhideWhenUsed="1"/>
-    <w:lsdException w:name="No List" w:semiHidden="1" w:unhideWhenUsed="1"/>
-    <w:lsdException w:name="Outline List 1" w:semiHidden="1" w:unhideWhenUsed="1"/>
-    <w:lsdException w:name="Outline List 2" w:semiHidden="1" w:unhideWhenUsed="1"/>
-    <w:lsdException w:name="Outline List 3" w:semiHidden="1" w:unhideWhenUsed="1"/>
-    <w:lsdException w:name="Table Simple 1" w:semiHidden="1" w:unhideWhenUsed="1"/>
-    <w:lsdException w:name="Table Simple 2" w:semiHidden="1" w:unhideWhenUsed="1"/>
-    <w:lsdException w:name="Table Simple 3" w:semiHidden="1" w:unhideWhenUsed="1"/>
-    <w:lsdException w:name="Table Classic 1" w:semiHidden="1" w:unhideWhenUsed="1"/>
-    <w:lsdException w:name="Table Classic 2" w:semiHidden="1" w:unhideWhenUsed="1"/>
-    <w:lsdException w:name="Table Classic 3" w:semiHidden="1" w:unhideWhenUsed="1"/>
-    <w:lsdException w:name="Table Classic 4" w:semiHidden="1" w:unhideWhenUsed="1"/>
-    <w:lsdException w:name="Table Colorful 1" w:semiHidden="1" w:unhideWhenUsed="1"/>
-    <w:lsdException w:name="Table Colorful 2" w:semiHidden="1" w:unhideWhenUsed="1"/>
-    <w:lsdException w:name="Table Colorful 3" w:semiHidden="1" w:unhideWhenUsed="1"/>
-    <w:lsdException w:name="Table Columns 1" w:semiHidden="1" w:unhideWhenUsed="1"/>
-    <w:lsdException w:name="Table Columns 2" w:semiHidden="1" w:unhideWhenUsed="1"/>
-    <w:lsdException w:name="Table Columns 3" w:semiHidden="1" w:unhideWhenUsed="1"/>
-    <w:lsdException w:name="Table Columns 4" w:semiHidden="1" w:unhideWhenUsed="1"/>
-    <w:lsdException w:name="Table Columns 5" w:semiHidden="1" w:unhideWhenUsed="1"/>
-    <w:lsdException w:name="Table Grid 1" w:semiHidden="1" w:unhideWhenUsed="1"/>
-    <w:lsdException w:name="Table Grid 2" w:semiHidden="1" w:unhideWhenUsed="1"/>
-    <w:lsdException w:name="Table Grid 3" w:semiHidden="1" w:unhideWhenUsed="1"/>
-    <w:lsdException w:name="Table Grid 4" w:semiHidden="1" w:unhideWhenUsed="1"/>
-    <w:lsdException w:name="Table Grid 5" w:semiHidden="1" w:unhideWhenUsed="1"/>
-    <w:lsdException w:name="Table Grid 6" w:semiHidden="1" w:unhideWhenUsed="1"/>
-    <w:lsdException w:name="Table Grid 7" w:semiHidden="1" w:unhideWhenUsed="1"/>
-    <w:lsdException w:name="Table Grid 8" w:semiHidden="1" w:unhideWhenUsed="1"/>
-    <w:lsdException w:name="Table List 1" w:semiHidden="1" w:unhideWhenUsed="1"/>
-    <w:lsdException w:name="Table List 2" w:semiHidden="1" w:unhideWhenUsed="1"/>
-    <w:lsdException w:name="Table List 3" w:semiHidden="1" w:unhideWhenUsed="1"/>
-    <w:lsdException w:name="Table List 4" w:semiHidden="1" w:unhideWhenUsed="1"/>
-    <w:lsdException w:name="Table List 5" w:semiHidden="1" w:unhideWhenUsed="1"/>
-    <w:lsdException w:name="Table List 6" w:semiHidden="1" w:unhideWhenUsed="1"/>
-    <w:lsdException w:name="Table List 7" w:semiHidden="1" w:unhideWhenUsed="1"/>
-    <w:lsdException w:name="Table List 8" w:semiHidden="1" w:unhideWhenUsed="1"/>
-    <w:lsdException w:name="Table 3D effects 1" w:semiHidden="1" w:unhideWhenUsed="1"/>
-    <w:lsdException w:name="Table 3D effects 2" w:semiHidden="1" w:unhideWhenUsed="1"/>
-    <w:lsdException w:name="Table 3D effects 3" w:semiHidden="1" w:unhideWhenUsed="1"/>
-    <w:lsdException w:name="Table Contemporary" w:semiHidden="1" w:unhideWhenUsed="1"/>
-    <w:lsdException w:name="Table Elegant" w:semiHidden="1" w:unhideWhenUsed="1"/>
-    <w:lsdException w:name="Table Professional" w:semiHidden="1" w:unhideWhenUsed="1"/>
-    <w:lsdException w:name="Table Subtle 1" w:semiHidden="1" w:unhideWhenUsed="1"/>
-    <w:lsdException w:name="Table Subtle 2" w:semiHidden="1" w:unhideWhenUsed="1"/>
-    <w:lsdException w:name="Table Web 1" w:semiHidden="1" w:unhideWhenUsed="1"/>
-    <w:lsdException w:name="Table Web 2" w:semiHidden="1" w:unhideWhenUsed="1"/>
-    <w:lsdException w:name="Table Web 3" w:semiHidden="1" w:unhideWhenUsed="1"/>
-    <w:lsdException w:name="Balloon Text" w:semiHidden="1" w:unhideWhenUsed="1"/>
-    <w:lsdException w:name="Table Grid" w:uiPriority="39"/>
-    <w:lsdException w:name="Table Theme" w:semiHidden="1" w:unhideWhenUsed="1"/>
-    <w:lsdException w:name="Placeholder Text" w:semiHidden="1"/>
-    <w:lsdException w:name="No Spacing" w:uiPriority="1" w:qFormat="1"/>
-    <w:lsdException w:name="Light Shading" w:uiPriority="60"/>
-    <w:lsdException w:name="Light List" w:uiPriority="61"/>
-    <w:lsdException w:name="Light Grid" w:uiPriority="62"/>
-    <w:lsdException w:name="Medium Shading 1" w:uiPriority="63"/>
-    <w:lsdException w:name="Medium Shading 2" w:uiPriority="64"/>
-    <w:lsdException w:name="Medium List 1" w:uiPriority="65"/>
-    <w:lsdException w:name="Medium List 2" w:uiPriority="66"/>
-    <w:lsdException w:name="Medium Grid 1" w:uiPriority="67"/>
-    <w:lsdException w:name="Medium Grid 2" w:uiPriority="68"/>
-    <w:lsdException w:name="Medium Grid 3" w:uiPriority="69"/>
-    <w:lsdException w:name="Dark List" w:uiPriority="70"/>
-    <w:lsdException w:name="Colorful Shading" w:uiPriority="71"/>
-    <w:lsdException w:name="Colorful List" w:uiPriority="72"/>
-    <w:lsdException w:name="Colorful Grid" w:uiPriority="73"/>
-    <w:lsdException w:name="Light Shading Accent 1" w:uiPriority="60"/>
-    <w:lsdException w:name="Light List Accent 1" w:uiPriority="61"/>
-    <w:lsdException w:name="Light Grid Accent 1" w:uiPriority="62"/>
-    <w:lsdException w:name="Medium Shading 1 Accent 1" w:uiPriority="63"/>
-    <w:lsdException w:name="Medium Shading 2 Accent 1" w:uiPriority="64"/>
-    <w:lsdException w:name="Medium List 1 Accent 1" w:uiPriority="65"/>
-    <w:lsdException w:name="Revision" w:semiHidden="1"/>
-    <w:lsdException w:name="List Paragraph" w:uiPriority="34" w:qFormat="1"/>
-    <w:lsdException w:name="Quote" w:uiPriority="29" w:qFormat="1"/>
-    <w:lsdException w:name="Intense Quote" w:uiPriority="30" w:qFormat="1"/>
-    <w:lsdException w:name="Medium List 2 Accent 1" w:uiPriority="66"/>
-    <w:lsdException w:name="Medium Grid 1 Accent 1" w:uiPriority="67"/>
-    <w:lsdException w:name="Medium Grid 2 Accent 1" w:uiPriority="68"/>
-    <w:lsdException w:name="Medium Grid 3 Accent 1" w:uiPriority="69"/>
-    <w:lsdException w:name="Dark List Accent 1" w:uiPriority="70"/>
-    <w:lsdException w:name="Colorful Shading Accent 1" w:uiPriority="71"/>
-    <w:lsdException w:name="Colorful List Accent 1" w:uiPriority="72"/>
-    <w:lsdException w:name="Colorful Grid Accent 1" w:uiPriority="73"/>
-    <w:lsdException w:name="Light Shading Accent 2" w:uiPriority="60"/>
-    <w:lsdException w:name="Light List Accent 2" w:uiPriority="61"/>
-    <w:lsdException w:name="Light Grid Accent 2" w:uiPriority="62"/>
-    <w:lsdException w:name="Medium Shading 1 Accent 2" w:uiPriority="63"/>
-    <w:lsdException w:name="Medium Shading 2 Accent 2" w:uiPriority="64"/>
-    <w:lsdException w:name="Medium List 1 Accent 2" w:uiPriority="65"/>
-    <w:lsdException w:name="Medium List 2 Accent 2" w:uiPriority="66"/>
-    <w:lsdException w:name="Medium Grid 1 Accent 2" w:uiPriority="67"/>
-    <w:lsdException w:name="Medium Grid 2 Accent 2" w:uiPriority="68"/>
-    <w:lsdException w:name="Medium Grid 3 Accent 2" w:uiPriority="69"/>
-    <w:lsdException w:name="Dark List Accent 2" w:uiPriority="70"/>
-    <w:lsdException w:name="Colorful Shading Accent 2" w:uiPriority="71"/>
-    <w:lsdException w:name="Colorful List Accent 2" w:uiPriority="72"/>
-    <w:lsdException w:name="Colorful Grid Accent 2" w:uiPriority="73"/>
-    <w:lsdException w:name="Light Shading Accent 3" w:uiPriority="60"/>
-    <w:lsdException w:name="Light List Accent 3" w:uiPriority="61"/>
-    <w:lsdException w:name="Light Grid Accent 3" w:uiPriority="62"/>
-    <w:lsdException w:name="Medium Shading 1 Accent 3" w:uiPriority="63"/>
-    <w:lsdException w:name="Medium Shading 2 Accent 3" w:uiPriority="64"/>
-    <w:lsdException w:name="Medium List 1 Accent 3" w:uiPriority="65"/>
-    <w:lsdException w:name="Medium List 2 Accent 3" w:uiPriority="66"/>
-    <w:lsdException w:name="Medium Grid 1 Accent 3" w:uiPriority="67"/>
-    <w:lsdException w:name="Medium Grid 2 Accent 3" w:uiPriority="68"/>
-    <w:lsdException w:name="Medium Grid 3 Accent 3" w:uiPriority="69"/>
-    <w:lsdException w:name="Dark List Accent 3" w:uiPriority="70"/>
-    <w:lsdException w:name="Colorful Shading Accent 3" w:uiPriority="71"/>
-    <w:lsdException w:name="Colorful List Accent 3" w:uiPriority="72"/>
-    <w:lsdException w:name="Colorful Grid Accent 3" w:uiPriority="73"/>
-    <w:lsdException w:name="Light Shading Accent 4" w:uiPriority="60"/>
-    <w:lsdException w:name="Light List Accent 4" w:uiPriority="61"/>
-    <w:lsdException w:name="Light Grid Accent 4" w:uiPriority="62"/>
-    <w:lsdException w:name="Medium Shading 1 Accent 4" w:uiPriority="63"/>
-    <w:lsdException w:name="Medium Shading 2 Accent 4" w:uiPriority="64"/>
-    <w:lsdException w:name="Medium List 1 Accent 4" w:uiPriority="65"/>
-    <w:lsdException w:name="Medium List 2 Accent 4" w:uiPriority="66"/>
-    <w:lsdException w:name="Medium Grid 1 Accent 4" w:uiPriority="67"/>
-    <w:lsdException w:name="Medium Grid 2 Accent 4" w:uiPriority="68"/>
-    <w:lsdException w:name="Medium Grid 3 Accent 4" w:uiPriority="69"/>
-    <w:lsdException w:name="Dark List Accent 4" w:uiPriority="70"/>
-    <w:lsdException w:name="Colorful Shading Accent 4" w:uiPriority="71"/>
-    <w:lsdException w:name="Colorful List Accent 4" w:uiPriority="72"/>
-    <w:lsdException w:name="Colorful Grid Accent 4" w:uiPriority="73"/>
-    <w:lsdException w:name="Light Shading Accent 5" w:uiPriority="60"/>
-    <w:lsdException w:name="Light List Accent 5" w:uiPriority="61"/>
-    <w:lsdException w:name="Light Grid Accent 5" w:uiPriority="62"/>
-    <w:lsdException w:name="Medium Shading 1 Accent 5" w:uiPriority="63"/>
-    <w:lsdException w:name="Medium Shading 2 Accent 5" w:uiPriority="64"/>
-    <w:lsdException w:name="Medium List 1 Accent 5" w:uiPriority="65"/>
-    <w:lsdException w:name="Medium List 2 Accent 5" w:uiPriority="66"/>
-    <w:lsdException w:name="Medium Grid 1 Accent 5" w:uiPriority="67"/>
-    <w:lsdException w:name="Medium Grid 2 Accent 5" w:uiPriority="68"/>
-    <w:lsdException w:name="Medium Grid 3 Accent 5" w:uiPriority="69"/>
-    <w:lsdException w:name="Dark List Accent 5" w:uiPriority="70"/>
-    <w:lsdException w:name="Colorful Shading Accent 5" w:uiPriority="71"/>
-    <w:lsdException w:name="Colorful List Accent 5" w:uiPriority="72"/>
-    <w:lsdException w:name="Colorful Grid Accent 5" w:uiPriority="73"/>
-    <w:lsdException w:name="Light Shading Accent 6" w:uiPriority="60"/>
-    <w:lsdException w:name="Light List Accent 6" w:uiPriority="61"/>
-    <w:lsdException w:name="Light Grid Accent 6" w:uiPriority="62"/>
-    <w:lsdException w:name="Medium Shading 1 Accent 6" w:uiPriority="63"/>
-    <w:lsdException w:name="Medium Shading 2 Accent 6" w:uiPriority="64"/>
-    <w:lsdException w:name="Medium List 1 Accent 6" w:uiPriority="65"/>
-    <w:lsdException w:name="Medium List 2 Accent 6" w:uiPriority="66"/>
-    <w:lsdException w:name="Medium Grid 1 Accent 6" w:uiPriority="67"/>
-    <w:lsdException w:name="Medium Grid 2 Accent 6" w:uiPriority="68"/>
-    <w:lsdException w:name="Medium Grid 3 Accent 6" w:uiPriority="69"/>
-    <w:lsdException w:name="Dark List Accent 6" w:uiPriority="70"/>
-    <w:lsdException w:name="Colorful Shading Accent 6" w:uiPriority="71"/>
-    <w:lsdException w:name="Colorful List Accent 6" w:uiPriority="72"/>
-    <w:lsdException w:name="Colorful Grid Accent 6" w:uiPriority="73"/>
-    <w:lsdException w:name="Subtle Emphasis" w:uiPriority="19" w:qFormat="1"/>
-    <w:lsdException w:name="Intense Emphasis" w:uiPriority="21" w:qFormat="1"/>
-    <w:lsdException w:name="Subtle Reference" w:uiPriority="31" w:qFormat="1"/>
-    <w:lsdException w:name="Intense Reference" w:uiPriority="32" w:qFormat="1"/>
-    <w:lsdException w:name="Book Title" w:uiPriority="33" w:qFormat="1"/>
-    <w:lsdException w:name="Bibliography" w:semiHidden="1" w:uiPriority="37" w:unhideWhenUsed="1"/>
-    <w:lsdException w:name="TOC Heading" w:semiHidden="1" w:uiPriority="39" w:unhideWhenUsed="1" w:qFormat="1"/>
-    <w:lsdException w:name="Plain Table 1" w:uiPriority="41"/>
-    <w:lsdException w:name="Plain Table 2" w:uiPriority="42"/>
-    <w:lsdException w:name="Plain Table 3" w:uiPriority="43"/>
-    <w:lsdException w:name="Plain Table 4" w:uiPriority="44"/>
-    <w:lsdException w:name="Plain Table 5" w:uiPriority="45"/>
-    <w:lsdException w:name="Grid Table Light" w:uiPriority="40"/>
-    <w:lsdException w:name="Grid Table 1 Light" w:uiPriority="46"/>
-    <w:lsdException w:name="Grid Table 2" w:uiPriority="47"/>
-    <w:lsdException w:name="Grid Table 3" w:uiPriority="48"/>
-    <w:lsdException w:name="Grid Table 4" w:uiPriority="49"/>
-    <w:lsdException w:name="Grid Table 5 Dark" w:uiPriority="50"/>
-    <w:lsdException w:name="Grid Table 6 Colorful" w:uiPriority="51"/>
-    <w:lsdException w:name="Grid Table 7 Colorful" w:uiPriority="52"/>
-    <w:lsdException w:name="Grid Table 1 Light Accent 1" w:uiPriority="46"/>
-    <w:lsdException w:name="Grid Table 2 Accent 1" w:uiPriority="47"/>
-    <w:lsdException w:name="Grid Table 3 Accent 1" w:uiPriority="48"/>
-    <w:lsdException w:name="Grid Table 4 Accent 1" w:uiPriority="49"/>
-    <w:lsdException w:name="Grid Table 5 Dark Accent 1" w:uiPriority="50"/>
-    <w:lsdException w:name="Grid Table 6 Colorful Accent 1" w:uiPriority="51"/>
-    <w:lsdException w:name="Grid Table 7 Colorful Accent 1" w:uiPriority="52"/>
-    <w:lsdException w:name="Grid Table 1 Light Accent 2" w:uiPriority="46"/>
-    <w:lsdException w:name="Grid Table 2 Accent 2" w:uiPriority="47"/>
-    <w:lsdException w:name="Grid Table 3 Accent 2" w:uiPriority="48"/>
-    <w:lsdException w:name="Grid Table 4 Accent 2" w:uiPriority="49"/>
-    <w:lsdException w:name="Grid Table 5 Dark Accent 2" w:uiPriority="50"/>
-    <w:lsdException w:name="Grid Table 6 Colorful Accent 2" w:uiPriority="51"/>
-    <w:lsdException w:name="Grid Table 7 Colorful Accent 2" w:uiPriority="52"/>
-    <w:lsdException w:name="Grid Table 1 Light Accent 3" w:uiPriority="46"/>
-    <w:lsdException w:name="Grid Table 2 Accent 3" w:uiPriority="47"/>
-    <w:lsdException w:name="Grid Table 3 Accent 3" w:uiPriority="48"/>
-    <w:lsdException w:name="Grid Table 4 Accent 3" w:uiPriority="49"/>
-    <w:lsdException w:name="Grid Table 5 Dark Accent 3" w:uiPriority="50"/>
-    <w:lsdException w:name="Grid Table 6 Colorful Accent 3" w:uiPriority="51"/>
-    <w:lsdException w:name="Grid Table 7 Colorful Accent 3" w:uiPriority="52"/>
-    <w:lsdException w:name="Grid Table 1 Light Accent 4" w:uiPriority="46"/>
-    <w:lsdException w:name="Grid Table 2 Accent 4" w:uiPriority="47"/>
-    <w:lsdException w:name="Grid Table 3 Accent 4" w:uiPriority="48"/>
-    <w:lsdException w:name="Grid Table 4 Accent 4" w:uiPriority="49"/>
-    <w:lsdException w:name="Grid Table 5 Dark Accent 4" w:uiPriority="50"/>
-    <w:lsdException w:name="Grid Table 6 Colorful Accent 4" w:uiPriority="51"/>
-    <w:lsdException w:name="Grid Table 7 Colorful Accent 4" w:uiPriority="52"/>
-    <w:lsdException w:name="Grid Table 1 Light Accent 5" w:uiPriority="46"/>
-    <w:lsdException w:name="Grid Table 2 Accent 5" w:uiPriority="47"/>
-    <w:lsdException w:name="Grid Table 3 Accent 5" w:uiPriority="48"/>
-    <w:lsdException w:name="Grid Table 4 Accent 5" w:uiPriority="49"/>
-    <w:lsdException w:name="Grid Table 5 Dark Accent 5" w:uiPriority="50"/>
-    <w:lsdException w:name="Grid Table 6 Colorful Accent 5" w:uiPriority="51"/>
-    <w:lsdException w:name="Grid Table 7 Colorful Accent 5" w:uiPriority="52"/>
-    <w:lsdException w:name="Grid Table 1 Light Accent 6" w:uiPriority="46"/>
-    <w:lsdException w:name="Grid Table 2 Accent 6" w:uiPriority="47"/>
-    <w:lsdException w:name="Grid Table 3 Accent 6" w:uiPriority="48"/>
-    <w:lsdException w:name="Grid Table 4 Accent 6" w:uiPriority="49"/>
-    <w:lsdException w:name="Grid Table 5 Dark Accent 6" w:uiPriority="50"/>
-    <w:lsdException w:name="Grid Table 6 Colorful Accent 6" w:uiPriority="51"/>
-    <w:lsdException w:name="Grid Table 7 Colorful Accent 6" w:uiPriority="52"/>
-    <w:lsdException w:name="List Table 1 Light" w:uiPriority="46"/>
-    <w:lsdException w:name="List Table 2" w:uiPriority="47"/>
-    <w:lsdException w:name="List Table 3" w:uiPriority="48"/>
-    <w:lsdException w:name="List Table 4" w:uiPriority="49"/>
-    <w:lsdException w:name="List Table 5 Dark" w:uiPriority="50"/>
-    <w:lsdException w:name="List Table 6 Colorful" w:uiPriority="51"/>
-    <w:lsdException w:name="List Table 7 Colorful" w:uiPriority="52"/>
-    <w:lsdException w:name="List Table 1 Light Accent 1" w:uiPriority="46"/>
-    <w:lsdException w:name="List Table 2 Accent 1" w:uiPriority="47"/>
-    <w:lsdException w:name="List Table 3 Accent 1" w:uiPriority="48"/>
-    <w:lsdException w:name="List Table 4 Accent 1" w:uiPriority="49"/>
-    <w:lsdException w:name="List Table 5 Dark Accent 1" w:uiPriority="50"/>
-    <w:lsdException w:name="List Table 6 Colorful Accent 1" w:uiPriority="51"/>
-    <w:lsdException w:name="List Table 7 Colorful Accent 1" w:uiPriority="52"/>
-    <w:lsdException w:name="List Table 1 Light Accent 2" w:uiPriority="46"/>
-    <w:lsdException w:name="List Table 2 Accent 2" w:uiPriority="47"/>
-    <w:lsdException w:name="List Table 3 Accent 2" w:uiPriority="48"/>
-    <w:lsdException w:name="List Table 4 Accent 2" w:uiPriority="49"/>
-    <w:lsdException w:name="List Table 5 Dark Accent 2" w:uiPriority="50"/>
-    <w:lsdException w:name="List Table 6 Colorful Accent 2" w:uiPriority="51"/>
-    <w:lsdException w:name="List Table 7 Colorful Accent 2" w:uiPriority="52"/>
-    <w:lsdException w:name="List Table 1 Light Accent 3" w:uiPriority="46"/>
-    <w:lsdException w:name="List Table 2 Accent 3" w:uiPriority="47"/>
-    <w:lsdException w:name="List Table 3 Accent 3" w:uiPriority="48"/>
-    <w:lsdException w:name="List Table 4 Accent 3" w:uiPriority="49"/>
-    <w:lsdException w:name="List Table 5 Dark Accent 3" w:uiPriority="50"/>
-    <w:lsdException w:name="List Table 6 Colorful Accent 3" w:uiPriority="51"/>
-    <w:lsdException w:name="List Table 7 Colorful Accent 3" w:uiPriority="52"/>
-    <w:lsdException w:name="List Table 1 Light Accent 4" w:uiPriority="46"/>
-    <w:lsdException w:name="List Table 2 Accent 4" w:uiPriority="47"/>
-    <w:lsdException w:name="List Table 3 Accent 4" w:uiPriority="48"/>
-    <w:lsdException w:name="List Table 4 Accent 4" w:uiPriority="49"/>
-    <w:lsdException w:name="List Table 5 Dark Accent 4" w:uiPriority="50"/>
-    <w:lsdException w:name="List Table 6 Colorful Accent 4" w:uiPriority="51"/>
-    <w:lsdException w:name="List Table 7 Colorful Accent 4" w:uiPriority="52"/>
-    <w:lsdException w:name="List Table 1 Light Accent 5" w:uiPriority="46"/>
-    <w:lsdException w:name="List Table 2 Accent 5" w:uiPriority="47"/>
-    <w:lsdException w:name="List Table 3 Accent 5" w:uiPriority="48"/>
-    <w:lsdException w:name="List Table 4 Accent 5" w:uiPriority="49"/>
-    <w:lsdException w:name="List Table 5 Dark Accent 5" w:uiPriority="50"/>
-    <w:lsdException w:name="List Table 6 Colorful Accent 5" w:uiPriority="51"/>
-    <w:lsdException w:name="List Table 7 Colorful Accent 5" w:uiPriority="52"/>
-    <w:lsdException w:name="List Table 1 Light Accent 6" w:uiPriority="46"/>
-    <w:lsdException w:name="List Table 2 Accent 6" w:uiPriority="47"/>
-    <w:lsdException w:name="List Table 3 Accent 6" w:uiPriority="48"/>
-    <w:lsdException w:name="List Table 4 Accent 6" w:uiPriority="49"/>
-    <w:lsdException w:name="List Table 5 Dark Accent 6" w:uiPriority="50"/>
-    <w:lsdException w:name="List Table 6 Colorful Accent 6" w:uiPriority="51"/>
-    <w:lsdException w:name="List Table 7 Colorful Accent 6" w:uiPriority="52"/>
-    <w:lsdException w:name="Mention" w:semiHidden="1" w:unhideWhenUsed="1"/>
-    <w:lsdException w:name="Smart Hyperlink" w:semiHidden="1" w:unhideWhenUsed="1"/>
-    <w:lsdException w:name="Hashtag" w:semiHidden="1" w:unhideWhenUsed="1"/>
-    <w:lsdException w:name="Unresolved Mention" w:semiHidden="1" w:unhideWhenUsed="1"/>
+  <w:latentStyles w:defLockedState="0" w:defUIPriority="99" w:defSemiHidden="1" w:defUnhideWhenUsed="1" w:defQFormat="0" w:count="267">
+    <w:lsdException w:name="Normal" w:semiHidden="0" w:uiPriority="0" w:unhideWhenUsed="0" w:qFormat="1"/>
+    <w:lsdException w:name="heading 1" w:semiHidden="0" w:uiPriority="9" w:unhideWhenUsed="0" w:qFormat="1"/>
+    <w:lsdException w:name="heading 2" w:uiPriority="9" w:qFormat="1"/>
+    <w:lsdException w:name="heading 3" w:uiPriority="9" w:qFormat="1"/>
+    <w:lsdException w:name="heading 4" w:uiPriority="9" w:qFormat="1"/>
+    <w:lsdException w:name="heading 5" w:uiPriority="9" w:qFormat="1"/>
+    <w:lsdException w:name="heading 6" w:uiPriority="9" w:qFormat="1"/>
+    <w:lsdException w:name="heading 7" w:uiPriority="9" w:qFormat="1"/>
+    <w:lsdException w:name="heading 8" w:uiPriority="9" w:qFormat="1"/>
+    <w:lsdException w:name="heading 9" w:uiPriority="9" w:qFormat="1"/>
+    <w:lsdException w:name="toc 1" w:uiPriority="39"/>
+    <w:lsdException w:name="toc 2" w:uiPriority="39"/>
+    <w:lsdException w:name="toc 3" w:uiPriority="39"/>
+    <w:lsdException w:name="toc 4" w:uiPriority="39"/>
+    <w:lsdException w:name="toc 5" w:uiPriority="39"/>
+    <w:lsdException w:name="toc 6" w:uiPriority="39"/>
+    <w:lsdException w:name="toc 7" w:uiPriority="39"/>
+    <w:lsdException w:name="toc 8" w:uiPriority="39"/>
+    <w:lsdException w:name="toc 9" w:uiPriority="39"/>
+    <w:lsdException w:name="caption" w:uiPriority="35" w:qFormat="1"/>
+    <w:lsdException w:name="Title" w:semiHidden="0" w:uiPriority="10" w:unhideWhenUsed="0" w:qFormat="1"/>
+    <w:lsdException w:name="Default Paragraph Font" w:uiPriority="1"/>
+    <w:lsdException w:name="Subtitle" w:semiHidden="0" w:uiPriority="11" w:unhideWhenUsed="0" w:qFormat="1"/>
+    <w:lsdException w:name="Strong" w:semiHidden="0" w:uiPriority="22" w:unhideWhenUsed="0" w:qFormat="1"/>
+    <w:lsdException w:name="Emphasis" w:semiHidden="0" w:uiPriority="20" w:unhideWhenUsed="0" w:qFormat="1"/>
+    <w:lsdException w:name="Table Grid" w:semiHidden="0" w:uiPriority="39" w:unhideWhenUsed="0"/>
+    <w:lsdException w:name="Placeholder Text" w:unhideWhenUsed="0"/>
+    <w:lsdException w:name="No Spacing" w:semiHidden="0" w:uiPriority="1" w:unhideWhenUsed="0" w:qFormat="1"/>
+    <w:lsdException w:name="Light Shading" w:semiHidden="0" w:uiPriority="60" w:unhideWhenUsed="0"/>
+    <w:lsdException w:name="Light List" w:semiHidden="0" w:uiPriority="61" w:unhideWhenUsed="0"/>
+    <w:lsdException w:name="Light Grid" w:semiHidden="0" w:uiPriority="62" w:unhideWhenUsed="0"/>
+    <w:lsdException w:name="Medium Shading 1" w:semiHidden="0" w:uiPriority="63" w:unhideWhenUsed="0"/>
+    <w:lsdException w:name="Medium Shading 2" w:semiHidden="0" w:uiPriority="64" w:unhideWhenUsed="0"/>
+    <w:lsdException w:name="Medium List 1" w:semiHidden="0" w:uiPriority="65" w:unhideWhenUsed="0"/>
+    <w:lsdException w:name="Medium List 2" w:semiHidden="0" w:uiPriority="66" w:unhideWhenUsed="0"/>
+    <w:lsdException w:name="Medium Grid 1" w:semiHidden="0" w:uiPriority="67" w:unhideWhenUsed="0"/>
+    <w:lsdException w:name="Medium Grid 2" w:semiHidden="0" w:uiPriority="68" w:unhideWhenUsed="0"/>
+    <w:lsdException w:name="Medium Grid 3" w:semiHidden="0" w:uiPriority="69" w:unhideWhenUsed="0"/>
+    <w:lsdException w:name="Dark List" w:semiHidden="0" w:uiPriority="70" w:unhideWhenUsed="0"/>
+    <w:lsdException w:name="Colorful Shading" w:semiHidden="0" w:uiPriority="71" w:unhideWhenUsed="0"/>
+    <w:lsdException w:name="Colorful List" w:semiHidden="0" w:uiPriority="72" w:unhideWhenUsed="0"/>
+    <w:lsdException w:name="Colorful Grid" w:semiHidden="0" w:uiPriority="73" w:unhideWhenUsed="0"/>
+    <w:lsdException w:name="Light Shading Accent 1" w:semiHidden="0" w:uiPriority="60" w:unhideWhenUsed="0"/>
+    <w:lsdException w:name="Light List Accent 1" w:semiHidden="0" w:uiPriority="61" w:unhideWhenUsed="0"/>
+    <w:lsdException w:name="Light Grid Accent 1" w:semiHidden="0" w:uiPriority="62" w:unhideWhenUsed="0"/>
+    <w:lsdException w:name="Medium Shading 1 Accent 1" w:semiHidden="0" w:uiPriority="63" w:unhideWhenUsed="0"/>
+    <w:lsdException w:name="Medium Shading 2 Accent 1" w:semiHidden="0" w:uiPriority="64" w:unhideWhenUsed="0"/>
+    <w:lsdException w:name="Medium List 1 Accent 1" w:semiHidden="0" w:uiPriority="65" w:unhideWhenUsed="0"/>
+    <w:lsdException w:name="Revision" w:unhideWhenUsed="0"/>
+    <w:lsdException w:name="List Paragraph" w:semiHidden="0" w:uiPriority="34" w:unhideWhenUsed="0" w:qFormat="1"/>
+    <w:lsdException w:name="Quote" w:semiHidden="0" w:uiPriority="29" w:unhideWhenUsed="0" w:qFormat="1"/>
+    <w:lsdException w:name="Intense Quote" w:semiHidden="0" w:uiPriority="30" w:unhideWhenUsed="0" w:qFormat="1"/>
+    <w:lsdException w:name="Medium List 2 Accent 1" w:semiHidden="0" w:uiPriority="66" w:unhideWhenUsed="0"/>
+    <w:lsdException w:name="Medium Grid 1 Accent 1" w:semiHidden="0" w:uiPriority="67" w:unhideWhenUsed="0"/>
+    <w:lsdException w:name="Medium Grid 2 Accent 1" w:semiHidden="0" w:uiPriority="68" w:unhideWhenUsed="0"/>
+    <w:lsdException w:name="Medium Grid 3 Accent 1" w:semiHidden="0" w:uiPriority="69" w:unhideWhenUsed="0"/>
+    <w:lsdException w:name="Dark List Accent 1" w:semiHidden="0" w:uiPriority="70" w:unhideWhenUsed="0"/>
+    <w:lsdException w:name="Colorful Shading Accent 1" w:semiHidden="0" w:uiPriority="71" w:unhideWhenUsed="0"/>
+    <w:lsdException w:name="Colorful List Accent 1" w:semiHidden="0" w:uiPriority="72" w:unhideWhenUsed="0"/>
+    <w:lsdException w:name="Colorful Grid Accent 1" w:semiHidden="0" w:uiPriority="73" w:unhideWhenUsed="0"/>
+    <w:lsdException w:name="Light Shading Accent 2" w:semiHidden="0" w:uiPriority="60" w:unhideWhenUsed="0"/>
+    <w:lsdException w:name="Light List Accent 2" w:semiHidden="0" w:uiPriority="61" w:unhideWhenUsed="0"/>
+    <w:lsdException w:name="Light Grid Accent 2" w:semiHidden="0" w:uiPriority="62" w:unhideWhenUsed="0"/>
+    <w:lsdException w:name="Medium Shading 1 Accent 2" w:semiHidden="0" w:uiPriority="63" w:unhideWhenUsed="0"/>
+    <w:lsdException w:name="Medium Shading 2 Accent 2" w:semiHidden="0" w:uiPriority="64" w:unhideWhenUsed="0"/>
+    <w:lsdException w:name="Medium List 1 Accent 2" w:semiHidden="0" w:uiPriority="65" w:unhideWhenUsed="0"/>
+    <w:lsdException w:name="Medium List 2 Accent 2" w:semiHidden="0" w:uiPriority="66" w:unhideWhenUsed="0"/>
+    <w:lsdException w:name="Medium Grid 1 Accent 2" w:semiHidden="0" w:uiPriority="67" w:unhideWhenUsed="0"/>
+    <w:lsdException w:name="Medium Grid 2 Accent 2" w:semiHidden="0" w:uiPriority="68" w:unhideWhenUsed="0"/>
+    <w:lsdException w:name="Medium Grid 3 Accent 2" w:semiHidden="0" w:uiPriority="69" w:unhideWhenUsed="0"/>
+    <w:lsdException w:name="Dark List Accent 2" w:semiHidden="0" w:uiPriority="70" w:unhideWhenUsed="0"/>
+    <w:lsdException w:name="Colorful Shading Accent 2" w:semiHidden="0" w:uiPriority="71" w:unhideWhenUsed="0"/>
+    <w:lsdException w:name="Colorful List Accent 2" w:semiHidden="0" w:uiPriority="72" w:unhideWhenUsed="0"/>
+    <w:lsdException w:name="Colorful Grid Accent 2" w:semiHidden="0" w:uiPriority="73" w:unhideWhenUsed="0"/>
+    <w:lsdException w:name="Light Shading Accent 3" w:semiHidden="0" w:uiPriority="60" w:unhideWhenUsed="0"/>
+    <w:lsdException w:name="Light List Accent 3" w:semiHidden="0" w:uiPriority="61" w:unhideWhenUsed="0"/>
+    <w:lsdException w:name="Light Grid Accent 3" w:semiHidden="0" w:uiPriority="62" w:unhideWhenUsed="0"/>
+    <w:lsdException w:name="Medium Shading 1 Accent 3" w:semiHidden="0" w:uiPriority="63" w:unhideWhenUsed="0"/>
+    <w:lsdException w:name="Medium Shading 2 Accent 3" w:semiHidden="0" w:uiPriority="64" w:unhideWhenUsed="0"/>
+    <w:lsdException w:name="Medium List 1 Accent 3" w:semiHidden="0" w:uiPriority="65" w:unhideWhenUsed="0"/>
+    <w:lsdException w:name="Medium List 2 Accent 3" w:semiHidden="0" w:uiPriority="66" w:unhideWhenUsed="0"/>
+    <w:lsdException w:name="Medium Grid 1 Accent 3" w:semiHidden="0" w:uiPriority="67" w:unhideWhenUsed="0"/>
+    <w:lsdException w:name="Medium Grid 2 Accent 3" w:semiHidden="0" w:uiPriority="68" w:unhideWhenUsed="0"/>
+    <w:lsdException w:name="Medium Grid 3 Accent 3" w:semiHidden="0" w:uiPriority="69" w:unhideWhenUsed="0"/>
+    <w:lsdException w:name="Dark List Accent 3" w:semiHidden="0" w:uiPriority="70" w:unhideWhenUsed="0"/>
+    <w:lsdException w:name="Colorful Shading Accent 3" w:semiHidden="0" w:uiPriority="71" w:unhideWhenUsed="0"/>
+    <w:lsdException w:name="Colorful List Accent 3" w:semiHidden="0" w:uiPriority="72" w:unhideWhenUsed="0"/>
+    <w:lsdException w:name="Colorful Grid Accent 3" w:semiHidden="0" w:uiPriority="73" w:unhideWhenUsed="0"/>
+    <w:lsdException w:name="Light Shading Accent 4" w:semiHidden="0" w:uiPriority="60" w:unhideWhenUsed="0"/>
+    <w:lsdException w:name="Light List Accent 4" w:semiHidden="0" w:uiPriority="61" w:unhideWhenUsed="0"/>
+    <w:lsdException w:name="Light Grid Accent 4" w:semiHidden="0" w:uiPriority="62" w:unhideWhenUsed="0"/>
+    <w:lsdException w:name="Medium Shading 1 Accent 4" w:semiHidden="0" w:uiPriority="63" w:unhideWhenUsed="0"/>
+    <w:lsdException w:name="Medium Shading 2 Accent 4" w:semiHidden="0" w:uiPriority="64" w:unhideWhenUsed="0"/>
+    <w:lsdException w:name="Medium List 1 Accent 4" w:semiHidden="0" w:uiPriority="65" w:unhideWhenUsed="0"/>
+    <w:lsdException w:name="Medium List 2 Accent 4" w:semiHidden="0" w:uiPriority="66" w:unhideWhenUsed="0"/>
+    <w:lsdException w:name="Medium Grid 1 Accent 4" w:semiHidden="0" w:uiPriority="67" w:unhideWhenUsed="0"/>
+    <w:lsdException w:name="Medium Grid 2 Accent 4" w:semiHidden="0" w:uiPriority="68" w:unhideWhenUsed="0"/>
+    <w:lsdException w:name="Medium Grid 3 Accent 4" w:semiHidden="0" w:uiPriority="69" w:unhideWhenUsed="0"/>
+    <w:lsdException w:name="Dark List Accent 4" w:semiHidden="0" w:uiPriority="70" w:unhideWhenUsed="0"/>
+    <w:lsdException w:name="Colorful Shading Accent 4" w:semiHidden="0" w:uiPriority="71" w:unhideWhenUsed="0"/>
+    <w:lsdException w:name="Colorful List Accent 4" w:semiHidden="0" w:uiPriority="72" w:unhideWhenUsed="0"/>
+    <w:lsdException w:name="Colorful Grid Accent 4" w:semiHidden="0" w:uiPriority="73" w:unhideWhenUsed="0"/>
+    <w:lsdException w:name="Light Shading Accent 5" w:semiHidden="0" w:uiPriority="60" w:unhideWhenUsed="0"/>
+    <w:lsdException w:name="Light List Accent 5" w:semiHidden="0" w:uiPriority="61" w:unhideWhenUsed="0"/>
+    <w:lsdException w:name="Light Grid Accent 5" w:semiHidden="0" w:uiPriority="62" w:unhideWhenUsed="0"/>
+    <w:lsdException w:name="Medium Shading 1 Accent 5" w:semiHidden="0" w:uiPriority="63" w:unhideWhenUsed="0"/>
+    <w:lsdException w:name="Medium Shading 2 Accent 5" w:semiHidden="0" w:uiPriority="64" w:unhideWhenUsed="0"/>
+    <w:lsdException w:name="Medium List 1 Accent 5" w:semiHidden="0" w:uiPriority="65" w:unhideWhenUsed="0"/>
+    <w:lsdException w:name="Medium List 2 Accent 5" w:semiHidden="0" w:uiPriority="66" w:unhideWhenUsed="0"/>
+    <w:lsdException w:name="Medium Grid 1 Accent 5" w:semiHidden="0" w:uiPriority="67" w:unhideWhenUsed="0"/>
+    <w:lsdException w:name="Medium Grid 2 Accent 5" w:semiHidden="0" w:uiPriority="68" w:unhideWhenUsed="0"/>
+    <w:lsdException w:name="Medium Grid 3 Accent 5" w:semiHidden="0" w:uiPriority="69" w:unhideWhenUsed="0"/>
+    <w:lsdException w:name="Dark List Accent 5" w:semiHidden="0" w:uiPriority="70" w:unhideWhenUsed="0"/>
+    <w:lsdException w:name="Colorful Shading Accent 5" w:semiHidden="0" w:uiPriority="71" w:unhideWhenUsed="0"/>
+    <w:lsdException w:name="Colorful List Accent 5" w:semiHidden="0" w:uiPriority="72" w:unhideWhenUsed="0"/>
+    <w:lsdException w:name="Colorful Grid Accent 5" w:semiHidden="0" w:uiPriority="73" w:unhideWhenUsed="0"/>
+    <w:lsdException w:name="Light Shading Accent 6" w:semiHidden="0" w:uiPriority="60" w:unhideWhenUsed="0"/>
+    <w:lsdException w:name="Light List Accent 6" w:semiHidden="0" w:uiPriority="61" w:unhideWhenUsed="0"/>
+    <w:lsdException w:name="Light Grid Accent 6" w:semiHidden="0" w:uiPriority="62" w:unhideWhenUsed="0"/>
+    <w:lsdException w:name="Medium Shading 1 Accent 6" w:semiHidden="0" w:uiPriority="63" w:unhideWhenUsed="0"/>
+    <w:lsdException w:name="Medium Shading 2 Accent 6" w:semiHidden="0" w:uiPriority="64" w:unhideWhenUsed="0"/>
+    <w:lsdException w:name="Medium List 1 Accent 6" w:semiHidden="0" w:uiPriority="65" w:unhideWhenUsed="0"/>
+    <w:lsdException w:name="Medium List 2 Accent 6" w:semiHidden="0" w:uiPriority="66" w:unhideWhenUsed="0"/>
+    <w:lsdException w:name="Medium Grid 1 Accent 6" w:semiHidden="0" w:uiPriority="67" w:unhideWhenUsed="0"/>
+    <w:lsdException w:name="Medium Grid 2 Accent 6" w:semiHidden="0" w:uiPriority="68" w:unhideWhenUsed="0"/>
+    <w:lsdException w:name="Medium Grid 3 Accent 6" w:semiHidden="0" w:uiPriority="69" w:unhideWhenUsed="0"/>
+    <w:lsdException w:name="Dark List Accent 6" w:semiHidden="0" w:uiPriority="70" w:unhideWhenUsed="0"/>
+    <w:lsdException w:name="Colorful Shading Accent 6" w:semiHidden="0" w:uiPriority="71" w:unhideWhenUsed="0"/>
+    <w:lsdException w:name="Colorful List Accent 6" w:semiHidden="0" w:uiPriority="72" w:unhideWhenUsed="0"/>
+    <w:lsdException w:name="Colorful Grid Accent 6" w:semiHidden="0" w:uiPriority="73" w:unhideWhenUsed="0"/>
+    <w:lsdException w:name="Subtle Emphasis" w:semiHidden="0" w:uiPriority="19" w:unhideWhenUsed="0" w:qFormat="1"/>
+    <w:lsdException w:name="Intense Emphasis" w:semiHidden="0" w:uiPriority="21" w:unhideWhenUsed="0" w:qFormat="1"/>
+    <w:lsdException w:name="Subtle Reference" w:semiHidden="0" w:uiPriority="31" w:unhideWhenUsed="0" w:qFormat="1"/>
+    <w:lsdException w:name="Intense Reference" w:semiHidden="0" w:uiPriority="32" w:unhideWhenUsed="0" w:qFormat="1"/>
+    <w:lsdException w:name="Book Title" w:semiHidden="0" w:uiPriority="33" w:unhideWhenUsed="0" w:qFormat="1"/>
+    <w:lsdException w:name="Bibliography" w:uiPriority="37"/>
+    <w:lsdException w:name="TOC Heading" w:uiPriority="39" w:qFormat="1"/>
   </w:latentStyles>
   <w:style w:type="paragraph" w:default="1" w:styleId="Normal">
     <w:name w:val="Normal"/>
     <w:qFormat/>
+    <w:rsid w:val="00345BF8"/>
   </w:style>
   <w:style w:type="paragraph" w:styleId="Heading1">
     <w:name w:val="heading 1"/>
@@ -3345,6 +3071,7 @@
     <w:uiPriority w:val="99"/>
     <w:semiHidden/>
     <w:unhideWhenUsed/>
+    <w:qFormat/>
     <w:tblPr>
       <w:tblInd w:w="0" w:type="dxa"/>
       <w:tblCellMar>
@@ -3510,6 +3237,36 @@
       <w:szCs w:val="26"/>
     </w:rPr>
   </w:style>
+  <w:style w:type="paragraph" w:styleId="BalloonText">
+    <w:name w:val="Balloon Text"/>
+    <w:basedOn w:val="Normal"/>
+    <w:link w:val="BalloonTextChar"/>
+    <w:uiPriority w:val="99"/>
+    <w:semiHidden/>
+    <w:unhideWhenUsed/>
+    <w:rsid w:val="00902BC6"/>
+    <w:pPr>
+      <w:spacing w:after="0" w:line="240" w:lineRule="auto"/>
+    </w:pPr>
+    <w:rPr>
+      <w:rFonts w:ascii="Tahoma" w:hAnsi="Tahoma" w:cs="Tahoma"/>
+      <w:sz w:val="16"/>
+      <w:szCs w:val="16"/>
+    </w:rPr>
+  </w:style>
+  <w:style w:type="character" w:customStyle="1" w:styleId="BalloonTextChar">
+    <w:name w:val="Balloon Text Char"/>
+    <w:basedOn w:val="DefaultParagraphFont"/>
+    <w:link w:val="BalloonText"/>
+    <w:uiPriority w:val="99"/>
+    <w:semiHidden/>
+    <w:rsid w:val="00902BC6"/>
+    <w:rPr>
+      <w:rFonts w:ascii="Tahoma" w:hAnsi="Tahoma" w:cs="Tahoma"/>
+      <w:sz w:val="16"/>
+      <w:szCs w:val="16"/>
+    </w:rPr>
+  </w:style>
 </w:styles>
 </file>
 
@@ -3556,7 +3313,7 @@
     </a:clrScheme>
     <a:fontScheme name="Office">
       <a:majorFont>
-        <a:latin typeface="Calibri Light" panose="020F0302020204030204"/>
+        <a:latin typeface="Calibri Light"/>
         <a:ea typeface=""/>
         <a:cs typeface=""/>
         <a:font script="Jpan" typeface="游ゴシック Light"/>
@@ -3608,7 +3365,7 @@
         <a:font script="Tfng" typeface="Ebrima"/>
       </a:majorFont>
       <a:minorFont>
-        <a:latin typeface="Calibri" panose="020F0502020204030204"/>
+        <a:latin typeface="Calibri"/>
         <a:ea typeface=""/>
         <a:cs typeface=""/>
         <a:font script="Jpan" typeface="游明朝"/>
@@ -3802,7 +3559,7 @@
   <a:extraClrSchemeLst/>
   <a:extLst>
     <a:ext uri="{05A4C25C-085E-4340-85A3-A5531E510DB2}">
-      <thm15:themeFamily xmlns:thm15="http://schemas.microsoft.com/office/thememl/2012/main" name="Office Theme" id="{62F939B6-93AF-4DB8-9C6B-D6C7DFDC589F}" vid="{4A3C46E8-61CC-4603-A589-7422A47A8E4A}"/>
+      <thm15:themeFamily xmlns:thm15="http://schemas.microsoft.com/office/thememl/2012/main" xmlns="" name="Office Theme" id="{62F939B6-93AF-4DB8-9C6B-D6C7DFDC589F}" vid="{4A3C46E8-61CC-4603-A589-7422A47A8E4A}"/>
     </a:ext>
   </a:extLst>
 </a:theme>

</xml_diff>

<commit_message>
Renamed commands as per AFT WIN and DUT
Renamed commands as per AFT WIN and DUT
</commit_message>
<xml_diff>
--- a/Doc.docx
+++ b/Doc.docx
@@ -1,6 +1,6 @@
 
 <file path=word/document.xml><?xml version="1.0" encoding="utf-8"?>
-<w:document xmlns:ve="http://schemas.openxmlformats.org/markup-compatibility/2006" xmlns:o="urn:schemas-microsoft-com:office:office" xmlns:r="http://schemas.openxmlformats.org/officeDocument/2006/relationships" xmlns:m="http://schemas.openxmlformats.org/officeDocument/2006/math" xmlns:v="urn:schemas-microsoft-com:vml" xmlns:wp="http://schemas.openxmlformats.org/drawingml/2006/wordprocessingDrawing" xmlns:w10="urn:schemas-microsoft-com:office:word" xmlns:w="http://schemas.openxmlformats.org/wordprocessingml/2006/main" xmlns:wne="http://schemas.microsoft.com/office/word/2006/wordml">
+<w:document xmlns:wpc="http://schemas.microsoft.com/office/word/2010/wordprocessingCanvas" xmlns:cx="http://schemas.microsoft.com/office/drawing/2014/chartex" xmlns:cx1="http://schemas.microsoft.com/office/drawing/2015/9/8/chartex" xmlns:cx2="http://schemas.microsoft.com/office/drawing/2015/10/21/chartex" xmlns:cx3="http://schemas.microsoft.com/office/drawing/2016/5/9/chartex" xmlns:cx4="http://schemas.microsoft.com/office/drawing/2016/5/10/chartex" xmlns:cx5="http://schemas.microsoft.com/office/drawing/2016/5/11/chartex" xmlns:cx6="http://schemas.microsoft.com/office/drawing/2016/5/12/chartex" xmlns:cx7="http://schemas.microsoft.com/office/drawing/2016/5/13/chartex" xmlns:cx8="http://schemas.microsoft.com/office/drawing/2016/5/14/chartex" xmlns:mc="http://schemas.openxmlformats.org/markup-compatibility/2006" xmlns:aink="http://schemas.microsoft.com/office/drawing/2016/ink" xmlns:am3d="http://schemas.microsoft.com/office/drawing/2017/model3d" xmlns:o="urn:schemas-microsoft-com:office:office" xmlns:r="http://schemas.openxmlformats.org/officeDocument/2006/relationships" xmlns:m="http://schemas.openxmlformats.org/officeDocument/2006/math" xmlns:v="urn:schemas-microsoft-com:vml" xmlns:wp14="http://schemas.microsoft.com/office/word/2010/wordprocessingDrawing" xmlns:wp="http://schemas.openxmlformats.org/drawingml/2006/wordprocessingDrawing" xmlns:w10="urn:schemas-microsoft-com:office:word" xmlns:w="http://schemas.openxmlformats.org/wordprocessingml/2006/main" xmlns:w14="http://schemas.microsoft.com/office/word/2010/wordml" xmlns:w15="http://schemas.microsoft.com/office/word/2012/wordml" xmlns:w16cid="http://schemas.microsoft.com/office/word/2016/wordml/cid" xmlns:w16se="http://schemas.microsoft.com/office/word/2015/wordml/symex" xmlns:wpg="http://schemas.microsoft.com/office/word/2010/wordprocessingGroup" xmlns:wpi="http://schemas.microsoft.com/office/word/2010/wordprocessingInk" xmlns:wne="http://schemas.microsoft.com/office/word/2006/wordml" xmlns:wps="http://schemas.microsoft.com/office/word/2010/wordprocessingShape" mc:Ignorable="w14 w15 w16se w16cid wp14">
   <w:body>
     <w:p>
       <w:pPr>
@@ -86,7 +86,7 @@
             </w:rPr>
             <w:fldChar w:fldCharType="separate"/>
           </w:r>
-          <w:hyperlink w:anchor="_Toc9877511" w:history="1">
+          <w:hyperlink w:anchor="_Toc10112537" w:history="1">
             <w:r>
               <w:rPr>
                 <w:rStyle w:val="Hyperlink"/>
@@ -114,7 +114,7 @@
                 <w:noProof/>
                 <w:webHidden/>
               </w:rPr>
-              <w:instrText xml:space="preserve"> PAGEREF _Toc9877511 \h </w:instrText>
+              <w:instrText xml:space="preserve"> PAGEREF _Toc10112537 \h </w:instrText>
             </w:r>
             <w:r>
               <w:rPr>
@@ -134,7 +134,7 @@
                 <w:noProof/>
                 <w:webHidden/>
               </w:rPr>
-              <w:t>1</w:t>
+              <w:t>2</w:t>
             </w:r>
             <w:r>
               <w:rPr>
@@ -159,7 +159,7 @@
               <w:szCs w:val="22"/>
             </w:rPr>
           </w:pPr>
-          <w:hyperlink w:anchor="_Toc9877512" w:history="1">
+          <w:hyperlink w:anchor="_Toc10112538" w:history="1">
             <w:r>
               <w:rPr>
                 <w:rStyle w:val="Hyperlink"/>
@@ -187,7 +187,7 @@
                 <w:noProof/>
                 <w:webHidden/>
               </w:rPr>
-              <w:instrText xml:space="preserve"> PAGEREF _Toc9877512 \h </w:instrText>
+              <w:instrText xml:space="preserve"> PAGEREF _Toc10112538 \h </w:instrText>
             </w:r>
             <w:r>
               <w:rPr>
@@ -207,7 +207,7 @@
                 <w:noProof/>
                 <w:webHidden/>
               </w:rPr>
-              <w:t>2</w:t>
+              <w:t>3</w:t>
             </w:r>
             <w:r>
               <w:rPr>
@@ -231,7 +231,7 @@
               <w:szCs w:val="22"/>
             </w:rPr>
           </w:pPr>
-          <w:hyperlink w:anchor="_Toc9877513" w:history="1">
+          <w:hyperlink w:anchor="_Toc10112539" w:history="1">
             <w:r>
               <w:rPr>
                 <w:rStyle w:val="Hyperlink"/>
@@ -259,7 +259,7 @@
                 <w:noProof/>
                 <w:webHidden/>
               </w:rPr>
-              <w:instrText xml:space="preserve"> PAGEREF _Toc9877513 \h </w:instrText>
+              <w:instrText xml:space="preserve"> PAGEREF _Toc10112539 \h </w:instrText>
             </w:r>
             <w:r>
               <w:rPr>
@@ -279,7 +279,7 @@
                 <w:noProof/>
                 <w:webHidden/>
               </w:rPr>
-              <w:t>2</w:t>
+              <w:t>3</w:t>
             </w:r>
             <w:r>
               <w:rPr>
@@ -303,7 +303,7 @@
               <w:szCs w:val="22"/>
             </w:rPr>
           </w:pPr>
-          <w:hyperlink w:anchor="_Toc9877514" w:history="1">
+          <w:hyperlink w:anchor="_Toc10112540" w:history="1">
             <w:r>
               <w:rPr>
                 <w:rStyle w:val="Hyperlink"/>
@@ -331,7 +331,7 @@
                 <w:noProof/>
                 <w:webHidden/>
               </w:rPr>
-              <w:instrText xml:space="preserve"> PAGEREF _Toc9877514 \h </w:instrText>
+              <w:instrText xml:space="preserve"> PAGEREF _Toc10112540 \h </w:instrText>
             </w:r>
             <w:r>
               <w:rPr>
@@ -351,7 +351,7 @@
                 <w:noProof/>
                 <w:webHidden/>
               </w:rPr>
-              <w:t>2</w:t>
+              <w:t>3</w:t>
             </w:r>
             <w:r>
               <w:rPr>
@@ -375,7 +375,7 @@
               <w:szCs w:val="22"/>
             </w:rPr>
           </w:pPr>
-          <w:hyperlink w:anchor="_Toc9877515" w:history="1">
+          <w:hyperlink w:anchor="_Toc10112541" w:history="1">
             <w:r>
               <w:rPr>
                 <w:rStyle w:val="Hyperlink"/>
@@ -403,7 +403,7 @@
                 <w:noProof/>
                 <w:webHidden/>
               </w:rPr>
-              <w:instrText xml:space="preserve"> PAGEREF _Toc9877515 \h </w:instrText>
+              <w:instrText xml:space="preserve"> PAGEREF _Toc10112541 \h </w:instrText>
             </w:r>
             <w:r>
               <w:rPr>
@@ -423,7 +423,7 @@
                 <w:noProof/>
                 <w:webHidden/>
               </w:rPr>
-              <w:t>2</w:t>
+              <w:t>3</w:t>
             </w:r>
             <w:r>
               <w:rPr>
@@ -447,7 +447,7 @@
               <w:szCs w:val="22"/>
             </w:rPr>
           </w:pPr>
-          <w:hyperlink w:anchor="_Toc9877516" w:history="1">
+          <w:hyperlink w:anchor="_Toc10112542" w:history="1">
             <w:r>
               <w:rPr>
                 <w:rStyle w:val="Hyperlink"/>
@@ -475,7 +475,7 @@
                 <w:noProof/>
                 <w:webHidden/>
               </w:rPr>
-              <w:instrText xml:space="preserve"> PAGEREF _Toc9877516 \h </w:instrText>
+              <w:instrText xml:space="preserve"> PAGEREF _Toc10112542 \h </w:instrText>
             </w:r>
             <w:r>
               <w:rPr>
@@ -495,7 +495,7 @@
                 <w:noProof/>
                 <w:webHidden/>
               </w:rPr>
-              <w:t>2</w:t>
+              <w:t>3</w:t>
             </w:r>
             <w:r>
               <w:rPr>
@@ -519,7 +519,7 @@
               <w:szCs w:val="22"/>
             </w:rPr>
           </w:pPr>
-          <w:hyperlink w:anchor="_Toc9877517" w:history="1">
+          <w:hyperlink w:anchor="_Toc10112543" w:history="1">
             <w:r>
               <w:rPr>
                 <w:rStyle w:val="Hyperlink"/>
@@ -547,7 +547,7 @@
                 <w:noProof/>
                 <w:webHidden/>
               </w:rPr>
-              <w:instrText xml:space="preserve"> PAGEREF _Toc9877517 \h </w:instrText>
+              <w:instrText xml:space="preserve"> PAGEREF _Toc10112543 \h </w:instrText>
             </w:r>
             <w:r>
               <w:rPr>
@@ -567,7 +567,7 @@
                 <w:noProof/>
                 <w:webHidden/>
               </w:rPr>
-              <w:t>2</w:t>
+              <w:t>3</w:t>
             </w:r>
             <w:r>
               <w:rPr>
@@ -591,7 +591,7 @@
               <w:szCs w:val="22"/>
             </w:rPr>
           </w:pPr>
-          <w:hyperlink w:anchor="_Toc9877518" w:history="1">
+          <w:hyperlink w:anchor="_Toc10112544" w:history="1">
             <w:r>
               <w:rPr>
                 <w:rStyle w:val="Hyperlink"/>
@@ -619,7 +619,7 @@
                 <w:noProof/>
                 <w:webHidden/>
               </w:rPr>
-              <w:instrText xml:space="preserve"> PAGEREF _Toc9877518 \h </w:instrText>
+              <w:instrText xml:space="preserve"> PAGEREF _Toc10112544 \h </w:instrText>
             </w:r>
             <w:r>
               <w:rPr>
@@ -639,7 +639,7 @@
                 <w:noProof/>
                 <w:webHidden/>
               </w:rPr>
-              <w:t>2</w:t>
+              <w:t>3</w:t>
             </w:r>
             <w:r>
               <w:rPr>
@@ -663,7 +663,7 @@
               <w:szCs w:val="22"/>
             </w:rPr>
           </w:pPr>
-          <w:hyperlink w:anchor="_Toc9877519" w:history="1">
+          <w:hyperlink w:anchor="_Toc10112545" w:history="1">
             <w:r>
               <w:rPr>
                 <w:rStyle w:val="Hyperlink"/>
@@ -691,7 +691,7 @@
                 <w:noProof/>
                 <w:webHidden/>
               </w:rPr>
-              <w:instrText xml:space="preserve"> PAGEREF _Toc9877519 \h </w:instrText>
+              <w:instrText xml:space="preserve"> PAGEREF _Toc10112545 \h </w:instrText>
             </w:r>
             <w:r>
               <w:rPr>
@@ -711,7 +711,7 @@
                 <w:noProof/>
                 <w:webHidden/>
               </w:rPr>
-              <w:t>2</w:t>
+              <w:t>3</w:t>
             </w:r>
             <w:r>
               <w:rPr>
@@ -735,7 +735,7 @@
               <w:szCs w:val="22"/>
             </w:rPr>
           </w:pPr>
-          <w:hyperlink w:anchor="_Toc9877520" w:history="1">
+          <w:hyperlink w:anchor="_Toc10112546" w:history="1">
             <w:r>
               <w:rPr>
                 <w:rStyle w:val="Hyperlink"/>
@@ -763,7 +763,7 @@
                 <w:noProof/>
                 <w:webHidden/>
               </w:rPr>
-              <w:instrText xml:space="preserve"> PAGEREF _Toc9877520 \h </w:instrText>
+              <w:instrText xml:space="preserve"> PAGEREF _Toc10112546 \h </w:instrText>
             </w:r>
             <w:r>
               <w:rPr>
@@ -783,7 +783,7 @@
                 <w:noProof/>
                 <w:webHidden/>
               </w:rPr>
-              <w:t>2</w:t>
+              <w:t>3</w:t>
             </w:r>
             <w:r>
               <w:rPr>
@@ -807,7 +807,7 @@
               <w:szCs w:val="22"/>
             </w:rPr>
           </w:pPr>
-          <w:hyperlink w:anchor="_Toc9877521" w:history="1">
+          <w:hyperlink w:anchor="_Toc10112547" w:history="1">
             <w:r>
               <w:rPr>
                 <w:rStyle w:val="Hyperlink"/>
@@ -835,7 +835,7 @@
                 <w:noProof/>
                 <w:webHidden/>
               </w:rPr>
-              <w:instrText xml:space="preserve"> PAGEREF _Toc9877521 \h </w:instrText>
+              <w:instrText xml:space="preserve"> PAGEREF _Toc10112547 \h </w:instrText>
             </w:r>
             <w:r>
               <w:rPr>
@@ -855,7 +855,7 @@
                 <w:noProof/>
                 <w:webHidden/>
               </w:rPr>
-              <w:t>2</w:t>
+              <w:t>3</w:t>
             </w:r>
             <w:r>
               <w:rPr>
@@ -879,7 +879,7 @@
               <w:szCs w:val="22"/>
             </w:rPr>
           </w:pPr>
-          <w:hyperlink w:anchor="_Toc9877522" w:history="1">
+          <w:hyperlink w:anchor="_Toc10112548" w:history="1">
             <w:r>
               <w:rPr>
                 <w:rStyle w:val="Hyperlink"/>
@@ -907,7 +907,7 @@
                 <w:noProof/>
                 <w:webHidden/>
               </w:rPr>
-              <w:instrText xml:space="preserve"> PAGEREF _Toc9877522 \h </w:instrText>
+              <w:instrText xml:space="preserve"> PAGEREF _Toc10112548 \h </w:instrText>
             </w:r>
             <w:r>
               <w:rPr>
@@ -927,7 +927,7 @@
                 <w:noProof/>
                 <w:webHidden/>
               </w:rPr>
-              <w:t>2</w:t>
+              <w:t>3</w:t>
             </w:r>
             <w:r>
               <w:rPr>
@@ -952,14 +952,14 @@
               <w:szCs w:val="22"/>
             </w:rPr>
           </w:pPr>
-          <w:hyperlink w:anchor="_Toc9877523" w:history="1">
+          <w:hyperlink w:anchor="_Toc10112549" w:history="1">
             <w:r>
               <w:rPr>
                 <w:rStyle w:val="Hyperlink"/>
                 <w:rFonts w:eastAsiaTheme="majorEastAsia"/>
                 <w:noProof/>
               </w:rPr>
-              <w:t>Basic Commands:</w:t>
+              <w:t>Basic Windows Commands:</w:t>
             </w:r>
             <w:r>
               <w:rPr>
@@ -980,7 +980,7 @@
                 <w:noProof/>
                 <w:webHidden/>
               </w:rPr>
-              <w:instrText xml:space="preserve"> PAGEREF _Toc9877523 \h </w:instrText>
+              <w:instrText xml:space="preserve"> PAGEREF _Toc10112549 \h </w:instrText>
             </w:r>
             <w:r>
               <w:rPr>
@@ -1024,14 +1024,14 @@
               <w:szCs w:val="22"/>
             </w:rPr>
           </w:pPr>
-          <w:hyperlink w:anchor="_Toc9877524" w:history="1">
+          <w:hyperlink w:anchor="_Toc10112550" w:history="1">
             <w:r>
               <w:rPr>
                 <w:rStyle w:val="Hyperlink"/>
                 <w:rFonts w:eastAsiaTheme="majorEastAsia"/>
                 <w:noProof/>
               </w:rPr>
-              <w:t>DELAY:</w:t>
+              <w:t>WIN_DELAY:</w:t>
             </w:r>
             <w:r>
               <w:rPr>
@@ -1052,7 +1052,7 @@
                 <w:noProof/>
                 <w:webHidden/>
               </w:rPr>
-              <w:instrText xml:space="preserve"> PAGEREF _Toc9877524 \h </w:instrText>
+              <w:instrText xml:space="preserve"> PAGEREF _Toc10112550 \h </w:instrText>
             </w:r>
             <w:r>
               <w:rPr>
@@ -1096,14 +1096,14 @@
               <w:szCs w:val="22"/>
             </w:rPr>
           </w:pPr>
-          <w:hyperlink w:anchor="_Toc9877525" w:history="1">
+          <w:hyperlink w:anchor="_Toc10112551" w:history="1">
             <w:r>
               <w:rPr>
                 <w:rStyle w:val="Hyperlink"/>
                 <w:rFonts w:eastAsiaTheme="majorEastAsia"/>
                 <w:noProof/>
               </w:rPr>
-              <w:t>TEST_CONFIG</w:t>
+              <w:t>WIN_TEST_CONFIG</w:t>
             </w:r>
             <w:r>
               <w:rPr>
@@ -1124,7 +1124,7 @@
                 <w:noProof/>
                 <w:webHidden/>
               </w:rPr>
-              <w:instrText xml:space="preserve"> PAGEREF _Toc9877525 \h </w:instrText>
+              <w:instrText xml:space="preserve"> PAGEREF _Toc10112551 \h </w:instrText>
             </w:r>
             <w:r>
               <w:rPr>
@@ -1144,7 +1144,151 @@
                 <w:noProof/>
                 <w:webHidden/>
               </w:rPr>
-              <w:t>3</w:t>
+              <w:t>4</w:t>
+            </w:r>
+            <w:r>
+              <w:rPr>
+                <w:noProof/>
+                <w:webHidden/>
+              </w:rPr>
+              <w:fldChar w:fldCharType="end"/>
+            </w:r>
+          </w:hyperlink>
+        </w:p>
+        <w:p>
+          <w:pPr>
+            <w:pStyle w:val="TOC2"/>
+            <w:tabs>
+              <w:tab w:val="right" w:leader="dot" w:pos="9350"/>
+            </w:tabs>
+            <w:rPr>
+              <w:rFonts w:asciiTheme="minorHAnsi" w:eastAsiaTheme="minorEastAsia" w:hAnsiTheme="minorHAnsi" w:cstheme="minorBidi"/>
+              <w:b w:val="0"/>
+              <w:noProof/>
+              <w:szCs w:val="22"/>
+            </w:rPr>
+          </w:pPr>
+          <w:hyperlink w:anchor="_Toc10112552" w:history="1">
+            <w:r>
+              <w:rPr>
+                <w:rStyle w:val="Hyperlink"/>
+                <w:rFonts w:eastAsiaTheme="majorEastAsia"/>
+                <w:noProof/>
+              </w:rPr>
+              <w:t>WIN_CONNECT:</w:t>
+            </w:r>
+            <w:r>
+              <w:rPr>
+                <w:noProof/>
+                <w:webHidden/>
+              </w:rPr>
+              <w:tab/>
+            </w:r>
+            <w:r>
+              <w:rPr>
+                <w:noProof/>
+                <w:webHidden/>
+              </w:rPr>
+              <w:fldChar w:fldCharType="begin"/>
+            </w:r>
+            <w:r>
+              <w:rPr>
+                <w:noProof/>
+                <w:webHidden/>
+              </w:rPr>
+              <w:instrText xml:space="preserve"> PAGEREF _Toc10112552 \h </w:instrText>
+            </w:r>
+            <w:r>
+              <w:rPr>
+                <w:noProof/>
+                <w:webHidden/>
+              </w:rPr>
+            </w:r>
+            <w:r>
+              <w:rPr>
+                <w:noProof/>
+                <w:webHidden/>
+              </w:rPr>
+              <w:fldChar w:fldCharType="separate"/>
+            </w:r>
+            <w:r>
+              <w:rPr>
+                <w:noProof/>
+                <w:webHidden/>
+              </w:rPr>
+              <w:t>4</w:t>
+            </w:r>
+            <w:r>
+              <w:rPr>
+                <w:noProof/>
+                <w:webHidden/>
+              </w:rPr>
+              <w:fldChar w:fldCharType="end"/>
+            </w:r>
+          </w:hyperlink>
+        </w:p>
+        <w:p>
+          <w:pPr>
+            <w:pStyle w:val="TOC2"/>
+            <w:tabs>
+              <w:tab w:val="right" w:leader="dot" w:pos="9350"/>
+            </w:tabs>
+            <w:rPr>
+              <w:rFonts w:asciiTheme="minorHAnsi" w:eastAsiaTheme="minorEastAsia" w:hAnsiTheme="minorHAnsi" w:cstheme="minorBidi"/>
+              <w:b w:val="0"/>
+              <w:noProof/>
+              <w:szCs w:val="22"/>
+            </w:rPr>
+          </w:pPr>
+          <w:hyperlink w:anchor="_Toc10112553" w:history="1">
+            <w:r>
+              <w:rPr>
+                <w:rStyle w:val="Hyperlink"/>
+                <w:rFonts w:eastAsiaTheme="majorEastAsia"/>
+                <w:noProof/>
+              </w:rPr>
+              <w:t>WIN_SEND_BLE:</w:t>
+            </w:r>
+            <w:r>
+              <w:rPr>
+                <w:noProof/>
+                <w:webHidden/>
+              </w:rPr>
+              <w:tab/>
+            </w:r>
+            <w:r>
+              <w:rPr>
+                <w:noProof/>
+                <w:webHidden/>
+              </w:rPr>
+              <w:fldChar w:fldCharType="begin"/>
+            </w:r>
+            <w:r>
+              <w:rPr>
+                <w:noProof/>
+                <w:webHidden/>
+              </w:rPr>
+              <w:instrText xml:space="preserve"> PAGEREF _Toc10112553 \h </w:instrText>
+            </w:r>
+            <w:r>
+              <w:rPr>
+                <w:noProof/>
+                <w:webHidden/>
+              </w:rPr>
+            </w:r>
+            <w:r>
+              <w:rPr>
+                <w:noProof/>
+                <w:webHidden/>
+              </w:rPr>
+              <w:fldChar w:fldCharType="separate"/>
+            </w:r>
+            <w:r>
+              <w:rPr>
+                <w:noProof/>
+                <w:webHidden/>
+              </w:rPr>
+              <w:t>4</w:t>
             </w:r>
             <w:r>
               <w:rPr>
@@ -1169,14 +1313,14 @@
               <w:szCs w:val="22"/>
             </w:rPr>
           </w:pPr>
-          <w:hyperlink w:anchor="_Toc9877526" w:history="1">
+          <w:hyperlink w:anchor="_Toc10112554" w:history="1">
             <w:r>
               <w:rPr>
                 <w:rStyle w:val="Hyperlink"/>
                 <w:rFonts w:eastAsiaTheme="majorEastAsia"/>
                 <w:noProof/>
               </w:rPr>
-              <w:t>User defined command:</w:t>
+              <w:t>User defined DUT command:</w:t>
             </w:r>
             <w:r>
               <w:rPr>
@@ -1197,7 +1341,7 @@
                 <w:noProof/>
                 <w:webHidden/>
               </w:rPr>
-              <w:instrText xml:space="preserve"> PAGEREF _Toc9877526 \h </w:instrText>
+              <w:instrText xml:space="preserve"> PAGEREF _Toc10112554 \h </w:instrText>
             </w:r>
             <w:r>
               <w:rPr>
@@ -1217,7 +1361,7 @@
                 <w:noProof/>
                 <w:webHidden/>
               </w:rPr>
-              <w:t>3</w:t>
+              <w:t>4</w:t>
             </w:r>
             <w:r>
               <w:rPr>
@@ -1241,14 +1385,14 @@
               <w:szCs w:val="22"/>
             </w:rPr>
           </w:pPr>
-          <w:hyperlink w:anchor="_Toc9877527" w:history="1">
+          <w:hyperlink w:anchor="_Toc10112555" w:history="1">
             <w:r>
               <w:rPr>
                 <w:rStyle w:val="Hyperlink"/>
                 <w:rFonts w:eastAsiaTheme="majorEastAsia"/>
                 <w:noProof/>
               </w:rPr>
-              <w:t>FDR:</w:t>
+              <w:t>DUT_ENROLL_MAC:</w:t>
             </w:r>
             <w:r>
               <w:rPr>
@@ -1269,7 +1413,7 @@
                 <w:noProof/>
                 <w:webHidden/>
               </w:rPr>
-              <w:instrText xml:space="preserve"> PAGEREF _Toc9877527 \h </w:instrText>
+              <w:instrText xml:space="preserve"> PAGEREF _Toc10112555 \h </w:instrText>
             </w:r>
             <w:r>
               <w:rPr>
@@ -1289,7 +1433,7 @@
                 <w:noProof/>
                 <w:webHidden/>
               </w:rPr>
-              <w:t>3</w:t>
+              <w:t>4</w:t>
             </w:r>
             <w:r>
               <w:rPr>
@@ -1313,14 +1457,14 @@
               <w:szCs w:val="22"/>
             </w:rPr>
           </w:pPr>
-          <w:hyperlink w:anchor="_Toc9877528" w:history="1">
+          <w:hyperlink w:anchor="_Toc10112556" w:history="1">
             <w:r>
               <w:rPr>
                 <w:rStyle w:val="Hyperlink"/>
                 <w:rFonts w:eastAsiaTheme="majorEastAsia"/>
                 <w:noProof/>
               </w:rPr>
-              <w:t>CONNECT:</w:t>
+              <w:t>DUT_FLASH:</w:t>
             </w:r>
             <w:r>
               <w:rPr>
@@ -1341,7 +1485,7 @@
                 <w:noProof/>
                 <w:webHidden/>
               </w:rPr>
-              <w:instrText xml:space="preserve"> PAGEREF _Toc9877528 \h </w:instrText>
+              <w:instrText xml:space="preserve"> PAGEREF _Toc10112556 \h </w:instrText>
             </w:r>
             <w:r>
               <w:rPr>
@@ -1361,7 +1505,7 @@
                 <w:noProof/>
                 <w:webHidden/>
               </w:rPr>
-              <w:t>3</w:t>
+              <w:t>4</w:t>
             </w:r>
             <w:r>
               <w:rPr>
@@ -1385,14 +1529,14 @@
               <w:szCs w:val="22"/>
             </w:rPr>
           </w:pPr>
-          <w:hyperlink w:anchor="_Toc9877529" w:history="1">
+          <w:hyperlink w:anchor="_Toc10112557" w:history="1">
             <w:r>
               <w:rPr>
                 <w:rStyle w:val="Hyperlink"/>
                 <w:rFonts w:eastAsiaTheme="majorEastAsia"/>
                 <w:noProof/>
               </w:rPr>
-              <w:t>ENROLL_MAC:</w:t>
+              <w:t>DUT_CRED:</w:t>
             </w:r>
             <w:r>
               <w:rPr>
@@ -1413,7 +1557,7 @@
                 <w:noProof/>
                 <w:webHidden/>
               </w:rPr>
-              <w:instrText xml:space="preserve"> PAGEREF _Toc9877529 \h </w:instrText>
+              <w:instrText xml:space="preserve"> PAGEREF _Toc10112557 \h </w:instrText>
             </w:r>
             <w:r>
               <w:rPr>
@@ -1433,7 +1577,7 @@
                 <w:noProof/>
                 <w:webHidden/>
               </w:rPr>
-              <w:t>3</w:t>
+              <w:t>4</w:t>
             </w:r>
             <w:r>
               <w:rPr>
@@ -1458,14 +1602,14 @@
               <w:szCs w:val="22"/>
             </w:rPr>
           </w:pPr>
-          <w:hyperlink w:anchor="_Toc9877530" w:history="1">
+          <w:hyperlink w:anchor="_Toc10112558" w:history="1">
             <w:r>
               <w:rPr>
                 <w:rStyle w:val="Hyperlink"/>
                 <w:rFonts w:eastAsiaTheme="majorEastAsia"/>
                 <w:noProof/>
               </w:rPr>
-              <w:t>Test templet Considerations :</w:t>
+              <w:t>User defined AFT  command:</w:t>
             </w:r>
             <w:r>
               <w:rPr>
@@ -1486,7 +1630,7 @@
                 <w:noProof/>
                 <w:webHidden/>
               </w:rPr>
-              <w:instrText xml:space="preserve"> PAGEREF _Toc9877530 \h </w:instrText>
+              <w:instrText xml:space="preserve"> PAGEREF _Toc10112558 \h </w:instrText>
             </w:r>
             <w:r>
               <w:rPr>
@@ -1506,7 +1650,367 @@
                 <w:noProof/>
                 <w:webHidden/>
               </w:rPr>
-              <w:t>3</w:t>
+              <w:t>4</w:t>
+            </w:r>
+            <w:r>
+              <w:rPr>
+                <w:noProof/>
+                <w:webHidden/>
+              </w:rPr>
+              <w:fldChar w:fldCharType="end"/>
+            </w:r>
+          </w:hyperlink>
+        </w:p>
+        <w:p>
+          <w:pPr>
+            <w:pStyle w:val="TOC2"/>
+            <w:tabs>
+              <w:tab w:val="right" w:leader="dot" w:pos="9350"/>
+            </w:tabs>
+            <w:rPr>
+              <w:rFonts w:asciiTheme="minorHAnsi" w:eastAsiaTheme="minorEastAsia" w:hAnsiTheme="minorHAnsi" w:cstheme="minorBidi"/>
+              <w:b w:val="0"/>
+              <w:noProof/>
+              <w:szCs w:val="22"/>
+            </w:rPr>
+          </w:pPr>
+          <w:hyperlink w:anchor="_Toc10112559" w:history="1">
+            <w:r>
+              <w:rPr>
+                <w:rStyle w:val="Hyperlink"/>
+                <w:rFonts w:eastAsiaTheme="majorEastAsia"/>
+                <w:noProof/>
+              </w:rPr>
+              <w:t>AFT_RELAY:</w:t>
+            </w:r>
+            <w:r>
+              <w:rPr>
+                <w:noProof/>
+                <w:webHidden/>
+              </w:rPr>
+              <w:tab/>
+            </w:r>
+            <w:r>
+              <w:rPr>
+                <w:noProof/>
+                <w:webHidden/>
+              </w:rPr>
+              <w:fldChar w:fldCharType="begin"/>
+            </w:r>
+            <w:r>
+              <w:rPr>
+                <w:noProof/>
+                <w:webHidden/>
+              </w:rPr>
+              <w:instrText xml:space="preserve"> PAGEREF _Toc10112559 \h </w:instrText>
+            </w:r>
+            <w:r>
+              <w:rPr>
+                <w:noProof/>
+                <w:webHidden/>
+              </w:rPr>
+            </w:r>
+            <w:r>
+              <w:rPr>
+                <w:noProof/>
+                <w:webHidden/>
+              </w:rPr>
+              <w:fldChar w:fldCharType="separate"/>
+            </w:r>
+            <w:r>
+              <w:rPr>
+                <w:noProof/>
+                <w:webHidden/>
+              </w:rPr>
+              <w:t>4</w:t>
+            </w:r>
+            <w:r>
+              <w:rPr>
+                <w:noProof/>
+                <w:webHidden/>
+              </w:rPr>
+              <w:fldChar w:fldCharType="end"/>
+            </w:r>
+          </w:hyperlink>
+        </w:p>
+        <w:p>
+          <w:pPr>
+            <w:pStyle w:val="TOC2"/>
+            <w:tabs>
+              <w:tab w:val="right" w:leader="dot" w:pos="9350"/>
+            </w:tabs>
+            <w:rPr>
+              <w:rFonts w:asciiTheme="minorHAnsi" w:eastAsiaTheme="minorEastAsia" w:hAnsiTheme="minorHAnsi" w:cstheme="minorBidi"/>
+              <w:b w:val="0"/>
+              <w:noProof/>
+              <w:szCs w:val="22"/>
+            </w:rPr>
+          </w:pPr>
+          <w:hyperlink w:anchor="_Toc10112560" w:history="1">
+            <w:r>
+              <w:rPr>
+                <w:rStyle w:val="Hyperlink"/>
+                <w:rFonts w:eastAsiaTheme="majorEastAsia"/>
+                <w:noProof/>
+              </w:rPr>
+              <w:t>AFT_ADC:</w:t>
+            </w:r>
+            <w:r>
+              <w:rPr>
+                <w:noProof/>
+                <w:webHidden/>
+              </w:rPr>
+              <w:tab/>
+            </w:r>
+            <w:r>
+              <w:rPr>
+                <w:noProof/>
+                <w:webHidden/>
+              </w:rPr>
+              <w:fldChar w:fldCharType="begin"/>
+            </w:r>
+            <w:r>
+              <w:rPr>
+                <w:noProof/>
+                <w:webHidden/>
+              </w:rPr>
+              <w:instrText xml:space="preserve"> PAGEREF _Toc10112560 \h </w:instrText>
+            </w:r>
+            <w:r>
+              <w:rPr>
+                <w:noProof/>
+                <w:webHidden/>
+              </w:rPr>
+            </w:r>
+            <w:r>
+              <w:rPr>
+                <w:noProof/>
+                <w:webHidden/>
+              </w:rPr>
+              <w:fldChar w:fldCharType="separate"/>
+            </w:r>
+            <w:r>
+              <w:rPr>
+                <w:noProof/>
+                <w:webHidden/>
+              </w:rPr>
+              <w:t>4</w:t>
+            </w:r>
+            <w:r>
+              <w:rPr>
+                <w:noProof/>
+                <w:webHidden/>
+              </w:rPr>
+              <w:fldChar w:fldCharType="end"/>
+            </w:r>
+          </w:hyperlink>
+        </w:p>
+        <w:p>
+          <w:pPr>
+            <w:pStyle w:val="TOC2"/>
+            <w:tabs>
+              <w:tab w:val="right" w:leader="dot" w:pos="9350"/>
+            </w:tabs>
+            <w:rPr>
+              <w:rFonts w:asciiTheme="minorHAnsi" w:eastAsiaTheme="minorEastAsia" w:hAnsiTheme="minorHAnsi" w:cstheme="minorBidi"/>
+              <w:b w:val="0"/>
+              <w:noProof/>
+              <w:szCs w:val="22"/>
+            </w:rPr>
+          </w:pPr>
+          <w:hyperlink w:anchor="_Toc10112561" w:history="1">
+            <w:r>
+              <w:rPr>
+                <w:rStyle w:val="Hyperlink"/>
+                <w:rFonts w:eastAsiaTheme="majorEastAsia"/>
+                <w:noProof/>
+              </w:rPr>
+              <w:t>AFT_SWITCH:</w:t>
+            </w:r>
+            <w:r>
+              <w:rPr>
+                <w:noProof/>
+                <w:webHidden/>
+              </w:rPr>
+              <w:tab/>
+            </w:r>
+            <w:r>
+              <w:rPr>
+                <w:noProof/>
+                <w:webHidden/>
+              </w:rPr>
+              <w:fldChar w:fldCharType="begin"/>
+            </w:r>
+            <w:r>
+              <w:rPr>
+                <w:noProof/>
+                <w:webHidden/>
+              </w:rPr>
+              <w:instrText xml:space="preserve"> PAGEREF _Toc10112561 \h </w:instrText>
+            </w:r>
+            <w:r>
+              <w:rPr>
+                <w:noProof/>
+                <w:webHidden/>
+              </w:rPr>
+            </w:r>
+            <w:r>
+              <w:rPr>
+                <w:noProof/>
+                <w:webHidden/>
+              </w:rPr>
+              <w:fldChar w:fldCharType="separate"/>
+            </w:r>
+            <w:r>
+              <w:rPr>
+                <w:noProof/>
+                <w:webHidden/>
+              </w:rPr>
+              <w:t>4</w:t>
+            </w:r>
+            <w:r>
+              <w:rPr>
+                <w:noProof/>
+                <w:webHidden/>
+              </w:rPr>
+              <w:fldChar w:fldCharType="end"/>
+            </w:r>
+          </w:hyperlink>
+        </w:p>
+        <w:p>
+          <w:pPr>
+            <w:pStyle w:val="TOC2"/>
+            <w:tabs>
+              <w:tab w:val="right" w:leader="dot" w:pos="9350"/>
+            </w:tabs>
+            <w:rPr>
+              <w:rFonts w:asciiTheme="minorHAnsi" w:eastAsiaTheme="minorEastAsia" w:hAnsiTheme="minorHAnsi" w:cstheme="minorBidi"/>
+              <w:b w:val="0"/>
+              <w:noProof/>
+              <w:szCs w:val="22"/>
+            </w:rPr>
+          </w:pPr>
+          <w:hyperlink w:anchor="_Toc10112562" w:history="1">
+            <w:r>
+              <w:rPr>
+                <w:rStyle w:val="Hyperlink"/>
+                <w:rFonts w:eastAsiaTheme="majorEastAsia"/>
+                <w:noProof/>
+              </w:rPr>
+              <w:t>AFT_DIO:</w:t>
+            </w:r>
+            <w:r>
+              <w:rPr>
+                <w:noProof/>
+                <w:webHidden/>
+              </w:rPr>
+              <w:tab/>
+            </w:r>
+            <w:r>
+              <w:rPr>
+                <w:noProof/>
+                <w:webHidden/>
+              </w:rPr>
+              <w:fldChar w:fldCharType="begin"/>
+            </w:r>
+            <w:r>
+              <w:rPr>
+                <w:noProof/>
+                <w:webHidden/>
+              </w:rPr>
+              <w:instrText xml:space="preserve"> PAGEREF _Toc10112562 \h </w:instrText>
+            </w:r>
+            <w:r>
+              <w:rPr>
+                <w:noProof/>
+                <w:webHidden/>
+              </w:rPr>
+            </w:r>
+            <w:r>
+              <w:rPr>
+                <w:noProof/>
+                <w:webHidden/>
+              </w:rPr>
+              <w:fldChar w:fldCharType="separate"/>
+            </w:r>
+            <w:r>
+              <w:rPr>
+                <w:noProof/>
+                <w:webHidden/>
+              </w:rPr>
+              <w:t>4</w:t>
+            </w:r>
+            <w:r>
+              <w:rPr>
+                <w:noProof/>
+                <w:webHidden/>
+              </w:rPr>
+              <w:fldChar w:fldCharType="end"/>
+            </w:r>
+          </w:hyperlink>
+        </w:p>
+        <w:p>
+          <w:pPr>
+            <w:pStyle w:val="TOC2"/>
+            <w:tabs>
+              <w:tab w:val="right" w:leader="dot" w:pos="9350"/>
+            </w:tabs>
+            <w:rPr>
+              <w:rFonts w:asciiTheme="minorHAnsi" w:eastAsiaTheme="minorEastAsia" w:hAnsiTheme="minorHAnsi" w:cstheme="minorBidi"/>
+              <w:b w:val="0"/>
+              <w:noProof/>
+              <w:szCs w:val="22"/>
+            </w:rPr>
+          </w:pPr>
+          <w:hyperlink w:anchor="_Toc10112563" w:history="1">
+            <w:r>
+              <w:rPr>
+                <w:rStyle w:val="Hyperlink"/>
+                <w:rFonts w:eastAsiaTheme="majorEastAsia"/>
+                <w:noProof/>
+              </w:rPr>
+              <w:t>AFT_FLASH:</w:t>
+            </w:r>
+            <w:r>
+              <w:rPr>
+                <w:noProof/>
+                <w:webHidden/>
+              </w:rPr>
+              <w:tab/>
+            </w:r>
+            <w:r>
+              <w:rPr>
+                <w:noProof/>
+                <w:webHidden/>
+              </w:rPr>
+              <w:fldChar w:fldCharType="begin"/>
+            </w:r>
+            <w:r>
+              <w:rPr>
+                <w:noProof/>
+                <w:webHidden/>
+              </w:rPr>
+              <w:instrText xml:space="preserve"> PAGEREF _Toc10112563 \h </w:instrText>
+            </w:r>
+            <w:r>
+              <w:rPr>
+                <w:noProof/>
+                <w:webHidden/>
+              </w:rPr>
+            </w:r>
+            <w:r>
+              <w:rPr>
+                <w:noProof/>
+                <w:webHidden/>
+              </w:rPr>
+              <w:fldChar w:fldCharType="separate"/>
+            </w:r>
+            <w:r>
+              <w:rPr>
+                <w:noProof/>
+                <w:webHidden/>
+              </w:rPr>
+              <w:t>4</w:t>
             </w:r>
             <w:r>
               <w:rPr>
@@ -1531,13 +2035,86 @@
               <w:szCs w:val="22"/>
             </w:rPr>
           </w:pPr>
-          <w:hyperlink w:anchor="_Toc9877531" w:history="1">
+          <w:hyperlink w:anchor="_Toc10112564" w:history="1">
             <w:r>
               <w:rPr>
                 <w:rStyle w:val="Hyperlink"/>
                 <w:rFonts w:eastAsiaTheme="majorEastAsia"/>
                 <w:noProof/>
               </w:rPr>
+              <w:t>Test templet Considerations:</w:t>
+            </w:r>
+            <w:r>
+              <w:rPr>
+                <w:noProof/>
+                <w:webHidden/>
+              </w:rPr>
+              <w:tab/>
+            </w:r>
+            <w:r>
+              <w:rPr>
+                <w:noProof/>
+                <w:webHidden/>
+              </w:rPr>
+              <w:fldChar w:fldCharType="begin"/>
+            </w:r>
+            <w:r>
+              <w:rPr>
+                <w:noProof/>
+                <w:webHidden/>
+              </w:rPr>
+              <w:instrText xml:space="preserve"> PAGEREF _Toc10112564 \h </w:instrText>
+            </w:r>
+            <w:r>
+              <w:rPr>
+                <w:noProof/>
+                <w:webHidden/>
+              </w:rPr>
+            </w:r>
+            <w:r>
+              <w:rPr>
+                <w:noProof/>
+                <w:webHidden/>
+              </w:rPr>
+              <w:fldChar w:fldCharType="separate"/>
+            </w:r>
+            <w:r>
+              <w:rPr>
+                <w:noProof/>
+                <w:webHidden/>
+              </w:rPr>
+              <w:t>4</w:t>
+            </w:r>
+            <w:r>
+              <w:rPr>
+                <w:noProof/>
+                <w:webHidden/>
+              </w:rPr>
+              <w:fldChar w:fldCharType="end"/>
+            </w:r>
+          </w:hyperlink>
+        </w:p>
+        <w:p>
+          <w:pPr>
+            <w:pStyle w:val="TOC1"/>
+            <w:tabs>
+              <w:tab w:val="right" w:leader="dot" w:pos="9350"/>
+            </w:tabs>
+            <w:rPr>
+              <w:rFonts w:asciiTheme="minorHAnsi" w:eastAsiaTheme="minorEastAsia" w:hAnsiTheme="minorHAnsi" w:cstheme="minorBidi"/>
+              <w:b w:val="0"/>
+              <w:i w:val="0"/>
+              <w:noProof/>
+              <w:szCs w:val="22"/>
+            </w:rPr>
+          </w:pPr>
+          <w:hyperlink w:anchor="_Toc10112565" w:history="1">
+            <w:r>
+              <w:rPr>
+                <w:rStyle w:val="Hyperlink"/>
+                <w:rFonts w:eastAsiaTheme="majorEastAsia"/>
+                <w:noProof/>
+              </w:rPr>
               <w:t>Script Consideration:</w:t>
             </w:r>
             <w:r>
@@ -1559,7 +2136,7 @@
                 <w:noProof/>
                 <w:webHidden/>
               </w:rPr>
-              <w:instrText xml:space="preserve"> PAGEREF _Toc9877531 \h </w:instrText>
+              <w:instrText xml:space="preserve"> PAGEREF _Toc10112565 \h </w:instrText>
             </w:r>
             <w:r>
               <w:rPr>
@@ -1579,7 +2156,7 @@
                 <w:noProof/>
                 <w:webHidden/>
               </w:rPr>
-              <w:t>3</w:t>
+              <w:t>5</w:t>
             </w:r>
             <w:r>
               <w:rPr>
@@ -1610,7 +2187,7 @@
           <w:noProof/>
         </w:rPr>
       </w:pPr>
-      <w:bookmarkStart w:id="0" w:name="_Toc9877511"/>
+      <w:bookmarkStart w:id="0" w:name="_Toc10112537"/>
       <w:r>
         <w:rPr>
           <w:noProof/>
@@ -1709,13 +2286,7 @@
         </w:numPr>
       </w:pPr>
       <w:r>
-        <w:lastRenderedPageBreak/>
-        <w:t>Example with Bluetooth on PC controlling AFT and Device under</w:t>
-      </w:r>
-      <w:bookmarkStart w:id="1" w:name="_GoBack"/>
-      <w:bookmarkEnd w:id="1"/>
-      <w:r>
-        <w:t xml:space="preserve"> test (DUT) </w:t>
+        <w:t xml:space="preserve">Example with Bluetooth on PC controlling AFT and Device under test (DUT) </w:t>
       </w:r>
     </w:p>
     <w:p>
@@ -1747,7 +2318,7 @@
                     <a:blip r:embed="rId6">
                       <a:extLst>
                         <a:ext uri="{28A0092B-C50C-407E-A947-70E740481C1C}">
-                          <a14:useLocalDpi xmlns:a14="http://schemas.microsoft.com/office/drawing/2010/main" xmlns:wps="http://schemas.microsoft.com/office/word/2010/wordprocessingShape" xmlns:wpi="http://schemas.microsoft.com/office/word/2010/wordprocessingInk" xmlns:wpg="http://schemas.microsoft.com/office/word/2010/wordprocessingGroup" xmlns:w16se="http://schemas.microsoft.com/office/word/2015/wordml/symex" xmlns:w16cid="http://schemas.microsoft.com/office/word/2016/wordml/cid" xmlns:w15="http://schemas.microsoft.com/office/word/2012/wordml" xmlns:w14="http://schemas.microsoft.com/office/word/2010/wordml" xmlns:w="http://schemas.openxmlformats.org/wordprocessingml/2006/main" xmlns:w10="urn:schemas-microsoft-com:office:word" xmlns:wp14="http://schemas.microsoft.com/office/word/2010/wordprocessingDrawing" xmlns:v="urn:schemas-microsoft-com:vml" xmlns:o="urn:schemas-microsoft-com:office:office" xmlns:am3d="http://schemas.microsoft.com/office/drawing/2017/model3d" xmlns:aink="http://schemas.microsoft.com/office/drawing/2016/ink" xmlns:mc="http://schemas.openxmlformats.org/markup-compatibility/2006" xmlns:cx8="http://schemas.microsoft.com/office/drawing/2016/5/14/chartex" xmlns:cx7="http://schemas.microsoft.com/office/drawing/2016/5/13/chartex" xmlns:cx6="http://schemas.microsoft.com/office/drawing/2016/5/12/chartex" xmlns:cx5="http://schemas.microsoft.com/office/drawing/2016/5/11/chartex" xmlns:cx4="http://schemas.microsoft.com/office/drawing/2016/5/10/chartex" xmlns:cx3="http://schemas.microsoft.com/office/drawing/2016/5/9/chartex" xmlns:cx2="http://schemas.microsoft.com/office/drawing/2015/10/21/chartex" xmlns:cx1="http://schemas.microsoft.com/office/drawing/2015/9/8/chartex" xmlns:cx="http://schemas.microsoft.com/office/drawing/2014/chartex" xmlns:wpc="http://schemas.microsoft.com/office/word/2010/wordprocessingCanvas" xmlns="" val="0"/>
+                          <a14:useLocalDpi xmlns:a14="http://schemas.microsoft.com/office/drawing/2010/main" val="0"/>
                         </a:ext>
                       </a:extLst>
                     </a:blip>
@@ -1834,17 +2405,18 @@
       <w:pPr>
         <w:pStyle w:val="Heading1"/>
       </w:pPr>
-      <w:bookmarkStart w:id="2" w:name="_Toc9877512"/>
+      <w:bookmarkStart w:id="1" w:name="_Toc10112538"/>
       <w:r>
         <w:rPr>
           <w:b/>
         </w:rPr>
+        <w:lastRenderedPageBreak/>
         <w:t>Test Templet Generic Headers</w:t>
       </w:r>
       <w:r>
         <w:t>:</w:t>
       </w:r>
-      <w:bookmarkEnd w:id="2"/>
+      <w:bookmarkEnd w:id="1"/>
     </w:p>
     <w:p/>
     <w:p>
@@ -1873,7 +2445,7 @@
                     <a:blip r:embed="rId8">
                       <a:extLst>
                         <a:ext uri="{28A0092B-C50C-407E-A947-70E740481C1C}">
-                          <a14:useLocalDpi xmlns:a14="http://schemas.microsoft.com/office/drawing/2010/main" xmlns:wps="http://schemas.microsoft.com/office/word/2010/wordprocessingShape" xmlns:wpi="http://schemas.microsoft.com/office/word/2010/wordprocessingInk" xmlns:wpg="http://schemas.microsoft.com/office/word/2010/wordprocessingGroup" xmlns:w16se="http://schemas.microsoft.com/office/word/2015/wordml/symex" xmlns:w16cid="http://schemas.microsoft.com/office/word/2016/wordml/cid" xmlns:w15="http://schemas.microsoft.com/office/word/2012/wordml" xmlns:w14="http://schemas.microsoft.com/office/word/2010/wordml" xmlns:w="http://schemas.openxmlformats.org/wordprocessingml/2006/main" xmlns:w10="urn:schemas-microsoft-com:office:word" xmlns:wp14="http://schemas.microsoft.com/office/word/2010/wordprocessingDrawing" xmlns:v="urn:schemas-microsoft-com:vml" xmlns:o="urn:schemas-microsoft-com:office:office" xmlns:am3d="http://schemas.microsoft.com/office/drawing/2017/model3d" xmlns:aink="http://schemas.microsoft.com/office/drawing/2016/ink" xmlns:mc="http://schemas.openxmlformats.org/markup-compatibility/2006" xmlns:cx8="http://schemas.microsoft.com/office/drawing/2016/5/14/chartex" xmlns:cx7="http://schemas.microsoft.com/office/drawing/2016/5/13/chartex" xmlns:cx6="http://schemas.microsoft.com/office/drawing/2016/5/12/chartex" xmlns:cx5="http://schemas.microsoft.com/office/drawing/2016/5/11/chartex" xmlns:cx4="http://schemas.microsoft.com/office/drawing/2016/5/10/chartex" xmlns:cx3="http://schemas.microsoft.com/office/drawing/2016/5/9/chartex" xmlns:cx2="http://schemas.microsoft.com/office/drawing/2015/10/21/chartex" xmlns:cx1="http://schemas.microsoft.com/office/drawing/2015/9/8/chartex" xmlns:cx="http://schemas.microsoft.com/office/drawing/2014/chartex" xmlns:wpc="http://schemas.microsoft.com/office/word/2010/wordprocessingCanvas" xmlns="" val="0"/>
+                          <a14:useLocalDpi xmlns:a14="http://schemas.microsoft.com/office/drawing/2010/main" val="0"/>
                         </a:ext>
                       </a:extLst>
                     </a:blip>
@@ -1914,105 +2486,219 @@
       <w:pPr>
         <w:ind w:left="720"/>
       </w:pPr>
-      <w:bookmarkStart w:id="3" w:name="_Toc9877513"/>
-      <w:r>
-        <w:rPr>
-          <w:rStyle w:val="Heading2Char"/>
-        </w:rPr>
-        <w:lastRenderedPageBreak/>
+      <w:bookmarkStart w:id="2" w:name="_Toc10112539"/>
+      <w:r>
+        <w:rPr>
+          <w:rStyle w:val="Heading2Char"/>
+        </w:rPr>
         <w:t>SN:</w:t>
       </w:r>
+      <w:bookmarkEnd w:id="2"/>
+      <w:r>
+        <w:t xml:space="preserve"> Test Case </w:t>
+      </w:r>
+      <w:proofErr w:type="gramStart"/>
+      <w:r>
+        <w:t>Number ,</w:t>
+      </w:r>
+      <w:proofErr w:type="gramEnd"/>
+      <w:r>
+        <w:t xml:space="preserve">  Not used in script.</w:t>
+      </w:r>
+    </w:p>
+    <w:p>
+      <w:pPr>
+        <w:ind w:left="720"/>
+      </w:pPr>
+      <w:bookmarkStart w:id="3" w:name="_Toc10112540"/>
+      <w:proofErr w:type="gramStart"/>
+      <w:r>
+        <w:rPr>
+          <w:rStyle w:val="Heading2Char"/>
+        </w:rPr>
+        <w:t>CMD</w:t>
+      </w:r>
       <w:bookmarkEnd w:id="3"/>
       <w:r>
-        <w:t xml:space="preserve"> Test Case </w:t>
+        <w:t xml:space="preserve"> :</w:t>
+      </w:r>
+      <w:proofErr w:type="gramEnd"/>
+      <w:r>
+        <w:t xml:space="preserve">  its command which is to be executed and should be included in the script.</w:t>
+      </w:r>
+    </w:p>
+    <w:p>
+      <w:pPr>
+        <w:ind w:left="720" w:firstLine="720"/>
+      </w:pPr>
+      <w:r>
+        <w:t>If command is not found in the script test case is marked fail.</w:t>
+      </w:r>
+    </w:p>
+    <w:p>
+      <w:pPr>
+        <w:ind w:left="720"/>
+      </w:pPr>
+      <w:bookmarkStart w:id="4" w:name="_Toc10112541"/>
+      <w:r>
+        <w:rPr>
+          <w:rStyle w:val="Heading2Char"/>
+        </w:rPr>
+        <w:t>PERM_01 to PERM_</w:t>
       </w:r>
       <w:proofErr w:type="gramStart"/>
       <w:r>
-        <w:t>Number ,</w:t>
+        <w:rPr>
+          <w:rStyle w:val="Heading2Char"/>
+        </w:rPr>
+        <w:t>03</w:t>
+      </w:r>
+      <w:bookmarkEnd w:id="4"/>
+      <w:r>
+        <w:t xml:space="preserve"> :</w:t>
       </w:r>
       <w:proofErr w:type="gramEnd"/>
       <w:r>
-        <w:t xml:space="preserve">  Not used in script.</w:t>
+        <w:t xml:space="preserve"> are parameter expected by command</w:t>
       </w:r>
     </w:p>
     <w:p>
       <w:pPr>
         <w:ind w:left="720"/>
       </w:pPr>
-      <w:bookmarkStart w:id="4" w:name="_Toc9877514"/>
+      <w:bookmarkStart w:id="5" w:name="_Toc10112542"/>
+      <w:r>
+        <w:rPr>
+          <w:rStyle w:val="Heading2Char"/>
+        </w:rPr>
+        <w:t>ITERATIONS:</w:t>
+      </w:r>
+      <w:bookmarkEnd w:id="5"/>
+      <w:r>
+        <w:t xml:space="preserve"> Number of times Command need to be </w:t>
+      </w:r>
       <w:proofErr w:type="gramStart"/>
       <w:r>
-        <w:rPr>
-          <w:rStyle w:val="Heading2Char"/>
-        </w:rPr>
-        <w:t>CMD</w:t>
-      </w:r>
-      <w:bookmarkEnd w:id="4"/>
-      <w:r>
-        <w:t xml:space="preserve"> :</w:t>
+        <w:t>executed ,</w:t>
       </w:r>
       <w:proofErr w:type="gramEnd"/>
       <w:r>
-        <w:t xml:space="preserve">  its command which is to be executed and should be included in the script.</w:t>
-      </w:r>
-    </w:p>
-    <w:p>
-      <w:pPr>
-        <w:ind w:left="720" w:firstLine="720"/>
-      </w:pPr>
-      <w:r>
-        <w:t>If command is not found in the script test case is marked fail.</w:t>
+        <w:t xml:space="preserve"> value 0 means that command is skipped</w:t>
       </w:r>
     </w:p>
     <w:p>
       <w:pPr>
         <w:ind w:left="720"/>
       </w:pPr>
-      <w:bookmarkStart w:id="5" w:name="_Toc9877515"/>
-      <w:r>
-        <w:rPr>
-          <w:rStyle w:val="Heading2Char"/>
-        </w:rPr>
-        <w:t>PERM_01 to PERM_</w:t>
+      <w:r>
+        <w:t>1 means command is executed for 1 time</w:t>
+      </w:r>
+    </w:p>
+    <w:p>
+      <w:pPr>
+        <w:ind w:left="720"/>
+      </w:pPr>
+      <w:bookmarkStart w:id="6" w:name="_Toc10112543"/>
+      <w:r>
+        <w:rPr>
+          <w:rStyle w:val="Heading2Char"/>
+        </w:rPr>
+        <w:t>EXPECTED:</w:t>
+      </w:r>
+      <w:bookmarkEnd w:id="6"/>
+      <w:r>
+        <w:t xml:space="preserve"> is expended result from </w:t>
       </w:r>
       <w:proofErr w:type="gramStart"/>
       <w:r>
-        <w:rPr>
-          <w:rStyle w:val="Heading2Char"/>
-        </w:rPr>
-        <w:t>03</w:t>
-      </w:r>
-      <w:bookmarkEnd w:id="5"/>
-      <w:r>
-        <w:t xml:space="preserve"> :</w:t>
+        <w:t>command ,</w:t>
       </w:r>
       <w:proofErr w:type="gramEnd"/>
       <w:r>
-        <w:t xml:space="preserve"> are parameter expected by command</w:t>
+        <w:t xml:space="preserve"> it can have generic PASS or FAIL or other data type return by specific command</w:t>
       </w:r>
     </w:p>
     <w:p>
       <w:pPr>
         <w:ind w:left="720"/>
       </w:pPr>
-      <w:bookmarkStart w:id="6" w:name="_Toc9877516"/>
-      <w:r>
-        <w:rPr>
-          <w:rStyle w:val="Heading2Char"/>
-        </w:rPr>
-        <w:t>ITERATIONS:</w:t>
-      </w:r>
-      <w:bookmarkEnd w:id="6"/>
-      <w:r>
-        <w:t xml:space="preserve"> Number of times Command need to be </w:t>
+      <w:bookmarkStart w:id="7" w:name="_Toc10112544"/>
+      <w:r>
+        <w:rPr>
+          <w:rStyle w:val="Heading2Char"/>
+        </w:rPr>
+        <w:t>OBSERVED:</w:t>
+      </w:r>
+      <w:bookmarkEnd w:id="7"/>
+      <w:r>
+        <w:t xml:space="preserve">Output from Command is populated </w:t>
+      </w:r>
+      <w:r>
+        <w:t>hear</w:t>
+      </w:r>
+      <w:r>
+        <w:t>.</w:t>
+      </w:r>
+    </w:p>
+    <w:p>
+      <w:pPr>
+        <w:ind w:left="720"/>
+      </w:pPr>
+      <w:bookmarkStart w:id="8" w:name="_Toc10112545"/>
+      <w:r>
+        <w:rPr>
+          <w:rStyle w:val="Heading2Char"/>
+        </w:rPr>
+        <w:t>RESULT:</w:t>
+      </w:r>
+      <w:bookmarkEnd w:id="8"/>
+      <w:r>
+        <w:t xml:space="preserve">If </w:t>
+      </w:r>
+      <w:r>
+        <w:t>EXPECTED</w:t>
+      </w:r>
+      <w:r>
+        <w:t xml:space="preserve"> and </w:t>
+      </w:r>
+      <w:r>
+        <w:t>OBSERVED matches PASS is populated</w:t>
+      </w:r>
+      <w:r>
+        <w:t xml:space="preserve"> else Fail is populated.</w:t>
+      </w:r>
+    </w:p>
+    <w:p>
+      <w:pPr>
+        <w:ind w:left="720"/>
+      </w:pPr>
+      <w:r>
+        <w:t xml:space="preserve">If ITERATIONS value </w:t>
       </w:r>
       <w:proofErr w:type="gramStart"/>
       <w:r>
-        <w:t>executed ,</w:t>
+        <w:t>is  &gt;</w:t>
       </w:r>
       <w:proofErr w:type="gramEnd"/>
       <w:r>
-        <w:t xml:space="preserve"> value 0 means that command is skipped</w:t>
+        <w:t xml:space="preserve"> 1 and at least one is failed</w:t>
+      </w:r>
+      <w:r>
+        <w:t>, then</w:t>
+      </w:r>
+      <w:r>
+        <w:t xml:space="preserve"> Failed is populated  </w:t>
+      </w:r>
+      <w:r>
+        <w:t xml:space="preserve">with </w:t>
+      </w:r>
+      <w:proofErr w:type="spellStart"/>
+      <w:r>
+        <w:t>faild</w:t>
+      </w:r>
+      <w:proofErr w:type="spellEnd"/>
+      <w:r>
+        <w:t xml:space="preserve"> count.</w:t>
       </w:r>
     </w:p>
     <w:p>
@@ -2020,246 +2706,150 @@
         <w:ind w:left="720"/>
       </w:pPr>
       <w:r>
-        <w:t>1 means command is executed for 1 time</w:t>
+        <w:t>I.e. FAIL_2 means out of N cycle test failed for 2 times</w:t>
       </w:r>
     </w:p>
     <w:p>
       <w:pPr>
         <w:ind w:left="720"/>
       </w:pPr>
-      <w:bookmarkStart w:id="7" w:name="_Toc9877517"/>
-      <w:r>
-        <w:rPr>
-          <w:rStyle w:val="Heading2Char"/>
-        </w:rPr>
-        <w:t>EXPECTED:</w:t>
-      </w:r>
-      <w:bookmarkEnd w:id="7"/>
-      <w:r>
-        <w:t xml:space="preserve"> is expended result from </w:t>
+      <w:bookmarkStart w:id="9" w:name="_Toc10112546"/>
+      <w:r>
+        <w:rPr>
+          <w:rStyle w:val="Heading2Char"/>
+        </w:rPr>
+        <w:t>TIME_</w:t>
       </w:r>
       <w:proofErr w:type="gramStart"/>
       <w:r>
-        <w:t>command ,</w:t>
+        <w:rPr>
+          <w:rStyle w:val="Heading2Char"/>
+        </w:rPr>
+        <w:t>STAMP:</w:t>
+      </w:r>
+      <w:bookmarkEnd w:id="9"/>
+      <w:r>
+        <w:t>Basically</w:t>
       </w:r>
       <w:proofErr w:type="gramEnd"/>
       <w:r>
-        <w:t xml:space="preserve"> it can have generic PASS or FAIL or other data type return by specific command</w:t>
+        <w:t xml:space="preserve"> time at which test is started</w:t>
       </w:r>
     </w:p>
     <w:p>
       <w:pPr>
         <w:ind w:left="720"/>
-      </w:pPr>
-      <w:bookmarkStart w:id="8" w:name="_Toc9877518"/>
-      <w:r>
-        <w:rPr>
-          <w:rStyle w:val="Heading2Char"/>
-        </w:rPr>
-        <w:t>OBSERVED:</w:t>
-      </w:r>
-      <w:bookmarkEnd w:id="8"/>
-      <w:r>
-        <w:t xml:space="preserve">Output from Command is populated </w:t>
-      </w:r>
-      <w:r>
-        <w:t>hear</w:t>
-      </w:r>
-      <w:r>
-        <w:t>.</w:t>
+        <w:rPr>
+          <w:rStyle w:val="Heading2Char"/>
+        </w:rPr>
+      </w:pPr>
+      <w:bookmarkStart w:id="10" w:name="_Toc10112547"/>
+      <w:r>
+        <w:rPr>
+          <w:rStyle w:val="Heading2Char"/>
+        </w:rPr>
+        <w:t>DURATION:</w:t>
+      </w:r>
+      <w:bookmarkEnd w:id="10"/>
+      <w:r>
+        <w:t>duration for which test is run</w:t>
       </w:r>
     </w:p>
     <w:p>
       <w:pPr>
         <w:ind w:left="720"/>
       </w:pPr>
-      <w:bookmarkStart w:id="9" w:name="_Toc9877519"/>
-      <w:r>
-        <w:rPr>
-          <w:rStyle w:val="Heading2Char"/>
-        </w:rPr>
-        <w:t>RESULT:</w:t>
-      </w:r>
-      <w:bookmarkEnd w:id="9"/>
-      <w:r>
-        <w:t xml:space="preserve">If </w:t>
-      </w:r>
-      <w:r>
-        <w:t>EXPECTED</w:t>
-      </w:r>
-      <w:r>
-        <w:t xml:space="preserve"> and </w:t>
-      </w:r>
-      <w:r>
-        <w:t>OBSERVED matches PASS is populated</w:t>
-      </w:r>
-      <w:r>
-        <w:t xml:space="preserve"> else Fail is populated.</w:t>
-      </w:r>
+      <w:bookmarkStart w:id="11" w:name="_Toc10112548"/>
+      <w:proofErr w:type="gramStart"/>
+      <w:r>
+        <w:rPr>
+          <w:rStyle w:val="Heading2Char"/>
+        </w:rPr>
+        <w:t>REMARK:</w:t>
+      </w:r>
+      <w:bookmarkEnd w:id="11"/>
+      <w:r>
+        <w:t>Basic</w:t>
+      </w:r>
+      <w:proofErr w:type="gramEnd"/>
+      <w:r>
+        <w:t xml:space="preserve"> info about command ,  Not used in script.</w:t>
+      </w:r>
+    </w:p>
+    <w:p>
+      <w:pPr>
+        <w:rPr>
+          <w:b/>
+        </w:rPr>
+      </w:pPr>
+    </w:p>
+    <w:p>
+      <w:pPr>
+        <w:pStyle w:val="Heading1"/>
+      </w:pPr>
+      <w:bookmarkStart w:id="12" w:name="_Toc10112549"/>
+      <w:r>
+        <w:rPr>
+          <w:b/>
+        </w:rPr>
+        <w:t>B</w:t>
+      </w:r>
+      <w:r>
+        <w:rPr>
+          <w:b/>
+        </w:rPr>
+        <w:t>asic</w:t>
+      </w:r>
+      <w:r>
+        <w:rPr>
+          <w:b/>
+        </w:rPr>
+        <w:t xml:space="preserve"> </w:t>
+      </w:r>
+      <w:r>
+        <w:rPr>
+          <w:b/>
+        </w:rPr>
+        <w:t xml:space="preserve">Windows </w:t>
+      </w:r>
+      <w:r>
+        <w:rPr>
+          <w:b/>
+        </w:rPr>
+        <w:t>Commands</w:t>
+      </w:r>
+      <w:r>
+        <w:t>:</w:t>
+      </w:r>
+      <w:bookmarkEnd w:id="12"/>
     </w:p>
     <w:p>
       <w:pPr>
         <w:ind w:left="720"/>
       </w:pPr>
-      <w:r>
-        <w:t xml:space="preserve">If ITERATIONS value </w:t>
+      <w:bookmarkStart w:id="13" w:name="_Toc10112550"/>
+      <w:proofErr w:type="spellStart"/>
+      <w:r>
+        <w:rPr>
+          <w:rStyle w:val="Heading2Char"/>
+        </w:rPr>
+        <w:t>WIN_</w:t>
       </w:r>
       <w:proofErr w:type="gramStart"/>
       <w:r>
-        <w:t>is  &gt;</w:t>
-      </w:r>
+        <w:rPr>
+          <w:rStyle w:val="Heading2Char"/>
+        </w:rPr>
+        <w:t>DELAY:</w:t>
+      </w:r>
+      <w:bookmarkEnd w:id="13"/>
+      <w:r>
+        <w:t>Provide</w:t>
+      </w:r>
+      <w:proofErr w:type="spellEnd"/>
       <w:proofErr w:type="gramEnd"/>
       <w:r>
-        <w:t xml:space="preserve"> 1 and at least one is failed</w:t>
-      </w:r>
-      <w:r>
-        <w:t>, then</w:t>
-      </w:r>
-      <w:r>
-        <w:t xml:space="preserve"> Failed is populated  </w:t>
-      </w:r>
-      <w:r>
-        <w:t xml:space="preserve">with </w:t>
-      </w:r>
-      <w:proofErr w:type="spellStart"/>
-      <w:r>
-        <w:t>faild</w:t>
-      </w:r>
-      <w:proofErr w:type="spellEnd"/>
-      <w:r>
-        <w:t xml:space="preserve"> count.</w:t>
-      </w:r>
-    </w:p>
-    <w:p>
-      <w:pPr>
-        <w:ind w:left="720"/>
-      </w:pPr>
-      <w:r>
-        <w:t>I.e. FAIL_2 means out of N cycle test failed for 2 times</w:t>
-      </w:r>
-    </w:p>
-    <w:p>
-      <w:pPr>
-        <w:ind w:left="720"/>
-      </w:pPr>
-      <w:bookmarkStart w:id="10" w:name="_Toc9877520"/>
-      <w:r>
-        <w:rPr>
-          <w:rStyle w:val="Heading2Char"/>
-        </w:rPr>
-        <w:t>TIME_STAMP</w:t>
-      </w:r>
-      <w:proofErr w:type="gramStart"/>
-      <w:r>
-        <w:rPr>
-          <w:rStyle w:val="Heading2Char"/>
-        </w:rPr>
-        <w:t>:</w:t>
-      </w:r>
-      <w:bookmarkEnd w:id="10"/>
-      <w:r>
-        <w:t>Basically</w:t>
-      </w:r>
-      <w:proofErr w:type="gramEnd"/>
-      <w:r>
-        <w:t xml:space="preserve"> time at which test is started</w:t>
-      </w:r>
-    </w:p>
-    <w:p>
-      <w:pPr>
-        <w:ind w:left="720"/>
-        <w:rPr>
-          <w:rStyle w:val="Heading2Char"/>
-        </w:rPr>
-      </w:pPr>
-      <w:bookmarkStart w:id="11" w:name="_Toc9877521"/>
-      <w:r>
-        <w:rPr>
-          <w:rStyle w:val="Heading2Char"/>
-        </w:rPr>
-        <w:t>DURATION:</w:t>
-      </w:r>
-      <w:bookmarkEnd w:id="11"/>
-      <w:r>
-        <w:t>duration for which test is run</w:t>
-      </w:r>
-    </w:p>
-    <w:p>
-      <w:pPr>
-        <w:ind w:left="720"/>
-      </w:pPr>
-      <w:bookmarkStart w:id="12" w:name="_Toc9877522"/>
-      <w:r>
-        <w:rPr>
-          <w:rStyle w:val="Heading2Char"/>
-        </w:rPr>
-        <w:t>REMARK</w:t>
-      </w:r>
-      <w:proofErr w:type="gramStart"/>
-      <w:r>
-        <w:rPr>
-          <w:rStyle w:val="Heading2Char"/>
-        </w:rPr>
-        <w:t>:</w:t>
-      </w:r>
-      <w:bookmarkEnd w:id="12"/>
-      <w:r>
-        <w:t>Basic</w:t>
-      </w:r>
-      <w:proofErr w:type="gramEnd"/>
-      <w:r>
-        <w:t xml:space="preserve"> info about command ,  Not used in script.</w:t>
-      </w:r>
-    </w:p>
-    <w:p>
-      <w:pPr>
-        <w:rPr>
-          <w:b/>
-        </w:rPr>
-      </w:pPr>
-    </w:p>
-    <w:p>
-      <w:pPr>
-        <w:pStyle w:val="Heading1"/>
-      </w:pPr>
-      <w:bookmarkStart w:id="13" w:name="_Toc9877523"/>
-      <w:r>
-        <w:rPr>
-          <w:b/>
-        </w:rPr>
-        <w:t>B</w:t>
-      </w:r>
-      <w:r>
-        <w:rPr>
-          <w:b/>
-        </w:rPr>
-        <w:t>asic</w:t>
-      </w:r>
-      <w:r>
-        <w:rPr>
-          <w:b/>
-        </w:rPr>
-        <w:t xml:space="preserve"> Commands</w:t>
-      </w:r>
-      <w:r>
-        <w:t>:</w:t>
-      </w:r>
-      <w:bookmarkEnd w:id="13"/>
-    </w:p>
-    <w:p>
-      <w:pPr>
-        <w:ind w:left="720"/>
-      </w:pPr>
-      <w:bookmarkStart w:id="14" w:name="_Toc9877524"/>
-      <w:r>
-        <w:rPr>
-          <w:rStyle w:val="Heading2Char"/>
-        </w:rPr>
-        <w:t>DELAY:</w:t>
-      </w:r>
-      <w:bookmarkEnd w:id="14"/>
-      <w:r>
-        <w:t>Provide delay between test sequence</w:t>
+        <w:t xml:space="preserve"> delay between test sequence</w:t>
       </w:r>
     </w:p>
     <w:p>
@@ -2317,190 +2907,524 @@
       <w:pPr>
         <w:ind w:left="720"/>
       </w:pPr>
-      <w:bookmarkStart w:id="15" w:name="_Toc9877525"/>
-      <w:r>
-        <w:rPr>
-          <w:rStyle w:val="Heading2Char"/>
-        </w:rPr>
-        <w:t>TEST_CONFIG</w:t>
+      <w:bookmarkStart w:id="14" w:name="_Toc10112551"/>
+      <w:proofErr w:type="spellStart"/>
+      <w:r>
+        <w:rPr>
+          <w:rStyle w:val="Heading2Char"/>
+        </w:rPr>
+        <w:lastRenderedPageBreak/>
+        <w:t>WIN_</w:t>
+      </w:r>
+      <w:r>
+        <w:rPr>
+          <w:rStyle w:val="Heading2Char"/>
+        </w:rPr>
+        <w:t>TEST_</w:t>
+      </w:r>
+      <w:proofErr w:type="gramStart"/>
+      <w:r>
+        <w:rPr>
+          <w:rStyle w:val="Heading2Char"/>
+        </w:rPr>
+        <w:t>CONFIG</w:t>
+      </w:r>
+      <w:bookmarkEnd w:id="14"/>
+      <w:r>
+        <w:rPr>
+          <w:b/>
+        </w:rPr>
+        <w:t>:</w:t>
+      </w:r>
+      <w:r>
+        <w:t>This</w:t>
+      </w:r>
+      <w:proofErr w:type="spellEnd"/>
+      <w:proofErr w:type="gramEnd"/>
+      <w:r>
+        <w:t xml:space="preserve"> is basically test environment configuration tag</w:t>
+      </w:r>
+      <w:r>
+        <w:t>.</w:t>
+      </w:r>
+    </w:p>
+    <w:p>
+      <w:pPr>
+        <w:ind w:left="720" w:firstLine="720"/>
+        <w:rPr>
+          <w:b/>
+        </w:rPr>
+      </w:pPr>
+      <w:r>
+        <w:rPr>
+          <w:b/>
+        </w:rPr>
+        <w:t>PERM_</w:t>
+      </w:r>
+      <w:proofErr w:type="gramStart"/>
+      <w:r>
+        <w:rPr>
+          <w:b/>
+        </w:rPr>
+        <w:t>01</w:t>
+      </w:r>
+      <w:r>
+        <w:rPr>
+          <w:b/>
+        </w:rPr>
+        <w:t xml:space="preserve"> :</w:t>
+      </w:r>
+      <w:proofErr w:type="gramEnd"/>
+    </w:p>
+    <w:p>
+      <w:pPr>
+        <w:ind w:left="720" w:firstLine="720"/>
+      </w:pPr>
+      <w:r>
+        <w:t>FALSE/</w:t>
+      </w:r>
+      <w:proofErr w:type="gramStart"/>
+      <w:r>
+        <w:t>NULL :</w:t>
+      </w:r>
+      <w:proofErr w:type="gramEnd"/>
+      <w:r>
+        <w:t xml:space="preserve"> Run all test cases</w:t>
+      </w:r>
+    </w:p>
+    <w:p>
+      <w:pPr>
+        <w:ind w:left="720" w:firstLine="720"/>
+      </w:pPr>
+      <w:proofErr w:type="gramStart"/>
+      <w:r>
+        <w:t>TRUE</w:t>
+      </w:r>
+      <w:r>
+        <w:t xml:space="preserve"> :</w:t>
+      </w:r>
+      <w:proofErr w:type="gramEnd"/>
+      <w:r>
+        <w:t xml:space="preserve"> stop test is any test fails</w:t>
+      </w:r>
+    </w:p>
+    <w:p>
+      <w:pPr>
+        <w:ind w:left="720"/>
+        <w:rPr>
+          <w:rStyle w:val="Heading2Char"/>
+        </w:rPr>
+      </w:pPr>
+      <w:bookmarkStart w:id="15" w:name="_Toc10112552"/>
+      <w:r>
+        <w:rPr>
+          <w:rStyle w:val="Heading2Char"/>
+        </w:rPr>
+        <w:t>WIN_</w:t>
+      </w:r>
+      <w:r>
+        <w:rPr>
+          <w:rStyle w:val="Heading2Char"/>
+        </w:rPr>
+        <w:t>CONNECT:</w:t>
       </w:r>
       <w:bookmarkEnd w:id="15"/>
+    </w:p>
+    <w:p>
+      <w:pPr>
+        <w:ind w:left="720" w:firstLine="720"/>
+      </w:pPr>
+      <w:r>
+        <w:t xml:space="preserve">Connects to respective BLE </w:t>
+      </w:r>
       <w:proofErr w:type="gramStart"/>
       <w:r>
+        <w:t>device ,</w:t>
+      </w:r>
+      <w:proofErr w:type="gramEnd"/>
+      <w:r>
+        <w:t xml:space="preserve"> disconnects previous device if already connected </w:t>
+      </w:r>
+    </w:p>
+    <w:p>
+      <w:pPr>
+        <w:ind w:left="720"/>
+        <w:rPr>
+          <w:rStyle w:val="Heading2Char"/>
+        </w:rPr>
+      </w:pPr>
+      <w:bookmarkStart w:id="16" w:name="_Toc10112553"/>
+      <w:r>
+        <w:rPr>
+          <w:rStyle w:val="Heading2Char"/>
+        </w:rPr>
+        <w:t>WIN_SEND_BLE</w:t>
+      </w:r>
+      <w:r>
+        <w:rPr>
+          <w:rStyle w:val="Heading2Char"/>
+        </w:rPr>
+        <w:t>:</w:t>
+      </w:r>
+      <w:bookmarkEnd w:id="16"/>
+    </w:p>
+    <w:p>
+      <w:pPr>
+        <w:ind w:left="720"/>
+        <w:rPr>
+          <w:rStyle w:val="Heading2Char"/>
+        </w:rPr>
+      </w:pPr>
+      <w:r>
+        <w:rPr>
+          <w:rStyle w:val="Heading2Char"/>
+        </w:rPr>
+        <w:tab/>
+      </w:r>
+      <w:r>
+        <w:t>Send raw data to BLE device</w:t>
+      </w:r>
+      <w:r>
+        <w:t xml:space="preserve"> which is connected</w:t>
+      </w:r>
+    </w:p>
+    <w:p>
+      <w:pPr>
+        <w:pStyle w:val="Heading1"/>
         <w:rPr>
           <w:b/>
         </w:rPr>
+      </w:pPr>
+      <w:bookmarkStart w:id="17" w:name="_Toc10112554"/>
+      <w:r>
+        <w:rPr>
+          <w:b/>
+        </w:rPr>
+        <w:t xml:space="preserve">User defined </w:t>
+      </w:r>
+      <w:r>
+        <w:rPr>
+          <w:b/>
+        </w:rPr>
+        <w:t>DUT</w:t>
+      </w:r>
+      <w:r>
+        <w:rPr>
+          <w:b/>
+        </w:rPr>
+        <w:t xml:space="preserve"> </w:t>
+      </w:r>
+      <w:r>
+        <w:rPr>
+          <w:b/>
+        </w:rPr>
+        <w:t>command:</w:t>
+      </w:r>
+      <w:bookmarkEnd w:id="17"/>
+    </w:p>
+    <w:p>
+      <w:pPr>
+        <w:ind w:left="720"/>
+      </w:pPr>
+      <w:r>
+        <w:t>These commands are configurable by user.</w:t>
+      </w:r>
+      <w:r>
+        <w:t xml:space="preserve"> This commands use , AFT and Windows commands together to accomplish </w:t>
+      </w:r>
+      <w:r>
+        <w:t>system</w:t>
+      </w:r>
+      <w:bookmarkStart w:id="18" w:name="_GoBack"/>
+      <w:bookmarkEnd w:id="18"/>
+      <w:r>
+        <w:t xml:space="preserve"> test </w:t>
+      </w:r>
+      <w:r>
+        <w:t>functionality</w:t>
+      </w:r>
+      <w:r>
+        <w:t>.</w:t>
+      </w:r>
+    </w:p>
+    <w:p>
+      <w:r>
+        <w:t xml:space="preserve">               And can be added in script.</w:t>
+      </w:r>
+    </w:p>
+    <w:p>
+      <w:r>
+        <w:tab/>
+      </w:r>
+      <w:r>
+        <w:rPr>
+          <w:rStyle w:val="Heading2Char"/>
+        </w:rPr>
+        <w:t>DUT_</w:t>
+      </w:r>
+      <w:proofErr w:type="gramStart"/>
+      <w:r>
+        <w:rPr>
+          <w:rStyle w:val="Heading2Char"/>
+        </w:rPr>
+        <w:t>FDR</w:t>
+      </w:r>
+      <w:r>
+        <w:rPr>
+          <w:rStyle w:val="Heading2Char"/>
+        </w:rPr>
+        <w:t xml:space="preserve"> :</w:t>
+      </w:r>
+      <w:proofErr w:type="gramEnd"/>
+    </w:p>
+    <w:p>
+      <w:pPr>
+        <w:ind w:firstLine="720"/>
+      </w:pPr>
+      <w:bookmarkStart w:id="19" w:name="_Toc10112555"/>
+      <w:r>
+        <w:rPr>
+          <w:rStyle w:val="Heading2Char"/>
+        </w:rPr>
+        <w:t>DUT</w:t>
+      </w:r>
+      <w:r>
+        <w:rPr>
+          <w:rStyle w:val="Heading2Char"/>
+        </w:rPr>
+        <w:t>_</w:t>
+      </w:r>
+      <w:r>
+        <w:rPr>
+          <w:rStyle w:val="Heading2Char"/>
+        </w:rPr>
+        <w:t>ENROLL_MAC:</w:t>
+      </w:r>
+      <w:bookmarkEnd w:id="19"/>
+    </w:p>
+    <w:p>
+      <w:pPr>
+        <w:rPr>
+          <w:rStyle w:val="Heading2Char"/>
+        </w:rPr>
+      </w:pPr>
+      <w:r>
+        <w:tab/>
+      </w:r>
+      <w:bookmarkStart w:id="20" w:name="_Toc10112556"/>
+      <w:r>
+        <w:rPr>
+          <w:rStyle w:val="Heading2Char"/>
+        </w:rPr>
+        <w:t>DUT_FLASH</w:t>
+      </w:r>
+      <w:r>
+        <w:rPr>
+          <w:rStyle w:val="Heading2Char"/>
+        </w:rPr>
         <w:t>:</w:t>
       </w:r>
-      <w:r>
-        <w:t>This</w:t>
+      <w:bookmarkEnd w:id="20"/>
+    </w:p>
+    <w:p>
+      <w:pPr>
+        <w:ind w:firstLine="720"/>
+      </w:pPr>
+      <w:bookmarkStart w:id="21" w:name="_Toc10112557"/>
+      <w:r>
+        <w:rPr>
+          <w:rStyle w:val="Heading2Char"/>
+        </w:rPr>
+        <w:t>DUT_CRED</w:t>
+      </w:r>
+      <w:r>
+        <w:rPr>
+          <w:rStyle w:val="Heading2Char"/>
+        </w:rPr>
+        <w:t>:</w:t>
+      </w:r>
+      <w:bookmarkEnd w:id="21"/>
+    </w:p>
+    <w:p>
+      <w:pPr>
+        <w:pStyle w:val="Heading1"/>
+        <w:rPr>
+          <w:b/>
+        </w:rPr>
+      </w:pPr>
+      <w:bookmarkStart w:id="22" w:name="_Toc10112558"/>
+      <w:r>
+        <w:rPr>
+          <w:b/>
+        </w:rPr>
+        <w:t>User defined</w:t>
+      </w:r>
+      <w:r>
+        <w:rPr>
+          <w:b/>
+        </w:rPr>
+        <w:t xml:space="preserve"> </w:t>
+      </w:r>
+      <w:proofErr w:type="gramStart"/>
+      <w:r>
+        <w:rPr>
+          <w:b/>
+        </w:rPr>
+        <w:t>AFT</w:t>
+      </w:r>
+      <w:r>
+        <w:rPr>
+          <w:b/>
+        </w:rPr>
+        <w:t xml:space="preserve"> </w:t>
+      </w:r>
+      <w:r>
+        <w:rPr>
+          <w:b/>
+        </w:rPr>
+        <w:t xml:space="preserve"> command</w:t>
       </w:r>
       <w:proofErr w:type="gramEnd"/>
       <w:r>
-        <w:t xml:space="preserve"> is basically test environment configuration tag</w:t>
-      </w:r>
-      <w:r>
-        <w:t>.</w:t>
-      </w:r>
-    </w:p>
-    <w:p>
-      <w:pPr>
-        <w:ind w:left="720" w:firstLine="720"/>
         <w:rPr>
           <w:b/>
         </w:rPr>
-      </w:pPr>
+        <w:t>:</w:t>
+      </w:r>
+      <w:bookmarkEnd w:id="22"/>
+    </w:p>
+    <w:p/>
+    <w:p>
+      <w:r>
+        <w:t>This Commands are AFT specific below are for AFT Ver 1</w:t>
+      </w:r>
+      <w:r>
+        <w:t xml:space="preserve"> (which have 4 basic I/O peripherals)</w:t>
+      </w:r>
+    </w:p>
+    <w:p>
+      <w:pPr>
+        <w:ind w:left="720"/>
+        <w:rPr>
+          <w:rStyle w:val="Heading2Char"/>
+        </w:rPr>
+      </w:pPr>
+      <w:bookmarkStart w:id="23" w:name="_Toc10112559"/>
+      <w:r>
+        <w:rPr>
+          <w:rStyle w:val="Heading2Char"/>
+        </w:rPr>
+        <w:t>AFT_RELAY</w:t>
+      </w:r>
+      <w:r>
+        <w:rPr>
+          <w:rStyle w:val="Heading2Char"/>
+        </w:rPr>
+        <w:t>:</w:t>
+      </w:r>
+      <w:bookmarkEnd w:id="23"/>
+    </w:p>
+    <w:p>
+      <w:pPr>
+        <w:ind w:left="720"/>
+        <w:rPr>
+          <w:rStyle w:val="Heading2Char"/>
+        </w:rPr>
+      </w:pPr>
+      <w:bookmarkStart w:id="24" w:name="_Toc10112560"/>
+      <w:r>
+        <w:rPr>
+          <w:rStyle w:val="Heading2Char"/>
+        </w:rPr>
+        <w:t>AFT_ADC</w:t>
+      </w:r>
+      <w:r>
+        <w:rPr>
+          <w:rStyle w:val="Heading2Char"/>
+        </w:rPr>
+        <w:t>:</w:t>
+      </w:r>
+      <w:bookmarkEnd w:id="24"/>
+    </w:p>
+    <w:p>
+      <w:pPr>
+        <w:ind w:left="720"/>
+        <w:rPr>
+          <w:rStyle w:val="Heading2Char"/>
+        </w:rPr>
+      </w:pPr>
+      <w:bookmarkStart w:id="25" w:name="_Toc10112561"/>
+      <w:r>
+        <w:rPr>
+          <w:rStyle w:val="Heading2Char"/>
+        </w:rPr>
+        <w:t>AFT_SWITCH</w:t>
+      </w:r>
+      <w:r>
+        <w:rPr>
+          <w:rStyle w:val="Heading2Char"/>
+        </w:rPr>
+        <w:t>:</w:t>
+      </w:r>
+      <w:bookmarkEnd w:id="25"/>
+    </w:p>
+    <w:p>
+      <w:pPr>
+        <w:ind w:left="720"/>
+        <w:rPr>
+          <w:rStyle w:val="Heading2Char"/>
+        </w:rPr>
+      </w:pPr>
+      <w:bookmarkStart w:id="26" w:name="_Toc10112562"/>
+      <w:r>
+        <w:rPr>
+          <w:rStyle w:val="Heading2Char"/>
+        </w:rPr>
+        <w:t>AFT_DIO:</w:t>
+      </w:r>
+      <w:bookmarkEnd w:id="26"/>
+    </w:p>
+    <w:p>
+      <w:pPr>
+        <w:ind w:firstLine="720"/>
+      </w:pPr>
+      <w:bookmarkStart w:id="27" w:name="_Toc10112563"/>
+      <w:r>
+        <w:rPr>
+          <w:rStyle w:val="Heading2Char"/>
+        </w:rPr>
+        <w:t>AFT_FLASH</w:t>
+      </w:r>
+      <w:r>
+        <w:rPr>
+          <w:rStyle w:val="Heading2Char"/>
+        </w:rPr>
+        <w:t>:</w:t>
+      </w:r>
+      <w:bookmarkEnd w:id="27"/>
+    </w:p>
+    <w:p/>
+    <w:p>
+      <w:pPr>
+        <w:pStyle w:val="Heading1"/>
+      </w:pPr>
+      <w:bookmarkStart w:id="28" w:name="_Toc10112564"/>
       <w:r>
         <w:rPr>
           <w:b/>
         </w:rPr>
-        <w:t>PERM_</w:t>
-      </w:r>
-      <w:proofErr w:type="gramStart"/>
+        <w:t xml:space="preserve">Test templet </w:t>
+      </w:r>
       <w:r>
         <w:rPr>
           <w:b/>
         </w:rPr>
-        <w:t>01</w:t>
-      </w:r>
-      <w:r>
-        <w:rPr>
-          <w:b/>
-        </w:rPr>
-        <w:t xml:space="preserve"> :</w:t>
-      </w:r>
-      <w:proofErr w:type="gramEnd"/>
-    </w:p>
-    <w:p>
-      <w:pPr>
-        <w:ind w:left="720" w:firstLine="720"/>
-      </w:pPr>
-      <w:r>
-        <w:t>FALSE/</w:t>
-      </w:r>
-      <w:proofErr w:type="gramStart"/>
-      <w:r>
-        <w:t>NULL :</w:t>
-      </w:r>
-      <w:proofErr w:type="gramEnd"/>
-      <w:r>
-        <w:t xml:space="preserve"> Run all test cases</w:t>
-      </w:r>
-    </w:p>
-    <w:p>
-      <w:pPr>
-        <w:ind w:left="720" w:firstLine="720"/>
-      </w:pPr>
-      <w:proofErr w:type="gramStart"/>
-      <w:r>
-        <w:t>TRUE</w:t>
-      </w:r>
-      <w:r>
-        <w:t xml:space="preserve"> :</w:t>
-      </w:r>
-      <w:proofErr w:type="gramEnd"/>
-      <w:r>
-        <w:t xml:space="preserve"> stop test is any test fails</w:t>
-      </w:r>
-    </w:p>
-    <w:p>
-      <w:pPr>
-        <w:pStyle w:val="Heading1"/>
-        <w:rPr>
-          <w:b/>
-        </w:rPr>
-      </w:pPr>
-      <w:bookmarkStart w:id="16" w:name="_Toc9877526"/>
-      <w:r>
-        <w:rPr>
-          <w:b/>
-        </w:rPr>
-        <w:t>User defined command:</w:t>
-      </w:r>
-      <w:bookmarkEnd w:id="16"/>
-    </w:p>
-    <w:p>
-      <w:r>
-        <w:tab/>
-        <w:t>These commands are configurable by user.</w:t>
-      </w:r>
-    </w:p>
-    <w:p>
-      <w:r>
-        <w:lastRenderedPageBreak/>
-        <w:t xml:space="preserve">               And can be added in script.</w:t>
-      </w:r>
-    </w:p>
-    <w:p>
-      <w:pPr>
-        <w:ind w:left="720"/>
-        <w:rPr>
-          <w:rStyle w:val="Heading2Char"/>
-        </w:rPr>
-      </w:pPr>
-      <w:bookmarkStart w:id="17" w:name="_Toc9877527"/>
-      <w:r>
-        <w:rPr>
-          <w:rStyle w:val="Heading2Char"/>
-        </w:rPr>
-        <w:t>FDR:</w:t>
-      </w:r>
-      <w:bookmarkEnd w:id="17"/>
-    </w:p>
-    <w:p>
-      <w:pPr>
-        <w:ind w:left="720"/>
-        <w:rPr>
-          <w:rStyle w:val="Heading2Char"/>
-        </w:rPr>
-      </w:pPr>
-      <w:bookmarkStart w:id="18" w:name="_Toc9877528"/>
-      <w:r>
-        <w:rPr>
-          <w:rStyle w:val="Heading2Char"/>
-        </w:rPr>
-        <w:t>CONNECT:</w:t>
-      </w:r>
-      <w:bookmarkEnd w:id="18"/>
-    </w:p>
-    <w:p>
-      <w:pPr>
-        <w:ind w:left="720"/>
-        <w:rPr>
-          <w:rStyle w:val="Heading2Char"/>
-        </w:rPr>
-      </w:pPr>
-      <w:bookmarkStart w:id="19" w:name="_Toc9877529"/>
-      <w:r>
-        <w:rPr>
-          <w:rStyle w:val="Heading2Char"/>
-        </w:rPr>
-        <w:t>ENROLL_MAC:</w:t>
-      </w:r>
-      <w:bookmarkEnd w:id="19"/>
-    </w:p>
-    <w:p/>
-    <w:p>
-      <w:pPr>
-        <w:pStyle w:val="Heading1"/>
-      </w:pPr>
-      <w:bookmarkStart w:id="20" w:name="_Toc9877530"/>
-      <w:r>
-        <w:rPr>
-          <w:b/>
-        </w:rPr>
-        <w:t xml:space="preserve">Test templet </w:t>
-      </w:r>
-      <w:bookmarkEnd w:id="20"/>
-      <w:r>
-        <w:rPr>
-          <w:b/>
-        </w:rPr>
         <w:t>Considerations</w:t>
       </w:r>
       <w:r>
         <w:t>:</w:t>
       </w:r>
+      <w:bookmarkEnd w:id="28"/>
     </w:p>
     <w:p>
       <w:pPr>
@@ -2538,6 +3462,7 @@
         </w:numPr>
       </w:pPr>
       <w:r>
+        <w:lastRenderedPageBreak/>
         <w:t>New tags can be added with script update</w:t>
       </w:r>
       <w:r>
@@ -2562,7 +3487,7 @@
           <w:b/>
         </w:rPr>
       </w:pPr>
-      <w:bookmarkStart w:id="21" w:name="_Toc9877531"/>
+      <w:bookmarkStart w:id="29" w:name="_Toc10112565"/>
       <w:r>
         <w:rPr>
           <w:b/>
@@ -2581,7 +3506,7 @@
         </w:rPr>
         <w:t xml:space="preserve"> Consideration:</w:t>
       </w:r>
-      <w:bookmarkEnd w:id="21"/>
+      <w:bookmarkEnd w:id="29"/>
     </w:p>
     <w:p>
       <w:pPr>
@@ -2620,8 +3545,8 @@
 </file>
 
 <file path=word/numbering.xml><?xml version="1.0" encoding="utf-8"?>
-<w:numbering xmlns:ve="http://schemas.openxmlformats.org/markup-compatibility/2006" xmlns:o="urn:schemas-microsoft-com:office:office" xmlns:r="http://schemas.openxmlformats.org/officeDocument/2006/relationships" xmlns:m="http://schemas.openxmlformats.org/officeDocument/2006/math" xmlns:v="urn:schemas-microsoft-com:vml" xmlns:wp="http://schemas.openxmlformats.org/drawingml/2006/wordprocessingDrawing" xmlns:w10="urn:schemas-microsoft-com:office:word" xmlns:w="http://schemas.openxmlformats.org/wordprocessingml/2006/main" xmlns:wne="http://schemas.microsoft.com/office/word/2006/wordml">
-  <w:abstractNum w:abstractNumId="0">
+<w:numbering xmlns:wpc="http://schemas.microsoft.com/office/word/2010/wordprocessingCanvas" xmlns:cx="http://schemas.microsoft.com/office/drawing/2014/chartex" xmlns:cx1="http://schemas.microsoft.com/office/drawing/2015/9/8/chartex" xmlns:cx2="http://schemas.microsoft.com/office/drawing/2015/10/21/chartex" xmlns:cx3="http://schemas.microsoft.com/office/drawing/2016/5/9/chartex" xmlns:cx4="http://schemas.microsoft.com/office/drawing/2016/5/10/chartex" xmlns:cx5="http://schemas.microsoft.com/office/drawing/2016/5/11/chartex" xmlns:cx6="http://schemas.microsoft.com/office/drawing/2016/5/12/chartex" xmlns:cx7="http://schemas.microsoft.com/office/drawing/2016/5/13/chartex" xmlns:cx8="http://schemas.microsoft.com/office/drawing/2016/5/14/chartex" xmlns:mc="http://schemas.openxmlformats.org/markup-compatibility/2006" xmlns:aink="http://schemas.microsoft.com/office/drawing/2016/ink" xmlns:am3d="http://schemas.microsoft.com/office/drawing/2017/model3d" xmlns:o="urn:schemas-microsoft-com:office:office" xmlns:r="http://schemas.openxmlformats.org/officeDocument/2006/relationships" xmlns:m="http://schemas.openxmlformats.org/officeDocument/2006/math" xmlns:v="urn:schemas-microsoft-com:vml" xmlns:wp14="http://schemas.microsoft.com/office/word/2010/wordprocessingDrawing" xmlns:wp="http://schemas.openxmlformats.org/drawingml/2006/wordprocessingDrawing" xmlns:w10="urn:schemas-microsoft-com:office:word" xmlns:w="http://schemas.openxmlformats.org/wordprocessingml/2006/main" xmlns:w14="http://schemas.microsoft.com/office/word/2010/wordml" xmlns:w15="http://schemas.microsoft.com/office/word/2012/wordml" xmlns:w16cid="http://schemas.microsoft.com/office/word/2016/wordml/cid" xmlns:w16se="http://schemas.microsoft.com/office/word/2015/wordml/symex" xmlns:wpg="http://schemas.microsoft.com/office/word/2010/wordprocessingGroup" xmlns:wpi="http://schemas.microsoft.com/office/word/2010/wordprocessingInk" xmlns:wne="http://schemas.microsoft.com/office/word/2006/wordml" xmlns:wps="http://schemas.microsoft.com/office/word/2010/wordprocessingShape" mc:Ignorable="w14 w15 w16se w16cid wp14">
+  <w:abstractNum w:abstractNumId="0" w15:restartNumberingAfterBreak="0">
     <w:nsid w:val="35F35984"/>
     <w:multiLevelType w:val="hybridMultilevel"/>
     <w:tmpl w:val="AC389682"/>
@@ -2734,7 +3659,7 @@
       </w:rPr>
     </w:lvl>
   </w:abstractNum>
-  <w:abstractNum w:abstractNumId="1">
+  <w:abstractNum w:abstractNumId="1" w15:restartNumberingAfterBreak="0">
     <w:nsid w:val="5BAB7122"/>
     <w:multiLevelType w:val="hybridMultilevel"/>
     <w:tmpl w:val="DF94E5B6"/>
@@ -2857,7 +3782,7 @@
 </file>
 
 <file path=word/styles.xml><?xml version="1.0" encoding="utf-8"?>
-<w:styles xmlns:r="http://schemas.openxmlformats.org/officeDocument/2006/relationships" xmlns:w="http://schemas.openxmlformats.org/wordprocessingml/2006/main">
+<w:styles xmlns:mc="http://schemas.openxmlformats.org/markup-compatibility/2006" xmlns:r="http://schemas.openxmlformats.org/officeDocument/2006/relationships" xmlns:w="http://schemas.openxmlformats.org/wordprocessingml/2006/main" xmlns:w14="http://schemas.microsoft.com/office/word/2010/wordml" xmlns:w15="http://schemas.microsoft.com/office/word/2012/wordml" xmlns:w16cid="http://schemas.microsoft.com/office/word/2016/wordml/cid" xmlns:w16se="http://schemas.microsoft.com/office/word/2015/wordml/symex" mc:Ignorable="w14 w15 w16se w16cid">
   <w:docDefaults>
     <w:rPrDefault>
       <w:rPr>
@@ -2873,144 +3798,382 @@
       </w:pPr>
     </w:pPrDefault>
   </w:docDefaults>
-  <w:latentStyles w:defLockedState="0" w:defUIPriority="99" w:defSemiHidden="1" w:defUnhideWhenUsed="1" w:defQFormat="0" w:count="267">
-    <w:lsdException w:name="Normal" w:semiHidden="0" w:uiPriority="0" w:unhideWhenUsed="0" w:qFormat="1"/>
-    <w:lsdException w:name="heading 1" w:semiHidden="0" w:uiPriority="9" w:unhideWhenUsed="0" w:qFormat="1"/>
-    <w:lsdException w:name="heading 2" w:uiPriority="9" w:qFormat="1"/>
-    <w:lsdException w:name="heading 3" w:uiPriority="9" w:qFormat="1"/>
-    <w:lsdException w:name="heading 4" w:uiPriority="9" w:qFormat="1"/>
-    <w:lsdException w:name="heading 5" w:uiPriority="9" w:qFormat="1"/>
-    <w:lsdException w:name="heading 6" w:uiPriority="9" w:qFormat="1"/>
-    <w:lsdException w:name="heading 7" w:uiPriority="9" w:qFormat="1"/>
-    <w:lsdException w:name="heading 8" w:uiPriority="9" w:qFormat="1"/>
-    <w:lsdException w:name="heading 9" w:uiPriority="9" w:qFormat="1"/>
-    <w:lsdException w:name="toc 1" w:uiPriority="39"/>
-    <w:lsdException w:name="toc 2" w:uiPriority="39"/>
-    <w:lsdException w:name="toc 3" w:uiPriority="39"/>
-    <w:lsdException w:name="toc 4" w:uiPriority="39"/>
-    <w:lsdException w:name="toc 5" w:uiPriority="39"/>
-    <w:lsdException w:name="toc 6" w:uiPriority="39"/>
-    <w:lsdException w:name="toc 7" w:uiPriority="39"/>
-    <w:lsdException w:name="toc 8" w:uiPriority="39"/>
-    <w:lsdException w:name="toc 9" w:uiPriority="39"/>
-    <w:lsdException w:name="caption" w:uiPriority="35" w:qFormat="1"/>
-    <w:lsdException w:name="Title" w:semiHidden="0" w:uiPriority="10" w:unhideWhenUsed="0" w:qFormat="1"/>
-    <w:lsdException w:name="Default Paragraph Font" w:uiPriority="1"/>
-    <w:lsdException w:name="Subtitle" w:semiHidden="0" w:uiPriority="11" w:unhideWhenUsed="0" w:qFormat="1"/>
-    <w:lsdException w:name="Strong" w:semiHidden="0" w:uiPriority="22" w:unhideWhenUsed="0" w:qFormat="1"/>
-    <w:lsdException w:name="Emphasis" w:semiHidden="0" w:uiPriority="20" w:unhideWhenUsed="0" w:qFormat="1"/>
-    <w:lsdException w:name="Table Grid" w:semiHidden="0" w:uiPriority="39" w:unhideWhenUsed="0"/>
-    <w:lsdException w:name="Placeholder Text" w:unhideWhenUsed="0"/>
-    <w:lsdException w:name="No Spacing" w:semiHidden="0" w:uiPriority="1" w:unhideWhenUsed="0" w:qFormat="1"/>
-    <w:lsdException w:name="Light Shading" w:semiHidden="0" w:uiPriority="60" w:unhideWhenUsed="0"/>
-    <w:lsdException w:name="Light List" w:semiHidden="0" w:uiPriority="61" w:unhideWhenUsed="0"/>
-    <w:lsdException w:name="Light Grid" w:semiHidden="0" w:uiPriority="62" w:unhideWhenUsed="0"/>
-    <w:lsdException w:name="Medium Shading 1" w:semiHidden="0" w:uiPriority="63" w:unhideWhenUsed="0"/>
-    <w:lsdException w:name="Medium Shading 2" w:semiHidden="0" w:uiPriority="64" w:unhideWhenUsed="0"/>
-    <w:lsdException w:name="Medium List 1" w:semiHidden="0" w:uiPriority="65" w:unhideWhenUsed="0"/>
-    <w:lsdException w:name="Medium List 2" w:semiHidden="0" w:uiPriority="66" w:unhideWhenUsed="0"/>
-    <w:lsdException w:name="Medium Grid 1" w:semiHidden="0" w:uiPriority="67" w:unhideWhenUsed="0"/>
-    <w:lsdException w:name="Medium Grid 2" w:semiHidden="0" w:uiPriority="68" w:unhideWhenUsed="0"/>
-    <w:lsdException w:name="Medium Grid 3" w:semiHidden="0" w:uiPriority="69" w:unhideWhenUsed="0"/>
-    <w:lsdException w:name="Dark List" w:semiHidden="0" w:uiPriority="70" w:unhideWhenUsed="0"/>
-    <w:lsdException w:name="Colorful Shading" w:semiHidden="0" w:uiPriority="71" w:unhideWhenUsed="0"/>
-    <w:lsdException w:name="Colorful List" w:semiHidden="0" w:uiPriority="72" w:unhideWhenUsed="0"/>
-    <w:lsdException w:name="Colorful Grid" w:semiHidden="0" w:uiPriority="73" w:unhideWhenUsed="0"/>
-    <w:lsdException w:name="Light Shading Accent 1" w:semiHidden="0" w:uiPriority="60" w:unhideWhenUsed="0"/>
-    <w:lsdException w:name="Light List Accent 1" w:semiHidden="0" w:uiPriority="61" w:unhideWhenUsed="0"/>
-    <w:lsdException w:name="Light Grid Accent 1" w:semiHidden="0" w:uiPriority="62" w:unhideWhenUsed="0"/>
-    <w:lsdException w:name="Medium Shading 1 Accent 1" w:semiHidden="0" w:uiPriority="63" w:unhideWhenUsed="0"/>
-    <w:lsdException w:name="Medium Shading 2 Accent 1" w:semiHidden="0" w:uiPriority="64" w:unhideWhenUsed="0"/>
-    <w:lsdException w:name="Medium List 1 Accent 1" w:semiHidden="0" w:uiPriority="65" w:unhideWhenUsed="0"/>
-    <w:lsdException w:name="Revision" w:unhideWhenUsed="0"/>
-    <w:lsdException w:name="List Paragraph" w:semiHidden="0" w:uiPriority="34" w:unhideWhenUsed="0" w:qFormat="1"/>
-    <w:lsdException w:name="Quote" w:semiHidden="0" w:uiPriority="29" w:unhideWhenUsed="0" w:qFormat="1"/>
-    <w:lsdException w:name="Intense Quote" w:semiHidden="0" w:uiPriority="30" w:unhideWhenUsed="0" w:qFormat="1"/>
-    <w:lsdException w:name="Medium List 2 Accent 1" w:semiHidden="0" w:uiPriority="66" w:unhideWhenUsed="0"/>
-    <w:lsdException w:name="Medium Grid 1 Accent 1" w:semiHidden="0" w:uiPriority="67" w:unhideWhenUsed="0"/>
-    <w:lsdException w:name="Medium Grid 2 Accent 1" w:semiHidden="0" w:uiPriority="68" w:unhideWhenUsed="0"/>
-    <w:lsdException w:name="Medium Grid 3 Accent 1" w:semiHidden="0" w:uiPriority="69" w:unhideWhenUsed="0"/>
-    <w:lsdException w:name="Dark List Accent 1" w:semiHidden="0" w:uiPriority="70" w:unhideWhenUsed="0"/>
-    <w:lsdException w:name="Colorful Shading Accent 1" w:semiHidden="0" w:uiPriority="71" w:unhideWhenUsed="0"/>
-    <w:lsdException w:name="Colorful List Accent 1" w:semiHidden="0" w:uiPriority="72" w:unhideWhenUsed="0"/>
-    <w:lsdException w:name="Colorful Grid Accent 1" w:semiHidden="0" w:uiPriority="73" w:unhideWhenUsed="0"/>
-    <w:lsdException w:name="Light Shading Accent 2" w:semiHidden="0" w:uiPriority="60" w:unhideWhenUsed="0"/>
-    <w:lsdException w:name="Light List Accent 2" w:semiHidden="0" w:uiPriority="61" w:unhideWhenUsed="0"/>
-    <w:lsdException w:name="Light Grid Accent 2" w:semiHidden="0" w:uiPriority="62" w:unhideWhenUsed="0"/>
-    <w:lsdException w:name="Medium Shading 1 Accent 2" w:semiHidden="0" w:uiPriority="63" w:unhideWhenUsed="0"/>
-    <w:lsdException w:name="Medium Shading 2 Accent 2" w:semiHidden="0" w:uiPriority="64" w:unhideWhenUsed="0"/>
-    <w:lsdException w:name="Medium List 1 Accent 2" w:semiHidden="0" w:uiPriority="65" w:unhideWhenUsed="0"/>
-    <w:lsdException w:name="Medium List 2 Accent 2" w:semiHidden="0" w:uiPriority="66" w:unhideWhenUsed="0"/>
-    <w:lsdException w:name="Medium Grid 1 Accent 2" w:semiHidden="0" w:uiPriority="67" w:unhideWhenUsed="0"/>
-    <w:lsdException w:name="Medium Grid 2 Accent 2" w:semiHidden="0" w:uiPriority="68" w:unhideWhenUsed="0"/>
-    <w:lsdException w:name="Medium Grid 3 Accent 2" w:semiHidden="0" w:uiPriority="69" w:unhideWhenUsed="0"/>
-    <w:lsdException w:name="Dark List Accent 2" w:semiHidden="0" w:uiPriority="70" w:unhideWhenUsed="0"/>
-    <w:lsdException w:name="Colorful Shading Accent 2" w:semiHidden="0" w:uiPriority="71" w:unhideWhenUsed="0"/>
-    <w:lsdException w:name="Colorful List Accent 2" w:semiHidden="0" w:uiPriority="72" w:unhideWhenUsed="0"/>
-    <w:lsdException w:name="Colorful Grid Accent 2" w:semiHidden="0" w:uiPriority="73" w:unhideWhenUsed="0"/>
-    <w:lsdException w:name="Light Shading Accent 3" w:semiHidden="0" w:uiPriority="60" w:unhideWhenUsed="0"/>
-    <w:lsdException w:name="Light List Accent 3" w:semiHidden="0" w:uiPriority="61" w:unhideWhenUsed="0"/>
-    <w:lsdException w:name="Light Grid Accent 3" w:semiHidden="0" w:uiPriority="62" w:unhideWhenUsed="0"/>
-    <w:lsdException w:name="Medium Shading 1 Accent 3" w:semiHidden="0" w:uiPriority="63" w:unhideWhenUsed="0"/>
-    <w:lsdException w:name="Medium Shading 2 Accent 3" w:semiHidden="0" w:uiPriority="64" w:unhideWhenUsed="0"/>
-    <w:lsdException w:name="Medium List 1 Accent 3" w:semiHidden="0" w:uiPriority="65" w:unhideWhenUsed="0"/>
-    <w:lsdException w:name="Medium List 2 Accent 3" w:semiHidden="0" w:uiPriority="66" w:unhideWhenUsed="0"/>
-    <w:lsdException w:name="Medium Grid 1 Accent 3" w:semiHidden="0" w:uiPriority="67" w:unhideWhenUsed="0"/>
-    <w:lsdException w:name="Medium Grid 2 Accent 3" w:semiHidden="0" w:uiPriority="68" w:unhideWhenUsed="0"/>
-    <w:lsdException w:name="Medium Grid 3 Accent 3" w:semiHidden="0" w:uiPriority="69" w:unhideWhenUsed="0"/>
-    <w:lsdException w:name="Dark List Accent 3" w:semiHidden="0" w:uiPriority="70" w:unhideWhenUsed="0"/>
-    <w:lsdException w:name="Colorful Shading Accent 3" w:semiHidden="0" w:uiPriority="71" w:unhideWhenUsed="0"/>
-    <w:lsdException w:name="Colorful List Accent 3" w:semiHidden="0" w:uiPriority="72" w:unhideWhenUsed="0"/>
-    <w:lsdException w:name="Colorful Grid Accent 3" w:semiHidden="0" w:uiPriority="73" w:unhideWhenUsed="0"/>
-    <w:lsdException w:name="Light Shading Accent 4" w:semiHidden="0" w:uiPriority="60" w:unhideWhenUsed="0"/>
-    <w:lsdException w:name="Light List Accent 4" w:semiHidden="0" w:uiPriority="61" w:unhideWhenUsed="0"/>
-    <w:lsdException w:name="Light Grid Accent 4" w:semiHidden="0" w:uiPriority="62" w:unhideWhenUsed="0"/>
-    <w:lsdException w:name="Medium Shading 1 Accent 4" w:semiHidden="0" w:uiPriority="63" w:unhideWhenUsed="0"/>
-    <w:lsdException w:name="Medium Shading 2 Accent 4" w:semiHidden="0" w:uiPriority="64" w:unhideWhenUsed="0"/>
-    <w:lsdException w:name="Medium List 1 Accent 4" w:semiHidden="0" w:uiPriority="65" w:unhideWhenUsed="0"/>
-    <w:lsdException w:name="Medium List 2 Accent 4" w:semiHidden="0" w:uiPriority="66" w:unhideWhenUsed="0"/>
-    <w:lsdException w:name="Medium Grid 1 Accent 4" w:semiHidden="0" w:uiPriority="67" w:unhideWhenUsed="0"/>
-    <w:lsdException w:name="Medium Grid 2 Accent 4" w:semiHidden="0" w:uiPriority="68" w:unhideWhenUsed="0"/>
-    <w:lsdException w:name="Medium Grid 3 Accent 4" w:semiHidden="0" w:uiPriority="69" w:unhideWhenUsed="0"/>
-    <w:lsdException w:name="Dark List Accent 4" w:semiHidden="0" w:uiPriority="70" w:unhideWhenUsed="0"/>
-    <w:lsdException w:name="Colorful Shading Accent 4" w:semiHidden="0" w:uiPriority="71" w:unhideWhenUsed="0"/>
-    <w:lsdException w:name="Colorful List Accent 4" w:semiHidden="0" w:uiPriority="72" w:unhideWhenUsed="0"/>
-    <w:lsdException w:name="Colorful Grid Accent 4" w:semiHidden="0" w:uiPriority="73" w:unhideWhenUsed="0"/>
-    <w:lsdException w:name="Light Shading Accent 5" w:semiHidden="0" w:uiPriority="60" w:unhideWhenUsed="0"/>
-    <w:lsdException w:name="Light List Accent 5" w:semiHidden="0" w:uiPriority="61" w:unhideWhenUsed="0"/>
-    <w:lsdException w:name="Light Grid Accent 5" w:semiHidden="0" w:uiPriority="62" w:unhideWhenUsed="0"/>
-    <w:lsdException w:name="Medium Shading 1 Accent 5" w:semiHidden="0" w:uiPriority="63" w:unhideWhenUsed="0"/>
-    <w:lsdException w:name="Medium Shading 2 Accent 5" w:semiHidden="0" w:uiPriority="64" w:unhideWhenUsed="0"/>
-    <w:lsdException w:name="Medium List 1 Accent 5" w:semiHidden="0" w:uiPriority="65" w:unhideWhenUsed="0"/>
-    <w:lsdException w:name="Medium List 2 Accent 5" w:semiHidden="0" w:uiPriority="66" w:unhideWhenUsed="0"/>
-    <w:lsdException w:name="Medium Grid 1 Accent 5" w:semiHidden="0" w:uiPriority="67" w:unhideWhenUsed="0"/>
-    <w:lsdException w:name="Medium Grid 2 Accent 5" w:semiHidden="0" w:uiPriority="68" w:unhideWhenUsed="0"/>
-    <w:lsdException w:name="Medium Grid 3 Accent 5" w:semiHidden="0" w:uiPriority="69" w:unhideWhenUsed="0"/>
-    <w:lsdException w:name="Dark List Accent 5" w:semiHidden="0" w:uiPriority="70" w:unhideWhenUsed="0"/>
-    <w:lsdException w:name="Colorful Shading Accent 5" w:semiHidden="0" w:uiPriority="71" w:unhideWhenUsed="0"/>
-    <w:lsdException w:name="Colorful List Accent 5" w:semiHidden="0" w:uiPriority="72" w:unhideWhenUsed="0"/>
-    <w:lsdException w:name="Colorful Grid Accent 5" w:semiHidden="0" w:uiPriority="73" w:unhideWhenUsed="0"/>
-    <w:lsdException w:name="Light Shading Accent 6" w:semiHidden="0" w:uiPriority="60" w:unhideWhenUsed="0"/>
-    <w:lsdException w:name="Light List Accent 6" w:semiHidden="0" w:uiPriority="61" w:unhideWhenUsed="0"/>
-    <w:lsdException w:name="Light Grid Accent 6" w:semiHidden="0" w:uiPriority="62" w:unhideWhenUsed="0"/>
-    <w:lsdException w:name="Medium Shading 1 Accent 6" w:semiHidden="0" w:uiPriority="63" w:unhideWhenUsed="0"/>
-    <w:lsdException w:name="Medium Shading 2 Accent 6" w:semiHidden="0" w:uiPriority="64" w:unhideWhenUsed="0"/>
-    <w:lsdException w:name="Medium List 1 Accent 6" w:semiHidden="0" w:uiPriority="65" w:unhideWhenUsed="0"/>
-    <w:lsdException w:name="Medium List 2 Accent 6" w:semiHidden="0" w:uiPriority="66" w:unhideWhenUsed="0"/>
-    <w:lsdException w:name="Medium Grid 1 Accent 6" w:semiHidden="0" w:uiPriority="67" w:unhideWhenUsed="0"/>
-    <w:lsdException w:name="Medium Grid 2 Accent 6" w:semiHidden="0" w:uiPriority="68" w:unhideWhenUsed="0"/>
-    <w:lsdException w:name="Medium Grid 3 Accent 6" w:semiHidden="0" w:uiPriority="69" w:unhideWhenUsed="0"/>
-    <w:lsdException w:name="Dark List Accent 6" w:semiHidden="0" w:uiPriority="70" w:unhideWhenUsed="0"/>
-    <w:lsdException w:name="Colorful Shading Accent 6" w:semiHidden="0" w:uiPriority="71" w:unhideWhenUsed="0"/>
-    <w:lsdException w:name="Colorful List Accent 6" w:semiHidden="0" w:uiPriority="72" w:unhideWhenUsed="0"/>
-    <w:lsdException w:name="Colorful Grid Accent 6" w:semiHidden="0" w:uiPriority="73" w:unhideWhenUsed="0"/>
-    <w:lsdException w:name="Subtle Emphasis" w:semiHidden="0" w:uiPriority="19" w:unhideWhenUsed="0" w:qFormat="1"/>
-    <w:lsdException w:name="Intense Emphasis" w:semiHidden="0" w:uiPriority="21" w:unhideWhenUsed="0" w:qFormat="1"/>
-    <w:lsdException w:name="Subtle Reference" w:semiHidden="0" w:uiPriority="31" w:unhideWhenUsed="0" w:qFormat="1"/>
-    <w:lsdException w:name="Intense Reference" w:semiHidden="0" w:uiPriority="32" w:unhideWhenUsed="0" w:qFormat="1"/>
-    <w:lsdException w:name="Book Title" w:semiHidden="0" w:uiPriority="33" w:unhideWhenUsed="0" w:qFormat="1"/>
-    <w:lsdException w:name="Bibliography" w:uiPriority="37"/>
-    <w:lsdException w:name="TOC Heading" w:uiPriority="39" w:qFormat="1"/>
+  <w:latentStyles w:defLockedState="0" w:defUIPriority="99" w:defSemiHidden="0" w:defUnhideWhenUsed="0" w:defQFormat="0" w:count="375">
+    <w:lsdException w:name="Normal" w:uiPriority="0" w:qFormat="1"/>
+    <w:lsdException w:name="heading 1" w:uiPriority="9" w:qFormat="1"/>
+    <w:lsdException w:name="heading 2" w:semiHidden="1" w:uiPriority="9" w:unhideWhenUsed="1" w:qFormat="1"/>
+    <w:lsdException w:name="heading 3" w:semiHidden="1" w:uiPriority="9" w:unhideWhenUsed="1" w:qFormat="1"/>
+    <w:lsdException w:name="heading 4" w:semiHidden="1" w:uiPriority="9" w:unhideWhenUsed="1" w:qFormat="1"/>
+    <w:lsdException w:name="heading 5" w:semiHidden="1" w:uiPriority="9" w:unhideWhenUsed="1" w:qFormat="1"/>
+    <w:lsdException w:name="heading 6" w:semiHidden="1" w:uiPriority="9" w:unhideWhenUsed="1" w:qFormat="1"/>
+    <w:lsdException w:name="heading 7" w:semiHidden="1" w:uiPriority="9" w:unhideWhenUsed="1" w:qFormat="1"/>
+    <w:lsdException w:name="heading 8" w:semiHidden="1" w:uiPriority="9" w:unhideWhenUsed="1" w:qFormat="1"/>
+    <w:lsdException w:name="heading 9" w:semiHidden="1" w:uiPriority="9" w:unhideWhenUsed="1" w:qFormat="1"/>
+    <w:lsdException w:name="index 1" w:semiHidden="1" w:unhideWhenUsed="1"/>
+    <w:lsdException w:name="index 2" w:semiHidden="1" w:unhideWhenUsed="1"/>
+    <w:lsdException w:name="index 3" w:semiHidden="1" w:unhideWhenUsed="1"/>
+    <w:lsdException w:name="index 4" w:semiHidden="1" w:unhideWhenUsed="1"/>
+    <w:lsdException w:name="index 5" w:semiHidden="1" w:unhideWhenUsed="1"/>
+    <w:lsdException w:name="index 6" w:semiHidden="1" w:unhideWhenUsed="1"/>
+    <w:lsdException w:name="index 7" w:semiHidden="1" w:unhideWhenUsed="1"/>
+    <w:lsdException w:name="index 8" w:semiHidden="1" w:unhideWhenUsed="1"/>
+    <w:lsdException w:name="index 9" w:semiHidden="1" w:unhideWhenUsed="1"/>
+    <w:lsdException w:name="toc 1" w:semiHidden="1" w:uiPriority="39" w:unhideWhenUsed="1"/>
+    <w:lsdException w:name="toc 2" w:semiHidden="1" w:uiPriority="39" w:unhideWhenUsed="1"/>
+    <w:lsdException w:name="toc 3" w:semiHidden="1" w:uiPriority="39" w:unhideWhenUsed="1"/>
+    <w:lsdException w:name="toc 4" w:semiHidden="1" w:uiPriority="39" w:unhideWhenUsed="1"/>
+    <w:lsdException w:name="toc 5" w:semiHidden="1" w:uiPriority="39" w:unhideWhenUsed="1"/>
+    <w:lsdException w:name="toc 6" w:semiHidden="1" w:uiPriority="39" w:unhideWhenUsed="1"/>
+    <w:lsdException w:name="toc 7" w:semiHidden="1" w:uiPriority="39" w:unhideWhenUsed="1"/>
+    <w:lsdException w:name="toc 8" w:semiHidden="1" w:uiPriority="39" w:unhideWhenUsed="1"/>
+    <w:lsdException w:name="toc 9" w:semiHidden="1" w:uiPriority="39" w:unhideWhenUsed="1"/>
+    <w:lsdException w:name="Normal Indent" w:semiHidden="1" w:unhideWhenUsed="1"/>
+    <w:lsdException w:name="footnote text" w:semiHidden="1" w:unhideWhenUsed="1"/>
+    <w:lsdException w:name="annotation text" w:semiHidden="1" w:unhideWhenUsed="1"/>
+    <w:lsdException w:name="header" w:semiHidden="1" w:unhideWhenUsed="1"/>
+    <w:lsdException w:name="footer" w:semiHidden="1" w:unhideWhenUsed="1"/>
+    <w:lsdException w:name="index heading" w:semiHidden="1" w:unhideWhenUsed="1"/>
+    <w:lsdException w:name="caption" w:semiHidden="1" w:uiPriority="35" w:unhideWhenUsed="1" w:qFormat="1"/>
+    <w:lsdException w:name="table of figures" w:semiHidden="1" w:unhideWhenUsed="1"/>
+    <w:lsdException w:name="envelope address" w:semiHidden="1" w:unhideWhenUsed="1"/>
+    <w:lsdException w:name="envelope return" w:semiHidden="1" w:unhideWhenUsed="1"/>
+    <w:lsdException w:name="footnote reference" w:semiHidden="1" w:unhideWhenUsed="1"/>
+    <w:lsdException w:name="annotation reference" w:semiHidden="1" w:unhideWhenUsed="1"/>
+    <w:lsdException w:name="line number" w:semiHidden="1" w:unhideWhenUsed="1"/>
+    <w:lsdException w:name="page number" w:semiHidden="1" w:unhideWhenUsed="1"/>
+    <w:lsdException w:name="endnote reference" w:semiHidden="1" w:unhideWhenUsed="1"/>
+    <w:lsdException w:name="endnote text" w:semiHidden="1" w:unhideWhenUsed="1"/>
+    <w:lsdException w:name="table of authorities" w:semiHidden="1" w:unhideWhenUsed="1"/>
+    <w:lsdException w:name="macro" w:semiHidden="1" w:unhideWhenUsed="1"/>
+    <w:lsdException w:name="toa heading" w:semiHidden="1" w:unhideWhenUsed="1"/>
+    <w:lsdException w:name="List" w:semiHidden="1" w:unhideWhenUsed="1"/>
+    <w:lsdException w:name="List Bullet" w:semiHidden="1" w:unhideWhenUsed="1"/>
+    <w:lsdException w:name="List Number" w:semiHidden="1" w:unhideWhenUsed="1"/>
+    <w:lsdException w:name="List 2" w:semiHidden="1" w:unhideWhenUsed="1"/>
+    <w:lsdException w:name="List 3" w:semiHidden="1" w:unhideWhenUsed="1"/>
+    <w:lsdException w:name="List 4" w:semiHidden="1" w:unhideWhenUsed="1"/>
+    <w:lsdException w:name="List 5" w:semiHidden="1" w:unhideWhenUsed="1"/>
+    <w:lsdException w:name="List Bullet 2" w:semiHidden="1" w:unhideWhenUsed="1"/>
+    <w:lsdException w:name="List Bullet 3" w:semiHidden="1" w:unhideWhenUsed="1"/>
+    <w:lsdException w:name="List Bullet 4" w:semiHidden="1" w:unhideWhenUsed="1"/>
+    <w:lsdException w:name="List Bullet 5" w:semiHidden="1" w:unhideWhenUsed="1"/>
+    <w:lsdException w:name="List Number 2" w:semiHidden="1" w:unhideWhenUsed="1"/>
+    <w:lsdException w:name="List Number 3" w:semiHidden="1" w:unhideWhenUsed="1"/>
+    <w:lsdException w:name="List Number 4" w:semiHidden="1" w:unhideWhenUsed="1"/>
+    <w:lsdException w:name="List Number 5" w:semiHidden="1" w:unhideWhenUsed="1"/>
+    <w:lsdException w:name="Title" w:uiPriority="10" w:qFormat="1"/>
+    <w:lsdException w:name="Closing" w:semiHidden="1" w:unhideWhenUsed="1"/>
+    <w:lsdException w:name="Signature" w:semiHidden="1" w:unhideWhenUsed="1"/>
+    <w:lsdException w:name="Default Paragraph Font" w:semiHidden="1" w:uiPriority="1" w:unhideWhenUsed="1"/>
+    <w:lsdException w:name="Body Text" w:semiHidden="1" w:unhideWhenUsed="1"/>
+    <w:lsdException w:name="Body Text Indent" w:semiHidden="1" w:unhideWhenUsed="1"/>
+    <w:lsdException w:name="List Continue" w:semiHidden="1" w:unhideWhenUsed="1"/>
+    <w:lsdException w:name="List Continue 2" w:semiHidden="1" w:unhideWhenUsed="1"/>
+    <w:lsdException w:name="List Continue 3" w:semiHidden="1" w:unhideWhenUsed="1"/>
+    <w:lsdException w:name="List Continue 4" w:semiHidden="1" w:unhideWhenUsed="1"/>
+    <w:lsdException w:name="List Continue 5" w:semiHidden="1" w:unhideWhenUsed="1"/>
+    <w:lsdException w:name="Message Header" w:semiHidden="1" w:unhideWhenUsed="1"/>
+    <w:lsdException w:name="Subtitle" w:uiPriority="11" w:qFormat="1"/>
+    <w:lsdException w:name="Salutation" w:semiHidden="1" w:unhideWhenUsed="1"/>
+    <w:lsdException w:name="Date" w:semiHidden="1" w:unhideWhenUsed="1"/>
+    <w:lsdException w:name="Body Text First Indent" w:semiHidden="1" w:unhideWhenUsed="1"/>
+    <w:lsdException w:name="Body Text First Indent 2" w:semiHidden="1" w:unhideWhenUsed="1"/>
+    <w:lsdException w:name="Note Heading" w:semiHidden="1" w:unhideWhenUsed="1"/>
+    <w:lsdException w:name="Body Text 2" w:semiHidden="1" w:unhideWhenUsed="1"/>
+    <w:lsdException w:name="Body Text 3" w:semiHidden="1" w:unhideWhenUsed="1"/>
+    <w:lsdException w:name="Body Text Indent 2" w:semiHidden="1" w:unhideWhenUsed="1"/>
+    <w:lsdException w:name="Body Text Indent 3" w:semiHidden="1" w:unhideWhenUsed="1"/>
+    <w:lsdException w:name="Block Text" w:semiHidden="1" w:unhideWhenUsed="1"/>
+    <w:lsdException w:name="Hyperlink" w:semiHidden="1" w:unhideWhenUsed="1"/>
+    <w:lsdException w:name="FollowedHyperlink" w:semiHidden="1" w:unhideWhenUsed="1"/>
+    <w:lsdException w:name="Strong" w:uiPriority="22" w:qFormat="1"/>
+    <w:lsdException w:name="Emphasis" w:uiPriority="20" w:qFormat="1"/>
+    <w:lsdException w:name="Document Map" w:semiHidden="1" w:unhideWhenUsed="1"/>
+    <w:lsdException w:name="Plain Text" w:semiHidden="1" w:unhideWhenUsed="1"/>
+    <w:lsdException w:name="E-mail Signature" w:semiHidden="1" w:unhideWhenUsed="1"/>
+    <w:lsdException w:name="HTML Top of Form" w:semiHidden="1" w:unhideWhenUsed="1"/>
+    <w:lsdException w:name="HTML Bottom of Form" w:semiHidden="1" w:unhideWhenUsed="1"/>
+    <w:lsdException w:name="Normal (Web)" w:semiHidden="1" w:unhideWhenUsed="1"/>
+    <w:lsdException w:name="HTML Acronym" w:semiHidden="1" w:unhideWhenUsed="1"/>
+    <w:lsdException w:name="HTML Address" w:semiHidden="1" w:unhideWhenUsed="1"/>
+    <w:lsdException w:name="HTML Cite" w:semiHidden="1" w:unhideWhenUsed="1"/>
+    <w:lsdException w:name="HTML Code" w:semiHidden="1" w:unhideWhenUsed="1"/>
+    <w:lsdException w:name="HTML Definition" w:semiHidden="1" w:unhideWhenUsed="1"/>
+    <w:lsdException w:name="HTML Keyboard" w:semiHidden="1" w:unhideWhenUsed="1"/>
+    <w:lsdException w:name="HTML Preformatted" w:semiHidden="1" w:unhideWhenUsed="1"/>
+    <w:lsdException w:name="HTML Sample" w:semiHidden="1" w:unhideWhenUsed="1"/>
+    <w:lsdException w:name="HTML Typewriter" w:semiHidden="1" w:unhideWhenUsed="1"/>
+    <w:lsdException w:name="HTML Variable" w:semiHidden="1" w:unhideWhenUsed="1"/>
+    <w:lsdException w:name="Normal Table" w:semiHidden="1" w:unhideWhenUsed="1"/>
+    <w:lsdException w:name="annotation subject" w:semiHidden="1" w:unhideWhenUsed="1"/>
+    <w:lsdException w:name="No List" w:semiHidden="1" w:unhideWhenUsed="1"/>
+    <w:lsdException w:name="Outline List 1" w:semiHidden="1" w:unhideWhenUsed="1"/>
+    <w:lsdException w:name="Outline List 2" w:semiHidden="1" w:unhideWhenUsed="1"/>
+    <w:lsdException w:name="Outline List 3" w:semiHidden="1" w:unhideWhenUsed="1"/>
+    <w:lsdException w:name="Table Simple 1" w:semiHidden="1" w:unhideWhenUsed="1"/>
+    <w:lsdException w:name="Table Simple 2" w:semiHidden="1" w:unhideWhenUsed="1"/>
+    <w:lsdException w:name="Table Simple 3" w:semiHidden="1" w:unhideWhenUsed="1"/>
+    <w:lsdException w:name="Table Classic 1" w:semiHidden="1" w:unhideWhenUsed="1"/>
+    <w:lsdException w:name="Table Classic 2" w:semiHidden="1" w:unhideWhenUsed="1"/>
+    <w:lsdException w:name="Table Classic 3" w:semiHidden="1" w:unhideWhenUsed="1"/>
+    <w:lsdException w:name="Table Classic 4" w:semiHidden="1" w:unhideWhenUsed="1"/>
+    <w:lsdException w:name="Table Colorful 1" w:semiHidden="1" w:unhideWhenUsed="1"/>
+    <w:lsdException w:name="Table Colorful 2" w:semiHidden="1" w:unhideWhenUsed="1"/>
+    <w:lsdException w:name="Table Colorful 3" w:semiHidden="1" w:unhideWhenUsed="1"/>
+    <w:lsdException w:name="Table Columns 1" w:semiHidden="1" w:unhideWhenUsed="1"/>
+    <w:lsdException w:name="Table Columns 2" w:semiHidden="1" w:unhideWhenUsed="1"/>
+    <w:lsdException w:name="Table Columns 3" w:semiHidden="1" w:unhideWhenUsed="1"/>
+    <w:lsdException w:name="Table Columns 4" w:semiHidden="1" w:unhideWhenUsed="1"/>
+    <w:lsdException w:name="Table Columns 5" w:semiHidden="1" w:unhideWhenUsed="1"/>
+    <w:lsdException w:name="Table Grid 1" w:semiHidden="1" w:unhideWhenUsed="1"/>
+    <w:lsdException w:name="Table Grid 2" w:semiHidden="1" w:unhideWhenUsed="1"/>
+    <w:lsdException w:name="Table Grid 3" w:semiHidden="1" w:unhideWhenUsed="1"/>
+    <w:lsdException w:name="Table Grid 4" w:semiHidden="1" w:unhideWhenUsed="1"/>
+    <w:lsdException w:name="Table Grid 5" w:semiHidden="1" w:unhideWhenUsed="1"/>
+    <w:lsdException w:name="Table Grid 6" w:semiHidden="1" w:unhideWhenUsed="1"/>
+    <w:lsdException w:name="Table Grid 7" w:semiHidden="1" w:unhideWhenUsed="1"/>
+    <w:lsdException w:name="Table Grid 8" w:semiHidden="1" w:unhideWhenUsed="1"/>
+    <w:lsdException w:name="Table List 1" w:semiHidden="1" w:unhideWhenUsed="1"/>
+    <w:lsdException w:name="Table List 2" w:semiHidden="1" w:unhideWhenUsed="1"/>
+    <w:lsdException w:name="Table List 3" w:semiHidden="1" w:unhideWhenUsed="1"/>
+    <w:lsdException w:name="Table List 4" w:semiHidden="1" w:unhideWhenUsed="1"/>
+    <w:lsdException w:name="Table List 5" w:semiHidden="1" w:unhideWhenUsed="1"/>
+    <w:lsdException w:name="Table List 6" w:semiHidden="1" w:unhideWhenUsed="1"/>
+    <w:lsdException w:name="Table List 7" w:semiHidden="1" w:unhideWhenUsed="1"/>
+    <w:lsdException w:name="Table List 8" w:semiHidden="1" w:unhideWhenUsed="1"/>
+    <w:lsdException w:name="Table 3D effects 1" w:semiHidden="1" w:unhideWhenUsed="1"/>
+    <w:lsdException w:name="Table 3D effects 2" w:semiHidden="1" w:unhideWhenUsed="1"/>
+    <w:lsdException w:name="Table 3D effects 3" w:semiHidden="1" w:unhideWhenUsed="1"/>
+    <w:lsdException w:name="Table Contemporary" w:semiHidden="1" w:unhideWhenUsed="1"/>
+    <w:lsdException w:name="Table Elegant" w:semiHidden="1" w:unhideWhenUsed="1"/>
+    <w:lsdException w:name="Table Professional" w:semiHidden="1" w:unhideWhenUsed="1"/>
+    <w:lsdException w:name="Table Subtle 1" w:semiHidden="1" w:unhideWhenUsed="1"/>
+    <w:lsdException w:name="Table Subtle 2" w:semiHidden="1" w:unhideWhenUsed="1"/>
+    <w:lsdException w:name="Table Web 1" w:semiHidden="1" w:unhideWhenUsed="1"/>
+    <w:lsdException w:name="Table Web 2" w:semiHidden="1" w:unhideWhenUsed="1"/>
+    <w:lsdException w:name="Table Web 3" w:semiHidden="1" w:unhideWhenUsed="1"/>
+    <w:lsdException w:name="Balloon Text" w:semiHidden="1" w:unhideWhenUsed="1"/>
+    <w:lsdException w:name="Table Grid" w:uiPriority="39"/>
+    <w:lsdException w:name="Table Theme" w:semiHidden="1" w:unhideWhenUsed="1"/>
+    <w:lsdException w:name="Placeholder Text" w:semiHidden="1"/>
+    <w:lsdException w:name="No Spacing" w:uiPriority="1" w:qFormat="1"/>
+    <w:lsdException w:name="Light Shading" w:uiPriority="60"/>
+    <w:lsdException w:name="Light List" w:uiPriority="61"/>
+    <w:lsdException w:name="Light Grid" w:uiPriority="62"/>
+    <w:lsdException w:name="Medium Shading 1" w:uiPriority="63"/>
+    <w:lsdException w:name="Medium Shading 2" w:uiPriority="64"/>
+    <w:lsdException w:name="Medium List 1" w:uiPriority="65"/>
+    <w:lsdException w:name="Medium List 2" w:uiPriority="66"/>
+    <w:lsdException w:name="Medium Grid 1" w:uiPriority="67"/>
+    <w:lsdException w:name="Medium Grid 2" w:uiPriority="68"/>
+    <w:lsdException w:name="Medium Grid 3" w:uiPriority="69"/>
+    <w:lsdException w:name="Dark List" w:uiPriority="70"/>
+    <w:lsdException w:name="Colorful Shading" w:uiPriority="71"/>
+    <w:lsdException w:name="Colorful List" w:uiPriority="72"/>
+    <w:lsdException w:name="Colorful Grid" w:uiPriority="73"/>
+    <w:lsdException w:name="Light Shading Accent 1" w:uiPriority="60"/>
+    <w:lsdException w:name="Light List Accent 1" w:uiPriority="61"/>
+    <w:lsdException w:name="Light Grid Accent 1" w:uiPriority="62"/>
+    <w:lsdException w:name="Medium Shading 1 Accent 1" w:uiPriority="63"/>
+    <w:lsdException w:name="Medium Shading 2 Accent 1" w:uiPriority="64"/>
+    <w:lsdException w:name="Medium List 1 Accent 1" w:uiPriority="65"/>
+    <w:lsdException w:name="Revision" w:semiHidden="1"/>
+    <w:lsdException w:name="List Paragraph" w:uiPriority="34" w:qFormat="1"/>
+    <w:lsdException w:name="Quote" w:uiPriority="29" w:qFormat="1"/>
+    <w:lsdException w:name="Intense Quote" w:uiPriority="30" w:qFormat="1"/>
+    <w:lsdException w:name="Medium List 2 Accent 1" w:uiPriority="66"/>
+    <w:lsdException w:name="Medium Grid 1 Accent 1" w:uiPriority="67"/>
+    <w:lsdException w:name="Medium Grid 2 Accent 1" w:uiPriority="68"/>
+    <w:lsdException w:name="Medium Grid 3 Accent 1" w:uiPriority="69"/>
+    <w:lsdException w:name="Dark List Accent 1" w:uiPriority="70"/>
+    <w:lsdException w:name="Colorful Shading Accent 1" w:uiPriority="71"/>
+    <w:lsdException w:name="Colorful List Accent 1" w:uiPriority="72"/>
+    <w:lsdException w:name="Colorful Grid Accent 1" w:uiPriority="73"/>
+    <w:lsdException w:name="Light Shading Accent 2" w:uiPriority="60"/>
+    <w:lsdException w:name="Light List Accent 2" w:uiPriority="61"/>
+    <w:lsdException w:name="Light Grid Accent 2" w:uiPriority="62"/>
+    <w:lsdException w:name="Medium Shading 1 Accent 2" w:uiPriority="63"/>
+    <w:lsdException w:name="Medium Shading 2 Accent 2" w:uiPriority="64"/>
+    <w:lsdException w:name="Medium List 1 Accent 2" w:uiPriority="65"/>
+    <w:lsdException w:name="Medium List 2 Accent 2" w:uiPriority="66"/>
+    <w:lsdException w:name="Medium Grid 1 Accent 2" w:uiPriority="67"/>
+    <w:lsdException w:name="Medium Grid 2 Accent 2" w:uiPriority="68"/>
+    <w:lsdException w:name="Medium Grid 3 Accent 2" w:uiPriority="69"/>
+    <w:lsdException w:name="Dark List Accent 2" w:uiPriority="70"/>
+    <w:lsdException w:name="Colorful Shading Accent 2" w:uiPriority="71"/>
+    <w:lsdException w:name="Colorful List Accent 2" w:uiPriority="72"/>
+    <w:lsdException w:name="Colorful Grid Accent 2" w:uiPriority="73"/>
+    <w:lsdException w:name="Light Shading Accent 3" w:uiPriority="60"/>
+    <w:lsdException w:name="Light List Accent 3" w:uiPriority="61"/>
+    <w:lsdException w:name="Light Grid Accent 3" w:uiPriority="62"/>
+    <w:lsdException w:name="Medium Shading 1 Accent 3" w:uiPriority="63"/>
+    <w:lsdException w:name="Medium Shading 2 Accent 3" w:uiPriority="64"/>
+    <w:lsdException w:name="Medium List 1 Accent 3" w:uiPriority="65"/>
+    <w:lsdException w:name="Medium List 2 Accent 3" w:uiPriority="66"/>
+    <w:lsdException w:name="Medium Grid 1 Accent 3" w:uiPriority="67"/>
+    <w:lsdException w:name="Medium Grid 2 Accent 3" w:uiPriority="68"/>
+    <w:lsdException w:name="Medium Grid 3 Accent 3" w:uiPriority="69"/>
+    <w:lsdException w:name="Dark List Accent 3" w:uiPriority="70"/>
+    <w:lsdException w:name="Colorful Shading Accent 3" w:uiPriority="71"/>
+    <w:lsdException w:name="Colorful List Accent 3" w:uiPriority="72"/>
+    <w:lsdException w:name="Colorful Grid Accent 3" w:uiPriority="73"/>
+    <w:lsdException w:name="Light Shading Accent 4" w:uiPriority="60"/>
+    <w:lsdException w:name="Light List Accent 4" w:uiPriority="61"/>
+    <w:lsdException w:name="Light Grid Accent 4" w:uiPriority="62"/>
+    <w:lsdException w:name="Medium Shading 1 Accent 4" w:uiPriority="63"/>
+    <w:lsdException w:name="Medium Shading 2 Accent 4" w:uiPriority="64"/>
+    <w:lsdException w:name="Medium List 1 Accent 4" w:uiPriority="65"/>
+    <w:lsdException w:name="Medium List 2 Accent 4" w:uiPriority="66"/>
+    <w:lsdException w:name="Medium Grid 1 Accent 4" w:uiPriority="67"/>
+    <w:lsdException w:name="Medium Grid 2 Accent 4" w:uiPriority="68"/>
+    <w:lsdException w:name="Medium Grid 3 Accent 4" w:uiPriority="69"/>
+    <w:lsdException w:name="Dark List Accent 4" w:uiPriority="70"/>
+    <w:lsdException w:name="Colorful Shading Accent 4" w:uiPriority="71"/>
+    <w:lsdException w:name="Colorful List Accent 4" w:uiPriority="72"/>
+    <w:lsdException w:name="Colorful Grid Accent 4" w:uiPriority="73"/>
+    <w:lsdException w:name="Light Shading Accent 5" w:uiPriority="60"/>
+    <w:lsdException w:name="Light List Accent 5" w:uiPriority="61"/>
+    <w:lsdException w:name="Light Grid Accent 5" w:uiPriority="62"/>
+    <w:lsdException w:name="Medium Shading 1 Accent 5" w:uiPriority="63"/>
+    <w:lsdException w:name="Medium Shading 2 Accent 5" w:uiPriority="64"/>
+    <w:lsdException w:name="Medium List 1 Accent 5" w:uiPriority="65"/>
+    <w:lsdException w:name="Medium List 2 Accent 5" w:uiPriority="66"/>
+    <w:lsdException w:name="Medium Grid 1 Accent 5" w:uiPriority="67"/>
+    <w:lsdException w:name="Medium Grid 2 Accent 5" w:uiPriority="68"/>
+    <w:lsdException w:name="Medium Grid 3 Accent 5" w:uiPriority="69"/>
+    <w:lsdException w:name="Dark List Accent 5" w:uiPriority="70"/>
+    <w:lsdException w:name="Colorful Shading Accent 5" w:uiPriority="71"/>
+    <w:lsdException w:name="Colorful List Accent 5" w:uiPriority="72"/>
+    <w:lsdException w:name="Colorful Grid Accent 5" w:uiPriority="73"/>
+    <w:lsdException w:name="Light Shading Accent 6" w:uiPriority="60"/>
+    <w:lsdException w:name="Light List Accent 6" w:uiPriority="61"/>
+    <w:lsdException w:name="Light Grid Accent 6" w:uiPriority="62"/>
+    <w:lsdException w:name="Medium Shading 1 Accent 6" w:uiPriority="63"/>
+    <w:lsdException w:name="Medium Shading 2 Accent 6" w:uiPriority="64"/>
+    <w:lsdException w:name="Medium List 1 Accent 6" w:uiPriority="65"/>
+    <w:lsdException w:name="Medium List 2 Accent 6" w:uiPriority="66"/>
+    <w:lsdException w:name="Medium Grid 1 Accent 6" w:uiPriority="67"/>
+    <w:lsdException w:name="Medium Grid 2 Accent 6" w:uiPriority="68"/>
+    <w:lsdException w:name="Medium Grid 3 Accent 6" w:uiPriority="69"/>
+    <w:lsdException w:name="Dark List Accent 6" w:uiPriority="70"/>
+    <w:lsdException w:name="Colorful Shading Accent 6" w:uiPriority="71"/>
+    <w:lsdException w:name="Colorful List Accent 6" w:uiPriority="72"/>
+    <w:lsdException w:name="Colorful Grid Accent 6" w:uiPriority="73"/>
+    <w:lsdException w:name="Subtle Emphasis" w:uiPriority="19" w:qFormat="1"/>
+    <w:lsdException w:name="Intense Emphasis" w:uiPriority="21" w:qFormat="1"/>
+    <w:lsdException w:name="Subtle Reference" w:uiPriority="31" w:qFormat="1"/>
+    <w:lsdException w:name="Intense Reference" w:uiPriority="32" w:qFormat="1"/>
+    <w:lsdException w:name="Book Title" w:uiPriority="33" w:qFormat="1"/>
+    <w:lsdException w:name="Bibliography" w:semiHidden="1" w:uiPriority="37" w:unhideWhenUsed="1"/>
+    <w:lsdException w:name="TOC Heading" w:semiHidden="1" w:uiPriority="39" w:unhideWhenUsed="1" w:qFormat="1"/>
+    <w:lsdException w:name="Plain Table 1" w:uiPriority="41"/>
+    <w:lsdException w:name="Plain Table 2" w:uiPriority="42"/>
+    <w:lsdException w:name="Plain Table 3" w:uiPriority="43"/>
+    <w:lsdException w:name="Plain Table 4" w:uiPriority="44"/>
+    <w:lsdException w:name="Plain Table 5" w:uiPriority="45"/>
+    <w:lsdException w:name="Grid Table Light" w:uiPriority="40"/>
+    <w:lsdException w:name="Grid Table 1 Light" w:uiPriority="46"/>
+    <w:lsdException w:name="Grid Table 2" w:uiPriority="47"/>
+    <w:lsdException w:name="Grid Table 3" w:uiPriority="48"/>
+    <w:lsdException w:name="Grid Table 4" w:uiPriority="49"/>
+    <w:lsdException w:name="Grid Table 5 Dark" w:uiPriority="50"/>
+    <w:lsdException w:name="Grid Table 6 Colorful" w:uiPriority="51"/>
+    <w:lsdException w:name="Grid Table 7 Colorful" w:uiPriority="52"/>
+    <w:lsdException w:name="Grid Table 1 Light Accent 1" w:uiPriority="46"/>
+    <w:lsdException w:name="Grid Table 2 Accent 1" w:uiPriority="47"/>
+    <w:lsdException w:name="Grid Table 3 Accent 1" w:uiPriority="48"/>
+    <w:lsdException w:name="Grid Table 4 Accent 1" w:uiPriority="49"/>
+    <w:lsdException w:name="Grid Table 5 Dark Accent 1" w:uiPriority="50"/>
+    <w:lsdException w:name="Grid Table 6 Colorful Accent 1" w:uiPriority="51"/>
+    <w:lsdException w:name="Grid Table 7 Colorful Accent 1" w:uiPriority="52"/>
+    <w:lsdException w:name="Grid Table 1 Light Accent 2" w:uiPriority="46"/>
+    <w:lsdException w:name="Grid Table 2 Accent 2" w:uiPriority="47"/>
+    <w:lsdException w:name="Grid Table 3 Accent 2" w:uiPriority="48"/>
+    <w:lsdException w:name="Grid Table 4 Accent 2" w:uiPriority="49"/>
+    <w:lsdException w:name="Grid Table 5 Dark Accent 2" w:uiPriority="50"/>
+    <w:lsdException w:name="Grid Table 6 Colorful Accent 2" w:uiPriority="51"/>
+    <w:lsdException w:name="Grid Table 7 Colorful Accent 2" w:uiPriority="52"/>
+    <w:lsdException w:name="Grid Table 1 Light Accent 3" w:uiPriority="46"/>
+    <w:lsdException w:name="Grid Table 2 Accent 3" w:uiPriority="47"/>
+    <w:lsdException w:name="Grid Table 3 Accent 3" w:uiPriority="48"/>
+    <w:lsdException w:name="Grid Table 4 Accent 3" w:uiPriority="49"/>
+    <w:lsdException w:name="Grid Table 5 Dark Accent 3" w:uiPriority="50"/>
+    <w:lsdException w:name="Grid Table 6 Colorful Accent 3" w:uiPriority="51"/>
+    <w:lsdException w:name="Grid Table 7 Colorful Accent 3" w:uiPriority="52"/>
+    <w:lsdException w:name="Grid Table 1 Light Accent 4" w:uiPriority="46"/>
+    <w:lsdException w:name="Grid Table 2 Accent 4" w:uiPriority="47"/>
+    <w:lsdException w:name="Grid Table 3 Accent 4" w:uiPriority="48"/>
+    <w:lsdException w:name="Grid Table 4 Accent 4" w:uiPriority="49"/>
+    <w:lsdException w:name="Grid Table 5 Dark Accent 4" w:uiPriority="50"/>
+    <w:lsdException w:name="Grid Table 6 Colorful Accent 4" w:uiPriority="51"/>
+    <w:lsdException w:name="Grid Table 7 Colorful Accent 4" w:uiPriority="52"/>
+    <w:lsdException w:name="Grid Table 1 Light Accent 5" w:uiPriority="46"/>
+    <w:lsdException w:name="Grid Table 2 Accent 5" w:uiPriority="47"/>
+    <w:lsdException w:name="Grid Table 3 Accent 5" w:uiPriority="48"/>
+    <w:lsdException w:name="Grid Table 4 Accent 5" w:uiPriority="49"/>
+    <w:lsdException w:name="Grid Table 5 Dark Accent 5" w:uiPriority="50"/>
+    <w:lsdException w:name="Grid Table 6 Colorful Accent 5" w:uiPriority="51"/>
+    <w:lsdException w:name="Grid Table 7 Colorful Accent 5" w:uiPriority="52"/>
+    <w:lsdException w:name="Grid Table 1 Light Accent 6" w:uiPriority="46"/>
+    <w:lsdException w:name="Grid Table 2 Accent 6" w:uiPriority="47"/>
+    <w:lsdException w:name="Grid Table 3 Accent 6" w:uiPriority="48"/>
+    <w:lsdException w:name="Grid Table 4 Accent 6" w:uiPriority="49"/>
+    <w:lsdException w:name="Grid Table 5 Dark Accent 6" w:uiPriority="50"/>
+    <w:lsdException w:name="Grid Table 6 Colorful Accent 6" w:uiPriority="51"/>
+    <w:lsdException w:name="Grid Table 7 Colorful Accent 6" w:uiPriority="52"/>
+    <w:lsdException w:name="List Table 1 Light" w:uiPriority="46"/>
+    <w:lsdException w:name="List Table 2" w:uiPriority="47"/>
+    <w:lsdException w:name="List Table 3" w:uiPriority="48"/>
+    <w:lsdException w:name="List Table 4" w:uiPriority="49"/>
+    <w:lsdException w:name="List Table 5 Dark" w:uiPriority="50"/>
+    <w:lsdException w:name="List Table 6 Colorful" w:uiPriority="51"/>
+    <w:lsdException w:name="List Table 7 Colorful" w:uiPriority="52"/>
+    <w:lsdException w:name="List Table 1 Light Accent 1" w:uiPriority="46"/>
+    <w:lsdException w:name="List Table 2 Accent 1" w:uiPriority="47"/>
+    <w:lsdException w:name="List Table 3 Accent 1" w:uiPriority="48"/>
+    <w:lsdException w:name="List Table 4 Accent 1" w:uiPriority="49"/>
+    <w:lsdException w:name="List Table 5 Dark Accent 1" w:uiPriority="50"/>
+    <w:lsdException w:name="List Table 6 Colorful Accent 1" w:uiPriority="51"/>
+    <w:lsdException w:name="List Table 7 Colorful Accent 1" w:uiPriority="52"/>
+    <w:lsdException w:name="List Table 1 Light Accent 2" w:uiPriority="46"/>
+    <w:lsdException w:name="List Table 2 Accent 2" w:uiPriority="47"/>
+    <w:lsdException w:name="List Table 3 Accent 2" w:uiPriority="48"/>
+    <w:lsdException w:name="List Table 4 Accent 2" w:uiPriority="49"/>
+    <w:lsdException w:name="List Table 5 Dark Accent 2" w:uiPriority="50"/>
+    <w:lsdException w:name="List Table 6 Colorful Accent 2" w:uiPriority="51"/>
+    <w:lsdException w:name="List Table 7 Colorful Accent 2" w:uiPriority="52"/>
+    <w:lsdException w:name="List Table 1 Light Accent 3" w:uiPriority="46"/>
+    <w:lsdException w:name="List Table 2 Accent 3" w:uiPriority="47"/>
+    <w:lsdException w:name="List Table 3 Accent 3" w:uiPriority="48"/>
+    <w:lsdException w:name="List Table 4 Accent 3" w:uiPriority="49"/>
+    <w:lsdException w:name="List Table 5 Dark Accent 3" w:uiPriority="50"/>
+    <w:lsdException w:name="List Table 6 Colorful Accent 3" w:uiPriority="51"/>
+    <w:lsdException w:name="List Table 7 Colorful Accent 3" w:uiPriority="52"/>
+    <w:lsdException w:name="List Table 1 Light Accent 4" w:uiPriority="46"/>
+    <w:lsdException w:name="List Table 2 Accent 4" w:uiPriority="47"/>
+    <w:lsdException w:name="List Table 3 Accent 4" w:uiPriority="48"/>
+    <w:lsdException w:name="List Table 4 Accent 4" w:uiPriority="49"/>
+    <w:lsdException w:name="List Table 5 Dark Accent 4" w:uiPriority="50"/>
+    <w:lsdException w:name="List Table 6 Colorful Accent 4" w:uiPriority="51"/>
+    <w:lsdException w:name="List Table 7 Colorful Accent 4" w:uiPriority="52"/>
+    <w:lsdException w:name="List Table 1 Light Accent 5" w:uiPriority="46"/>
+    <w:lsdException w:name="List Table 2 Accent 5" w:uiPriority="47"/>
+    <w:lsdException w:name="List Table 3 Accent 5" w:uiPriority="48"/>
+    <w:lsdException w:name="List Table 4 Accent 5" w:uiPriority="49"/>
+    <w:lsdException w:name="List Table 5 Dark Accent 5" w:uiPriority="50"/>
+    <w:lsdException w:name="List Table 6 Colorful Accent 5" w:uiPriority="51"/>
+    <w:lsdException w:name="List Table 7 Colorful Accent 5" w:uiPriority="52"/>
+    <w:lsdException w:name="List Table 1 Light Accent 6" w:uiPriority="46"/>
+    <w:lsdException w:name="List Table 2 Accent 6" w:uiPriority="47"/>
+    <w:lsdException w:name="List Table 3 Accent 6" w:uiPriority="48"/>
+    <w:lsdException w:name="List Table 4 Accent 6" w:uiPriority="49"/>
+    <w:lsdException w:name="List Table 5 Dark Accent 6" w:uiPriority="50"/>
+    <w:lsdException w:name="List Table 6 Colorful Accent 6" w:uiPriority="51"/>
+    <w:lsdException w:name="List Table 7 Colorful Accent 6" w:uiPriority="52"/>
+    <w:lsdException w:name="Mention" w:semiHidden="1" w:unhideWhenUsed="1"/>
+    <w:lsdException w:name="Smart Hyperlink" w:semiHidden="1" w:unhideWhenUsed="1"/>
+    <w:lsdException w:name="Hashtag" w:semiHidden="1" w:unhideWhenUsed="1"/>
+    <w:lsdException w:name="Unresolved Mention" w:semiHidden="1" w:unhideWhenUsed="1"/>
   </w:latentStyles>
   <w:style w:type="paragraph" w:default="1" w:styleId="Normal">
     <w:name w:val="Normal"/>
@@ -3071,7 +4234,6 @@
     <w:uiPriority w:val="99"/>
     <w:semiHidden/>
     <w:unhideWhenUsed/>
-    <w:qFormat/>
     <w:tblPr>
       <w:tblInd w:w="0" w:type="dxa"/>
       <w:tblCellMar>
@@ -3559,7 +4721,7 @@
   <a:extraClrSchemeLst/>
   <a:extLst>
     <a:ext uri="{05A4C25C-085E-4340-85A3-A5531E510DB2}">
-      <thm15:themeFamily xmlns:thm15="http://schemas.microsoft.com/office/thememl/2012/main" xmlns="" name="Office Theme" id="{62F939B6-93AF-4DB8-9C6B-D6C7DFDC589F}" vid="{4A3C46E8-61CC-4603-A589-7422A47A8E4A}"/>
+      <thm15:themeFamily xmlns:thm15="http://schemas.microsoft.com/office/thememl/2012/main" name="Office Theme" id="{62F939B6-93AF-4DB8-9C6B-D6C7DFDC589F}" vid="{4A3C46E8-61CC-4603-A589-7422A47A8E4A}"/>
     </a:ext>
   </a:extLst>
 </a:theme>
@@ -3570,7 +4732,7 @@
 </file>
 
 <file path=customXml/itemProps1.xml><?xml version="1.0" encoding="utf-8"?>
-<ds:datastoreItem xmlns:ds="http://schemas.openxmlformats.org/officeDocument/2006/customXml" ds:itemID="{6D73584C-0B4C-4CCF-9AE9-4623EA358916}">
+<ds:datastoreItem xmlns:ds="http://schemas.openxmlformats.org/officeDocument/2006/customXml" ds:itemID="{0F53E351-6F3E-4C9E-B16D-270069061BFF}">
   <ds:schemaRefs>
     <ds:schemaRef ds:uri="http://schemas.openxmlformats.org/officeDocument/2006/bibliography"/>
   </ds:schemaRefs>

</xml_diff>